<commit_message>
Avance de resumen de entrevista
</commit_message>
<xml_diff>
--- a/Gestion del proyecto/Etapa Inicio/Resumen de Entrevista - Kairos - NexTech.docx
+++ b/Gestion del proyecto/Etapa Inicio/Resumen de Entrevista - Kairos - NexTech.docx
@@ -815,12 +815,12 @@
             <wp:extent cx="1200150" cy="1200150"/>
             <wp:effectExtent b="0" l="0" r="0" t="0"/>
             <wp:wrapSquare wrapText="bothSides" distB="0" distT="0" distL="114300" distR="114300"/>
-            <wp:docPr descr="psi-negro.png" id="16" name="image1.png"/>
+            <wp:docPr descr="psi-negro.png" id="16" name="image4.png"/>
             <a:graphic>
               <a:graphicData uri="http://schemas.openxmlformats.org/drawingml/2006/picture">
                 <pic:pic>
                   <pic:nvPicPr>
-                    <pic:cNvPr descr="psi-negro.png" id="0" name="image1.png"/>
+                    <pic:cNvPr descr="psi-negro.png" id="0" name="image4.png"/>
                     <pic:cNvPicPr preferRelativeResize="0"/>
                   </pic:nvPicPr>
                   <pic:blipFill>
@@ -870,12 +870,12 @@
             <wp:extent cx="1304925" cy="2019300"/>
             <wp:effectExtent b="0" l="0" r="0" t="0"/>
             <wp:wrapSquare wrapText="bothSides" distB="0" distT="0" distL="114300" distR="114300"/>
-            <wp:docPr descr="UNPA.JPG" id="15" name="image4.jpg"/>
+            <wp:docPr descr="UNPA.JPG" id="14" name="image2.jpg"/>
             <a:graphic>
               <a:graphicData uri="http://schemas.openxmlformats.org/drawingml/2006/picture">
                 <pic:pic>
                   <pic:nvPicPr>
-                    <pic:cNvPr descr="UNPA.JPG" id="0" name="image4.jpg"/>
+                    <pic:cNvPr descr="UNPA.JPG" id="0" name="image2.jpg"/>
                     <pic:cNvPicPr preferRelativeResize="0"/>
                   </pic:nvPicPr>
                   <pic:blipFill>
@@ -1011,7 +1011,7 @@
                             <w:pPr>
                               <w:spacing w:after="0" w:before="0" w:line="240"/>
                               <w:ind w:left="0" w:right="0" w:firstLine="0"/>
-                              <w:jc w:val="both"/>
+                              <w:jc w:val="left"/>
                               <w:textDirection w:val="btLr"/>
                             </w:pPr>
                             <w:r>
@@ -1032,7 +1032,7 @@
                             <w:pPr>
                               <w:spacing w:after="0" w:before="0" w:line="240"/>
                               <w:ind w:left="0" w:right="0" w:firstLine="0"/>
-                              <w:jc w:val="both"/>
+                              <w:jc w:val="left"/>
                               <w:textDirection w:val="btLr"/>
                             </w:pPr>
                             <w:r>
@@ -1235,24 +1235,24 @@
           <wp:anchor allowOverlap="1" behindDoc="0" distB="0" distT="0" distL="114300" distR="114300" hidden="0" layoutInCell="1" locked="0" relativeHeight="0" simplePos="0">
             <wp:simplePos x="0" y="0"/>
             <wp:positionH relativeFrom="margin">
-              <wp:posOffset>4199580</wp:posOffset>
+              <wp:posOffset>4323405</wp:posOffset>
             </wp:positionH>
             <wp:positionV relativeFrom="margin">
-              <wp:posOffset>7275803</wp:posOffset>
+              <wp:posOffset>5828003</wp:posOffset>
             </wp:positionV>
             <wp:extent cx="1200150" cy="1200150"/>
             <wp:effectExtent b="0" l="0" r="0" t="0"/>
             <wp:wrapSquare wrapText="bothSides" distB="0" distT="0" distL="114300" distR="114300"/>
-            <wp:docPr descr="psi-negro.png" id="13" name="image3.png"/>
+            <wp:docPr id="15" name="image1.png"/>
             <a:graphic>
               <a:graphicData uri="http://schemas.openxmlformats.org/drawingml/2006/picture">
                 <pic:pic>
                   <pic:nvPicPr>
-                    <pic:cNvPr descr="psi-negro.png" id="0" name="image3.png"/>
+                    <pic:cNvPr id="0" name="image1.png"/>
                     <pic:cNvPicPr preferRelativeResize="0"/>
                   </pic:nvPicPr>
                   <pic:blipFill>
-                    <a:blip r:embed="rId9"/>
+                    <a:blip r:embed="rId7"/>
                     <a:srcRect b="0" l="0" r="0" t="0"/>
                     <a:stretch>
                       <a:fillRect/>
@@ -1346,7 +1346,7 @@
     </w:p>
     <w:sdt>
       <w:sdtPr>
-        <w:id w:val="-844681429"/>
+        <w:id w:val="-1542258991"/>
         <w:docPartObj>
           <w:docPartGallery w:val="Table of Contents"/>
           <w:docPartUnique w:val="1"/>
@@ -1355,31 +1355,19 @@
       <w:sdtContent>
         <w:p>
           <w:pPr>
-            <w:keepNext w:val="0"/>
-            <w:keepLines w:val="0"/>
-            <w:pageBreakBefore w:val="0"/>
-            <w:widowControl w:val="1"/>
-            <w:pBdr>
-              <w:top w:space="0" w:sz="0" w:val="nil"/>
-              <w:left w:space="0" w:sz="0" w:val="nil"/>
-              <w:bottom w:space="0" w:sz="0" w:val="nil"/>
-              <w:right w:space="0" w:sz="0" w:val="nil"/>
-              <w:between w:space="0" w:sz="0" w:val="nil"/>
-            </w:pBdr>
-            <w:shd w:fill="auto" w:val="clear"/>
+            <w:widowControl w:val="0"/>
             <w:tabs>
-              <w:tab w:val="right" w:leader="none" w:pos="8505"/>
+              <w:tab w:val="right" w:leader="none" w:pos="12000"/>
             </w:tabs>
-            <w:spacing w:after="120" w:before="240" w:line="276" w:lineRule="auto"/>
-            <w:ind w:left="0" w:right="0" w:firstLine="0"/>
-            <w:jc w:val="left"/>
+            <w:spacing w:before="60" w:line="240" w:lineRule="auto"/>
+            <w:ind w:left="0"/>
             <w:rPr>
-              <w:rFonts w:ascii="Calibri" w:cs="Calibri" w:eastAsia="Calibri" w:hAnsi="Calibri"/>
-              <w:b w:val="0"/>
+              <w:rFonts w:ascii="Cambria" w:cs="Cambria" w:eastAsia="Cambria" w:hAnsi="Cambria"/>
+              <w:b w:val="1"/>
               <w:i w:val="0"/>
               <w:smallCaps w:val="0"/>
               <w:strike w:val="0"/>
-              <w:color w:val="000000"/>
+              <w:color w:val="366091"/>
               <w:sz w:val="22"/>
               <w:szCs w:val="22"/>
               <w:u w:val="none"/>
@@ -1389,9 +1377,79 @@
           </w:pPr>
           <w:r>
             <w:fldChar w:fldCharType="begin"/>
-            <w:instrText xml:space="preserve"> TOC \h \u \z \t "Heading 1,1,Heading 2,2,Heading 3,3,"</w:instrText>
+            <w:instrText xml:space="preserve"> TOC \h \u \z \t "Heading 1,1,Heading 2,2,Heading 3,3,Heading 4,4,Heading 5,5,Heading 6,6,"</w:instrText>
             <w:fldChar w:fldCharType="separate"/>
           </w:r>
+          <w:hyperlink w:anchor="_x9ck94uo63u5">
+            <w:r>
+              <w:rPr>
+                <w:rFonts w:ascii="Cambria" w:cs="Cambria" w:eastAsia="Cambria" w:hAnsi="Cambria"/>
+                <w:b w:val="1"/>
+                <w:i w:val="0"/>
+                <w:smallCaps w:val="0"/>
+                <w:strike w:val="0"/>
+                <w:color w:val="366091"/>
+                <w:sz w:val="22"/>
+                <w:szCs w:val="22"/>
+                <w:u w:val="none"/>
+                <w:shd w:fill="auto" w:val="clear"/>
+                <w:vertAlign w:val="baseline"/>
+                <w:rtl w:val="0"/>
+              </w:rPr>
+              <w:t xml:space="preserve">Resumen de Entrevista</w:t>
+              <w:tab/>
+              <w:t xml:space="preserve">4</w:t>
+            </w:r>
+          </w:hyperlink>
+          <w:r>
+            <w:rPr>
+              <w:rtl w:val="0"/>
+            </w:rPr>
+          </w:r>
+        </w:p>
+        <w:p>
+          <w:pPr>
+            <w:widowControl w:val="0"/>
+            <w:tabs>
+              <w:tab w:val="right" w:leader="none" w:pos="12000"/>
+            </w:tabs>
+            <w:spacing w:before="60" w:line="240" w:lineRule="auto"/>
+            <w:ind w:left="0" w:firstLine="0"/>
+            <w:rPr>
+              <w:rFonts w:ascii="Arial" w:cs="Arial" w:eastAsia="Arial" w:hAnsi="Arial"/>
+              <w:b w:val="0"/>
+              <w:i w:val="0"/>
+              <w:smallCaps w:val="0"/>
+              <w:strike w:val="0"/>
+              <w:color w:val="366091"/>
+              <w:sz w:val="22"/>
+              <w:szCs w:val="22"/>
+              <w:u w:val="none"/>
+              <w:shd w:fill="auto" w:val="clear"/>
+              <w:vertAlign w:val="baseline"/>
+            </w:rPr>
+          </w:pPr>
+          <w:hyperlink w:anchor="_l2far6gjn5hz">
+            <w:r>
+              <w:rPr>
+                <w:rFonts w:ascii="Cambria" w:cs="Cambria" w:eastAsia="Cambria" w:hAnsi="Cambria"/>
+                <w:b w:val="1"/>
+                <w:i w:val="0"/>
+                <w:smallCaps w:val="0"/>
+                <w:strike w:val="0"/>
+                <w:color w:val="366091"/>
+                <w:sz w:val="20"/>
+                <w:szCs w:val="20"/>
+                <w:u w:val="none"/>
+                <w:shd w:fill="auto" w:val="clear"/>
+                <w:vertAlign w:val="baseline"/>
+                <w:rtl w:val="0"/>
+              </w:rPr>
+              <w:t xml:space="preserve">CONVOCATORIA</w:t>
+              <w:br w:type="textWrapping"/>
+              <w:t xml:space="preserve">Convoca la entrevista</w:t>
+            </w:r>
+          </w:hyperlink>
           <w:hyperlink w:anchor="_l2far6gjn5hz">
             <w:r>
               <w:rPr>
@@ -1408,9 +1466,77 @@
                 <w:vertAlign w:val="baseline"/>
                 <w:rtl w:val="0"/>
               </w:rPr>
-              <w:t xml:space="preserve">CONVOCATORIA</w:t>
               <w:tab/>
-              <w:t xml:space="preserve">5</w:t>
+            </w:r>
+          </w:hyperlink>
+          <w:r>
+            <w:fldChar w:fldCharType="begin"/>
+            <w:instrText xml:space="preserve"> PAGEREF _l2far6gjn5hz \h </w:instrText>
+            <w:fldChar w:fldCharType="separate"/>
+          </w:r>
+          <w:r>
+            <w:rPr>
+              <w:rFonts w:ascii="Calibri" w:cs="Calibri" w:eastAsia="Calibri" w:hAnsi="Calibri"/>
+              <w:b w:val="1"/>
+              <w:i w:val="0"/>
+              <w:smallCaps w:val="0"/>
+              <w:strike w:val="0"/>
+              <w:color w:val="366091"/>
+              <w:sz w:val="20"/>
+              <w:szCs w:val="20"/>
+              <w:u w:val="none"/>
+              <w:shd w:fill="auto" w:val="clear"/>
+              <w:vertAlign w:val="baseline"/>
+              <w:rtl w:val="0"/>
+            </w:rPr>
+            <w:t xml:space="preserve">4</w:t>
+          </w:r>
+          <w:r>
+            <w:fldChar w:fldCharType="end"/>
+          </w:r>
+          <w:r>
+            <w:rPr>
+              <w:rtl w:val="0"/>
+            </w:rPr>
+          </w:r>
+        </w:p>
+        <w:p>
+          <w:pPr>
+            <w:widowControl w:val="0"/>
+            <w:tabs>
+              <w:tab w:val="right" w:leader="none" w:pos="12000"/>
+            </w:tabs>
+            <w:spacing w:before="60" w:line="240" w:lineRule="auto"/>
+            <w:ind w:left="720" w:firstLine="0"/>
+            <w:rPr>
+              <w:rFonts w:ascii="Cambria" w:cs="Cambria" w:eastAsia="Cambria" w:hAnsi="Cambria"/>
+              <w:smallCaps w:val="0"/>
+              <w:strike w:val="0"/>
+              <w:color w:val="548dd4"/>
+              <w:sz w:val="22"/>
+              <w:szCs w:val="22"/>
+              <w:u w:val="none"/>
+              <w:shd w:fill="auto" w:val="clear"/>
+              <w:vertAlign w:val="baseline"/>
+            </w:rPr>
+          </w:pPr>
+          <w:hyperlink w:anchor="_a0p8bdq6vm00">
+            <w:r>
+              <w:rPr>
+                <w:rFonts w:ascii="Cambria" w:cs="Cambria" w:eastAsia="Cambria" w:hAnsi="Cambria"/>
+                <w:smallCaps w:val="0"/>
+                <w:strike w:val="0"/>
+                <w:color w:val="548dd4"/>
+                <w:sz w:val="20"/>
+                <w:szCs w:val="20"/>
+                <w:u w:val="none"/>
+                <w:shd w:fill="auto" w:val="clear"/>
+                <w:vertAlign w:val="baseline"/>
+                <w:rtl w:val="0"/>
+              </w:rPr>
+              <w:t xml:space="preserve">Fecha de entrevista</w:t>
+              <w:tab/>
+              <w:t xml:space="preserve">4</w:t>
             </w:r>
           </w:hyperlink>
           <w:r>
@@ -1421,31 +1547,17 @@
         </w:p>
         <w:p>
           <w:pPr>
-            <w:keepNext w:val="0"/>
-            <w:keepLines w:val="0"/>
-            <w:pageBreakBefore w:val="0"/>
-            <w:widowControl w:val="1"/>
-            <w:pBdr>
-              <w:top w:space="0" w:sz="0" w:val="nil"/>
-              <w:left w:space="0" w:sz="0" w:val="nil"/>
-              <w:bottom w:space="0" w:sz="0" w:val="nil"/>
-              <w:right w:space="0" w:sz="0" w:val="nil"/>
-              <w:between w:space="0" w:sz="0" w:val="nil"/>
-            </w:pBdr>
-            <w:shd w:fill="auto" w:val="clear"/>
+            <w:widowControl w:val="0"/>
             <w:tabs>
-              <w:tab w:val="right" w:leader="none" w:pos="8505"/>
+              <w:tab w:val="right" w:leader="none" w:pos="12000"/>
             </w:tabs>
-            <w:spacing w:after="0" w:before="120" w:line="276" w:lineRule="auto"/>
-            <w:ind w:left="220" w:right="0" w:hanging="220"/>
-            <w:jc w:val="left"/>
+            <w:spacing w:before="60" w:line="240" w:lineRule="auto"/>
+            <w:ind w:left="720" w:firstLine="0"/>
             <w:rPr>
-              <w:rFonts w:ascii="Calibri" w:cs="Calibri" w:eastAsia="Calibri" w:hAnsi="Calibri"/>
-              <w:b w:val="0"/>
-              <w:i w:val="0"/>
+              <w:rFonts w:ascii="Cambria" w:cs="Cambria" w:eastAsia="Cambria" w:hAnsi="Cambria"/>
               <w:smallCaps w:val="0"/>
               <w:strike w:val="0"/>
-              <w:color w:val="000000"/>
+              <w:color w:val="548dd4"/>
               <w:sz w:val="22"/>
               <w:szCs w:val="22"/>
               <w:u w:val="none"/>
@@ -1453,15 +1565,13 @@
               <w:vertAlign w:val="baseline"/>
             </w:rPr>
           </w:pPr>
-          <w:hyperlink w:anchor="_musp1khumtrc">
+          <w:hyperlink w:anchor="_1ygsk01wxi5f">
             <w:r>
               <w:rPr>
                 <w:rFonts w:ascii="Cambria" w:cs="Cambria" w:eastAsia="Cambria" w:hAnsi="Cambria"/>
-                <w:b w:val="0"/>
-                <w:i w:val="1"/>
                 <w:smallCaps w:val="0"/>
                 <w:strike w:val="0"/>
-                <w:color w:val="000000"/>
+                <w:color w:val="548dd4"/>
                 <w:sz w:val="20"/>
                 <w:szCs w:val="20"/>
                 <w:u w:val="none"/>
@@ -1469,27 +1579,9 @@
                 <w:vertAlign w:val="baseline"/>
                 <w:rtl w:val="0"/>
               </w:rPr>
-              <w:t xml:space="preserve">Convoca la entrevista:</w:t>
-            </w:r>
-          </w:hyperlink>
-          <w:hyperlink w:anchor="_musp1khumtrc">
-            <w:r>
-              <w:rPr>
-                <w:rFonts w:ascii="Calibri" w:cs="Calibri" w:eastAsia="Calibri" w:hAnsi="Calibri"/>
-                <w:b w:val="0"/>
-                <w:i w:val="1"/>
-                <w:smallCaps w:val="0"/>
-                <w:strike w:val="0"/>
-                <w:color w:val="000000"/>
-                <w:sz w:val="20"/>
-                <w:szCs w:val="20"/>
-                <w:u w:val="none"/>
-                <w:shd w:fill="auto" w:val="clear"/>
-                <w:vertAlign w:val="baseline"/>
-                <w:rtl w:val="0"/>
-              </w:rPr>
+              <w:t xml:space="preserve">Medio de Comunicación</w:t>
               <w:tab/>
-              <w:t xml:space="preserve">5</w:t>
+              <w:t xml:space="preserve">4</w:t>
             </w:r>
           </w:hyperlink>
           <w:r>
@@ -1500,31 +1592,18 @@
         </w:p>
         <w:p>
           <w:pPr>
-            <w:keepNext w:val="0"/>
-            <w:keepLines w:val="0"/>
-            <w:pageBreakBefore w:val="0"/>
-            <w:widowControl w:val="1"/>
-            <w:pBdr>
-              <w:top w:space="0" w:sz="0" w:val="nil"/>
-              <w:left w:space="0" w:sz="0" w:val="nil"/>
-              <w:bottom w:space="0" w:sz="0" w:val="nil"/>
-              <w:right w:space="0" w:sz="0" w:val="nil"/>
-              <w:between w:space="0" w:sz="0" w:val="nil"/>
-            </w:pBdr>
-            <w:shd w:fill="auto" w:val="clear"/>
+            <w:widowControl w:val="0"/>
             <w:tabs>
-              <w:tab w:val="right" w:leader="none" w:pos="8505"/>
+              <w:tab w:val="right" w:leader="none" w:pos="12000"/>
             </w:tabs>
-            <w:spacing w:after="0" w:before="120" w:line="276" w:lineRule="auto"/>
-            <w:ind w:left="220" w:right="0" w:hanging="220"/>
-            <w:jc w:val="left"/>
+            <w:spacing w:before="60" w:line="240" w:lineRule="auto"/>
+            <w:ind w:left="0" w:firstLine="0"/>
             <w:rPr>
-              <w:rFonts w:ascii="Calibri" w:cs="Calibri" w:eastAsia="Calibri" w:hAnsi="Calibri"/>
-              <w:b w:val="0"/>
+              <w:rFonts w:ascii="Cambria" w:cs="Cambria" w:eastAsia="Cambria" w:hAnsi="Cambria"/>
               <w:i w:val="0"/>
               <w:smallCaps w:val="0"/>
               <w:strike w:val="0"/>
-              <w:color w:val="000000"/>
+              <w:color w:val="366091"/>
               <w:sz w:val="22"/>
               <w:szCs w:val="22"/>
               <w:u w:val="none"/>
@@ -1532,15 +1611,15 @@
               <w:vertAlign w:val="baseline"/>
             </w:rPr>
           </w:pPr>
-          <w:hyperlink w:anchor="_a0p8bdq6vm00">
+          <w:hyperlink w:anchor="_796j0i1o9wq">
             <w:r>
               <w:rPr>
                 <w:rFonts w:ascii="Cambria" w:cs="Cambria" w:eastAsia="Cambria" w:hAnsi="Cambria"/>
-                <w:b w:val="0"/>
-                <w:i w:val="1"/>
+                <w:b w:val="1"/>
+                <w:i w:val="0"/>
                 <w:smallCaps w:val="0"/>
                 <w:strike w:val="0"/>
-                <w:color w:val="000000"/>
+                <w:color w:val="366091"/>
                 <w:sz w:val="20"/>
                 <w:szCs w:val="20"/>
                 <w:u w:val="none"/>
@@ -1548,27 +1627,9 @@
                 <w:vertAlign w:val="baseline"/>
                 <w:rtl w:val="0"/>
               </w:rPr>
-              <w:t xml:space="preserve">Fecha de entrevista:</w:t>
-            </w:r>
-          </w:hyperlink>
-          <w:hyperlink w:anchor="_a0p8bdq6vm00">
-            <w:r>
-              <w:rPr>
-                <w:rFonts w:ascii="Calibri" w:cs="Calibri" w:eastAsia="Calibri" w:hAnsi="Calibri"/>
-                <w:b w:val="0"/>
-                <w:i w:val="1"/>
-                <w:smallCaps w:val="0"/>
-                <w:strike w:val="0"/>
-                <w:color w:val="000000"/>
-                <w:sz w:val="20"/>
-                <w:szCs w:val="20"/>
-                <w:u w:val="none"/>
-                <w:shd w:fill="auto" w:val="clear"/>
-                <w:vertAlign w:val="baseline"/>
-                <w:rtl w:val="0"/>
-              </w:rPr>
+              <w:t xml:space="preserve">Declaración de roles, identidades y preocupaciones</w:t>
               <w:tab/>
-              <w:t xml:space="preserve">5</w:t>
+              <w:t xml:space="preserve">4</w:t>
             </w:r>
           </w:hyperlink>
           <w:r>
@@ -1579,47 +1640,33 @@
         </w:p>
         <w:p>
           <w:pPr>
-            <w:keepNext w:val="0"/>
-            <w:keepLines w:val="0"/>
-            <w:pageBreakBefore w:val="0"/>
-            <w:widowControl w:val="1"/>
-            <w:pBdr>
-              <w:top w:space="0" w:sz="0" w:val="nil"/>
-              <w:left w:space="0" w:sz="0" w:val="nil"/>
-              <w:bottom w:space="0" w:sz="0" w:val="nil"/>
-              <w:right w:space="0" w:sz="0" w:val="nil"/>
-              <w:between w:space="0" w:sz="0" w:val="nil"/>
-            </w:pBdr>
-            <w:shd w:fill="auto" w:val="clear"/>
+            <w:widowControl w:val="0"/>
             <w:tabs>
-              <w:tab w:val="right" w:leader="none" w:pos="8505"/>
+              <w:tab w:val="right" w:leader="none" w:pos="12000"/>
             </w:tabs>
-            <w:spacing w:after="0" w:before="120" w:line="276" w:lineRule="auto"/>
-            <w:ind w:left="220" w:right="0" w:hanging="220"/>
-            <w:jc w:val="left"/>
+            <w:spacing w:before="60" w:line="240" w:lineRule="auto"/>
+            <w:ind w:left="720" w:firstLine="0"/>
             <w:rPr>
-              <w:rFonts w:ascii="Calibri" w:cs="Calibri" w:eastAsia="Calibri" w:hAnsi="Calibri"/>
-              <w:b w:val="0"/>
+              <w:rFonts w:ascii="Cambria" w:cs="Cambria" w:eastAsia="Cambria" w:hAnsi="Cambria"/>
               <w:i w:val="0"/>
               <w:smallCaps w:val="0"/>
               <w:strike w:val="0"/>
-              <w:color w:val="000000"/>
-              <w:sz w:val="22"/>
-              <w:szCs w:val="22"/>
+              <w:color w:val="548dd4"/>
+              <w:sz w:val="20"/>
+              <w:szCs w:val="20"/>
               <w:u w:val="none"/>
               <w:shd w:fill="auto" w:val="clear"/>
               <w:vertAlign w:val="baseline"/>
             </w:rPr>
           </w:pPr>
-          <w:hyperlink w:anchor="_1ygsk01wxi5f">
+          <w:hyperlink w:anchor="_kxpre17ungld">
             <w:r>
               <w:rPr>
                 <w:rFonts w:ascii="Cambria" w:cs="Cambria" w:eastAsia="Cambria" w:hAnsi="Cambria"/>
-                <w:b w:val="0"/>
-                <w:i w:val="1"/>
+                <w:i w:val="0"/>
                 <w:smallCaps w:val="0"/>
                 <w:strike w:val="0"/>
-                <w:color w:val="000000"/>
+                <w:color w:val="548dd4"/>
                 <w:sz w:val="20"/>
                 <w:szCs w:val="20"/>
                 <w:u w:val="none"/>
@@ -1627,25 +1674,7 @@
                 <w:vertAlign w:val="baseline"/>
                 <w:rtl w:val="0"/>
               </w:rPr>
-              <w:t xml:space="preserve">Medio de Comunicación:</w:t>
-            </w:r>
-          </w:hyperlink>
-          <w:hyperlink w:anchor="_1ygsk01wxi5f">
-            <w:r>
-              <w:rPr>
-                <w:rFonts w:ascii="Calibri" w:cs="Calibri" w:eastAsia="Calibri" w:hAnsi="Calibri"/>
-                <w:b w:val="0"/>
-                <w:i w:val="1"/>
-                <w:smallCaps w:val="0"/>
-                <w:strike w:val="0"/>
-                <w:color w:val="000000"/>
-                <w:sz w:val="20"/>
-                <w:szCs w:val="20"/>
-                <w:u w:val="none"/>
-                <w:shd w:fill="auto" w:val="clear"/>
-                <w:vertAlign w:val="baseline"/>
-                <w:rtl w:val="0"/>
-              </w:rPr>
+              <w:t xml:space="preserve">Temario de la entrevista</w:t>
               <w:tab/>
               <w:t xml:space="preserve">5</w:t>
             </w:r>
@@ -1658,47 +1687,33 @@
         </w:p>
         <w:p>
           <w:pPr>
-            <w:keepNext w:val="0"/>
-            <w:keepLines w:val="0"/>
-            <w:pageBreakBefore w:val="0"/>
-            <w:widowControl w:val="1"/>
-            <w:pBdr>
-              <w:top w:space="0" w:sz="0" w:val="nil"/>
-              <w:left w:space="0" w:sz="0" w:val="nil"/>
-              <w:bottom w:space="0" w:sz="0" w:val="nil"/>
-              <w:right w:space="0" w:sz="0" w:val="nil"/>
-              <w:between w:space="0" w:sz="0" w:val="nil"/>
-            </w:pBdr>
-            <w:shd w:fill="auto" w:val="clear"/>
+            <w:widowControl w:val="0"/>
             <w:tabs>
-              <w:tab w:val="right" w:leader="none" w:pos="8505"/>
+              <w:tab w:val="right" w:leader="none" w:pos="12000"/>
             </w:tabs>
-            <w:spacing w:after="120" w:before="240" w:line="276" w:lineRule="auto"/>
-            <w:ind w:left="0" w:right="0" w:firstLine="0"/>
-            <w:jc w:val="left"/>
+            <w:spacing w:before="60" w:line="240" w:lineRule="auto"/>
+            <w:ind w:left="720" w:firstLine="0"/>
             <w:rPr>
-              <w:rFonts w:ascii="Calibri" w:cs="Calibri" w:eastAsia="Calibri" w:hAnsi="Calibri"/>
-              <w:b w:val="0"/>
+              <w:rFonts w:ascii="Cambria" w:cs="Cambria" w:eastAsia="Cambria" w:hAnsi="Cambria"/>
               <w:i w:val="0"/>
               <w:smallCaps w:val="0"/>
               <w:strike w:val="0"/>
-              <w:color w:val="000000"/>
-              <w:sz w:val="22"/>
-              <w:szCs w:val="22"/>
+              <w:color w:val="548dd4"/>
+              <w:sz w:val="20"/>
+              <w:szCs w:val="20"/>
               <w:u w:val="none"/>
               <w:shd w:fill="auto" w:val="clear"/>
               <w:vertAlign w:val="baseline"/>
             </w:rPr>
           </w:pPr>
-          <w:hyperlink w:anchor="_796j0i1o9wq">
-            <w:r>
-              <w:rPr>
-                <w:rFonts w:ascii="Calibri" w:cs="Calibri" w:eastAsia="Calibri" w:hAnsi="Calibri"/>
-                <w:b w:val="1"/>
+          <w:hyperlink w:anchor="_vnhxdjp6b3pp">
+            <w:r>
+              <w:rPr>
+                <w:rFonts w:ascii="Cambria" w:cs="Cambria" w:eastAsia="Cambria" w:hAnsi="Cambria"/>
                 <w:i w:val="0"/>
                 <w:smallCaps w:val="0"/>
                 <w:strike w:val="0"/>
-                <w:color w:val="000000"/>
+                <w:color w:val="548dd4"/>
                 <w:sz w:val="20"/>
                 <w:szCs w:val="20"/>
                 <w:u w:val="none"/>
@@ -1706,7 +1721,7 @@
                 <w:vertAlign w:val="baseline"/>
                 <w:rtl w:val="0"/>
               </w:rPr>
-              <w:t xml:space="preserve">Declaración de roles, identidades y preocupaciones</w:t>
+              <w:t xml:space="preserve">Fecha</w:t>
               <w:tab/>
               <w:t xml:space="preserve">5</w:t>
             </w:r>
@@ -1719,47 +1734,33 @@
         </w:p>
         <w:p>
           <w:pPr>
-            <w:keepNext w:val="0"/>
-            <w:keepLines w:val="0"/>
-            <w:pageBreakBefore w:val="0"/>
-            <w:widowControl w:val="1"/>
-            <w:pBdr>
-              <w:top w:space="0" w:sz="0" w:val="nil"/>
-              <w:left w:space="0" w:sz="0" w:val="nil"/>
-              <w:bottom w:space="0" w:sz="0" w:val="nil"/>
-              <w:right w:space="0" w:sz="0" w:val="nil"/>
-              <w:between w:space="0" w:sz="0" w:val="nil"/>
-            </w:pBdr>
-            <w:shd w:fill="auto" w:val="clear"/>
+            <w:widowControl w:val="0"/>
             <w:tabs>
-              <w:tab w:val="right" w:leader="none" w:pos="8505"/>
+              <w:tab w:val="right" w:leader="none" w:pos="12000"/>
             </w:tabs>
-            <w:spacing w:after="120" w:before="240" w:line="276" w:lineRule="auto"/>
-            <w:ind w:left="0" w:right="0" w:firstLine="0"/>
-            <w:jc w:val="left"/>
+            <w:spacing w:before="60" w:line="240" w:lineRule="auto"/>
+            <w:ind w:left="720" w:firstLine="0"/>
             <w:rPr>
-              <w:rFonts w:ascii="Calibri" w:cs="Calibri" w:eastAsia="Calibri" w:hAnsi="Calibri"/>
-              <w:b w:val="0"/>
+              <w:rFonts w:ascii="Cambria" w:cs="Cambria" w:eastAsia="Cambria" w:hAnsi="Cambria"/>
               <w:i w:val="0"/>
               <w:smallCaps w:val="0"/>
               <w:strike w:val="0"/>
-              <w:color w:val="000000"/>
-              <w:sz w:val="22"/>
-              <w:szCs w:val="22"/>
+              <w:color w:val="548dd4"/>
+              <w:sz w:val="20"/>
+              <w:szCs w:val="20"/>
               <w:u w:val="none"/>
               <w:shd w:fill="auto" w:val="clear"/>
               <w:vertAlign w:val="baseline"/>
             </w:rPr>
           </w:pPr>
-          <w:hyperlink w:anchor="_er1yro2f5yk3">
+          <w:hyperlink w:anchor="_gn5olxnkek1q">
             <w:r>
               <w:rPr>
                 <w:rFonts w:ascii="Cambria" w:cs="Cambria" w:eastAsia="Cambria" w:hAnsi="Cambria"/>
-                <w:b w:val="1"/>
                 <w:i w:val="0"/>
                 <w:smallCaps w:val="0"/>
                 <w:strike w:val="0"/>
-                <w:color w:val="000000"/>
+                <w:color w:val="548dd4"/>
                 <w:sz w:val="20"/>
                 <w:szCs w:val="20"/>
                 <w:u w:val="none"/>
@@ -1767,27 +1768,9 @@
                 <w:vertAlign w:val="baseline"/>
                 <w:rtl w:val="0"/>
               </w:rPr>
-              <w:t xml:space="preserve">Temario de la entrevista</w:t>
-            </w:r>
-          </w:hyperlink>
-          <w:hyperlink w:anchor="_er1yro2f5yk3">
-            <w:r>
-              <w:rPr>
-                <w:rFonts w:ascii="Calibri" w:cs="Calibri" w:eastAsia="Calibri" w:hAnsi="Calibri"/>
-                <w:b w:val="1"/>
-                <w:i w:val="0"/>
-                <w:smallCaps w:val="0"/>
-                <w:strike w:val="0"/>
-                <w:color w:val="000000"/>
-                <w:sz w:val="20"/>
-                <w:szCs w:val="20"/>
-                <w:u w:val="none"/>
-                <w:shd w:fill="auto" w:val="clear"/>
-                <w:vertAlign w:val="baseline"/>
-                <w:rtl w:val="0"/>
-              </w:rPr>
+              <w:t xml:space="preserve">Hora</w:t>
               <w:tab/>
-              <w:t xml:space="preserve">6</w:t>
+              <w:t xml:space="preserve">5</w:t>
             </w:r>
           </w:hyperlink>
           <w:r>
@@ -1798,47 +1781,33 @@
         </w:p>
         <w:p>
           <w:pPr>
-            <w:keepNext w:val="0"/>
-            <w:keepLines w:val="0"/>
-            <w:pageBreakBefore w:val="0"/>
-            <w:widowControl w:val="1"/>
-            <w:pBdr>
-              <w:top w:space="0" w:sz="0" w:val="nil"/>
-              <w:left w:space="0" w:sz="0" w:val="nil"/>
-              <w:bottom w:space="0" w:sz="0" w:val="nil"/>
-              <w:right w:space="0" w:sz="0" w:val="nil"/>
-              <w:between w:space="0" w:sz="0" w:val="nil"/>
-            </w:pBdr>
-            <w:shd w:fill="auto" w:val="clear"/>
+            <w:widowControl w:val="0"/>
             <w:tabs>
-              <w:tab w:val="right" w:leader="none" w:pos="8505"/>
+              <w:tab w:val="right" w:leader="none" w:pos="12000"/>
             </w:tabs>
-            <w:spacing w:after="0" w:before="120" w:line="276" w:lineRule="auto"/>
-            <w:ind w:left="220" w:right="0" w:hanging="220"/>
-            <w:jc w:val="left"/>
+            <w:spacing w:before="60" w:line="240" w:lineRule="auto"/>
+            <w:ind w:left="720" w:firstLine="0"/>
             <w:rPr>
-              <w:rFonts w:ascii="Calibri" w:cs="Calibri" w:eastAsia="Calibri" w:hAnsi="Calibri"/>
-              <w:b w:val="0"/>
+              <w:rFonts w:ascii="Cambria" w:cs="Cambria" w:eastAsia="Cambria" w:hAnsi="Cambria"/>
               <w:i w:val="0"/>
               <w:smallCaps w:val="0"/>
               <w:strike w:val="0"/>
-              <w:color w:val="000000"/>
-              <w:sz w:val="22"/>
-              <w:szCs w:val="22"/>
+              <w:color w:val="548dd4"/>
+              <w:sz w:val="20"/>
+              <w:szCs w:val="20"/>
               <w:u w:val="none"/>
               <w:shd w:fill="auto" w:val="clear"/>
               <w:vertAlign w:val="baseline"/>
             </w:rPr>
           </w:pPr>
-          <w:hyperlink w:anchor="_fzh97t8qzwpb">
+          <w:hyperlink w:anchor="_20dc967u97kj">
             <w:r>
               <w:rPr>
                 <w:rFonts w:ascii="Cambria" w:cs="Cambria" w:eastAsia="Cambria" w:hAnsi="Cambria"/>
-                <w:b w:val="0"/>
-                <w:i w:val="1"/>
+                <w:i w:val="0"/>
                 <w:smallCaps w:val="0"/>
                 <w:strike w:val="0"/>
-                <w:color w:val="000000"/>
+                <w:color w:val="548dd4"/>
                 <w:sz w:val="20"/>
                 <w:szCs w:val="20"/>
                 <w:u w:val="none"/>
@@ -1846,27 +1815,9 @@
                 <w:vertAlign w:val="baseline"/>
                 <w:rtl w:val="0"/>
               </w:rPr>
-              <w:t xml:space="preserve">Fecha:</w:t>
-            </w:r>
-          </w:hyperlink>
-          <w:hyperlink w:anchor="_fzh97t8qzwpb">
-            <w:r>
-              <w:rPr>
-                <w:rFonts w:ascii="Calibri" w:cs="Calibri" w:eastAsia="Calibri" w:hAnsi="Calibri"/>
-                <w:b w:val="0"/>
-                <w:i w:val="1"/>
-                <w:smallCaps w:val="0"/>
-                <w:strike w:val="0"/>
-                <w:color w:val="000000"/>
-                <w:sz w:val="20"/>
-                <w:szCs w:val="20"/>
-                <w:u w:val="none"/>
-                <w:shd w:fill="auto" w:val="clear"/>
-                <w:vertAlign w:val="baseline"/>
-                <w:rtl w:val="0"/>
-              </w:rPr>
+              <w:t xml:space="preserve">Lugar</w:t>
               <w:tab/>
-              <w:t xml:space="preserve">6</w:t>
+              <w:t xml:space="preserve">5</w:t>
             </w:r>
           </w:hyperlink>
           <w:r>
@@ -1877,47 +1828,33 @@
         </w:p>
         <w:p>
           <w:pPr>
-            <w:keepNext w:val="0"/>
-            <w:keepLines w:val="0"/>
-            <w:pageBreakBefore w:val="0"/>
-            <w:widowControl w:val="1"/>
-            <w:pBdr>
-              <w:top w:space="0" w:sz="0" w:val="nil"/>
-              <w:left w:space="0" w:sz="0" w:val="nil"/>
-              <w:bottom w:space="0" w:sz="0" w:val="nil"/>
-              <w:right w:space="0" w:sz="0" w:val="nil"/>
-              <w:between w:space="0" w:sz="0" w:val="nil"/>
-            </w:pBdr>
-            <w:shd w:fill="auto" w:val="clear"/>
+            <w:widowControl w:val="0"/>
             <w:tabs>
-              <w:tab w:val="right" w:leader="none" w:pos="8505"/>
+              <w:tab w:val="right" w:leader="none" w:pos="12000"/>
             </w:tabs>
-            <w:spacing w:after="0" w:before="120" w:line="276" w:lineRule="auto"/>
-            <w:ind w:left="220" w:right="0" w:hanging="220"/>
-            <w:jc w:val="left"/>
+            <w:spacing w:before="60" w:line="240" w:lineRule="auto"/>
+            <w:ind w:left="720" w:firstLine="0"/>
             <w:rPr>
-              <w:rFonts w:ascii="Calibri" w:cs="Calibri" w:eastAsia="Calibri" w:hAnsi="Calibri"/>
-              <w:b w:val="0"/>
+              <w:rFonts w:ascii="Cambria" w:cs="Cambria" w:eastAsia="Cambria" w:hAnsi="Cambria"/>
               <w:i w:val="0"/>
               <w:smallCaps w:val="0"/>
               <w:strike w:val="0"/>
-              <w:color w:val="000000"/>
-              <w:sz w:val="22"/>
-              <w:szCs w:val="22"/>
+              <w:color w:val="548dd4"/>
+              <w:sz w:val="20"/>
+              <w:szCs w:val="20"/>
               <w:u w:val="none"/>
               <w:shd w:fill="auto" w:val="clear"/>
               <w:vertAlign w:val="baseline"/>
             </w:rPr>
           </w:pPr>
-          <w:hyperlink w:anchor="_ix420zrkvvsz">
+          <w:hyperlink w:anchor="_9pb8n9f3y2vu">
             <w:r>
               <w:rPr>
                 <w:rFonts w:ascii="Cambria" w:cs="Cambria" w:eastAsia="Cambria" w:hAnsi="Cambria"/>
-                <w:b w:val="0"/>
-                <w:i w:val="1"/>
+                <w:i w:val="0"/>
                 <w:smallCaps w:val="0"/>
                 <w:strike w:val="0"/>
-                <w:color w:val="000000"/>
+                <w:color w:val="548dd4"/>
                 <w:sz w:val="20"/>
                 <w:szCs w:val="20"/>
                 <w:u w:val="none"/>
@@ -1925,27 +1862,9 @@
                 <w:vertAlign w:val="baseline"/>
                 <w:rtl w:val="0"/>
               </w:rPr>
-              <w:t xml:space="preserve">Hora:</w:t>
-            </w:r>
-          </w:hyperlink>
-          <w:hyperlink w:anchor="_ix420zrkvvsz">
-            <w:r>
-              <w:rPr>
-                <w:rFonts w:ascii="Calibri" w:cs="Calibri" w:eastAsia="Calibri" w:hAnsi="Calibri"/>
-                <w:b w:val="0"/>
-                <w:i w:val="1"/>
-                <w:smallCaps w:val="0"/>
-                <w:strike w:val="0"/>
-                <w:color w:val="000000"/>
-                <w:sz w:val="20"/>
-                <w:szCs w:val="20"/>
-                <w:u w:val="none"/>
-                <w:shd w:fill="auto" w:val="clear"/>
-                <w:vertAlign w:val="baseline"/>
-                <w:rtl w:val="0"/>
-              </w:rPr>
+              <w:t xml:space="preserve">Temario propuesto</w:t>
               <w:tab/>
-              <w:t xml:space="preserve">6</w:t>
+              <w:t xml:space="preserve">5</w:t>
             </w:r>
           </w:hyperlink>
           <w:r>
@@ -1956,47 +1875,33 @@
         </w:p>
         <w:p>
           <w:pPr>
-            <w:keepNext w:val="0"/>
-            <w:keepLines w:val="0"/>
-            <w:pageBreakBefore w:val="0"/>
-            <w:widowControl w:val="1"/>
-            <w:pBdr>
-              <w:top w:space="0" w:sz="0" w:val="nil"/>
-              <w:left w:space="0" w:sz="0" w:val="nil"/>
-              <w:bottom w:space="0" w:sz="0" w:val="nil"/>
-              <w:right w:space="0" w:sz="0" w:val="nil"/>
-              <w:between w:space="0" w:sz="0" w:val="nil"/>
-            </w:pBdr>
-            <w:shd w:fill="auto" w:val="clear"/>
+            <w:widowControl w:val="0"/>
             <w:tabs>
-              <w:tab w:val="right" w:leader="none" w:pos="8505"/>
+              <w:tab w:val="right" w:leader="none" w:pos="12000"/>
             </w:tabs>
-            <w:spacing w:after="0" w:before="120" w:line="276" w:lineRule="auto"/>
-            <w:ind w:left="220" w:right="0" w:hanging="220"/>
-            <w:jc w:val="left"/>
+            <w:spacing w:before="60" w:line="240" w:lineRule="auto"/>
+            <w:ind w:left="720" w:firstLine="0"/>
             <w:rPr>
-              <w:rFonts w:ascii="Calibri" w:cs="Calibri" w:eastAsia="Calibri" w:hAnsi="Calibri"/>
-              <w:b w:val="0"/>
+              <w:rFonts w:ascii="Cambria" w:cs="Cambria" w:eastAsia="Cambria" w:hAnsi="Cambria"/>
               <w:i w:val="0"/>
               <w:smallCaps w:val="0"/>
               <w:strike w:val="0"/>
-              <w:color w:val="000000"/>
-              <w:sz w:val="22"/>
-              <w:szCs w:val="22"/>
+              <w:color w:val="548dd4"/>
+              <w:sz w:val="20"/>
+              <w:szCs w:val="20"/>
               <w:u w:val="none"/>
               <w:shd w:fill="auto" w:val="clear"/>
               <w:vertAlign w:val="baseline"/>
             </w:rPr>
           </w:pPr>
-          <w:hyperlink w:anchor="_veuwfs9nab8d">
+          <w:hyperlink w:anchor="_1qcmei8dmnjy">
             <w:r>
               <w:rPr>
                 <w:rFonts w:ascii="Cambria" w:cs="Cambria" w:eastAsia="Cambria" w:hAnsi="Cambria"/>
-                <w:b w:val="0"/>
-                <w:i w:val="1"/>
+                <w:i w:val="0"/>
                 <w:smallCaps w:val="0"/>
                 <w:strike w:val="0"/>
-                <w:color w:val="000000"/>
+                <w:color w:val="548dd4"/>
                 <w:sz w:val="20"/>
                 <w:szCs w:val="20"/>
                 <w:u w:val="none"/>
@@ -2004,27 +1909,9 @@
                 <w:vertAlign w:val="baseline"/>
                 <w:rtl w:val="0"/>
               </w:rPr>
-              <w:t xml:space="preserve">Lugar:</w:t>
-            </w:r>
-          </w:hyperlink>
-          <w:hyperlink w:anchor="_veuwfs9nab8d">
-            <w:r>
-              <w:rPr>
-                <w:rFonts w:ascii="Calibri" w:cs="Calibri" w:eastAsia="Calibri" w:hAnsi="Calibri"/>
-                <w:b w:val="0"/>
-                <w:i w:val="1"/>
-                <w:smallCaps w:val="0"/>
-                <w:strike w:val="0"/>
-                <w:color w:val="000000"/>
-                <w:sz w:val="20"/>
-                <w:szCs w:val="20"/>
-                <w:u w:val="none"/>
-                <w:shd w:fill="auto" w:val="clear"/>
-                <w:vertAlign w:val="baseline"/>
-                <w:rtl w:val="0"/>
-              </w:rPr>
+              <w:t xml:space="preserve">Objetivos</w:t>
               <w:tab/>
-              <w:t xml:space="preserve">6</w:t>
+              <w:t xml:space="preserve">5</w:t>
             </w:r>
           </w:hyperlink>
           <w:r>
@@ -2035,47 +1922,33 @@
         </w:p>
         <w:p>
           <w:pPr>
-            <w:keepNext w:val="0"/>
-            <w:keepLines w:val="0"/>
-            <w:pageBreakBefore w:val="0"/>
-            <w:widowControl w:val="1"/>
-            <w:pBdr>
-              <w:top w:space="0" w:sz="0" w:val="nil"/>
-              <w:left w:space="0" w:sz="0" w:val="nil"/>
-              <w:bottom w:space="0" w:sz="0" w:val="nil"/>
-              <w:right w:space="0" w:sz="0" w:val="nil"/>
-              <w:between w:space="0" w:sz="0" w:val="nil"/>
-            </w:pBdr>
-            <w:shd w:fill="auto" w:val="clear"/>
+            <w:widowControl w:val="0"/>
             <w:tabs>
-              <w:tab w:val="right" w:leader="none" w:pos="8505"/>
+              <w:tab w:val="right" w:leader="none" w:pos="12000"/>
             </w:tabs>
-            <w:spacing w:after="0" w:before="120" w:line="276" w:lineRule="auto"/>
-            <w:ind w:left="220" w:right="0" w:hanging="220"/>
-            <w:jc w:val="left"/>
+            <w:spacing w:before="60" w:line="240" w:lineRule="auto"/>
+            <w:ind w:left="720" w:firstLine="0"/>
             <w:rPr>
-              <w:rFonts w:ascii="Calibri" w:cs="Calibri" w:eastAsia="Calibri" w:hAnsi="Calibri"/>
-              <w:b w:val="0"/>
+              <w:rFonts w:ascii="Cambria" w:cs="Cambria" w:eastAsia="Cambria" w:hAnsi="Cambria"/>
               <w:i w:val="0"/>
               <w:smallCaps w:val="0"/>
               <w:strike w:val="0"/>
-              <w:color w:val="000000"/>
-              <w:sz w:val="22"/>
-              <w:szCs w:val="22"/>
+              <w:color w:val="548dd4"/>
+              <w:sz w:val="20"/>
+              <w:szCs w:val="20"/>
               <w:u w:val="none"/>
               <w:shd w:fill="auto" w:val="clear"/>
               <w:vertAlign w:val="baseline"/>
             </w:rPr>
           </w:pPr>
-          <w:hyperlink w:anchor="_w1s7ifl96mrr">
+          <w:hyperlink w:anchor="_uwaxt5jf9ofh">
             <w:r>
               <w:rPr>
                 <w:rFonts w:ascii="Cambria" w:cs="Cambria" w:eastAsia="Cambria" w:hAnsi="Cambria"/>
-                <w:b w:val="0"/>
-                <w:i w:val="1"/>
+                <w:i w:val="0"/>
                 <w:smallCaps w:val="0"/>
                 <w:strike w:val="0"/>
-                <w:color w:val="000000"/>
+                <w:color w:val="548dd4"/>
                 <w:sz w:val="20"/>
                 <w:szCs w:val="20"/>
                 <w:u w:val="none"/>
@@ -2083,27 +1956,9 @@
                 <w:vertAlign w:val="baseline"/>
                 <w:rtl w:val="0"/>
               </w:rPr>
-              <w:t xml:space="preserve">Temario Propuesto:</w:t>
-            </w:r>
-          </w:hyperlink>
-          <w:hyperlink w:anchor="_w1s7ifl96mrr">
-            <w:r>
-              <w:rPr>
-                <w:rFonts w:ascii="Calibri" w:cs="Calibri" w:eastAsia="Calibri" w:hAnsi="Calibri"/>
-                <w:b w:val="0"/>
-                <w:i w:val="1"/>
-                <w:smallCaps w:val="0"/>
-                <w:strike w:val="0"/>
-                <w:color w:val="000000"/>
-                <w:sz w:val="20"/>
-                <w:szCs w:val="20"/>
-                <w:u w:val="none"/>
-                <w:shd w:fill="auto" w:val="clear"/>
-                <w:vertAlign w:val="baseline"/>
-                <w:rtl w:val="0"/>
-              </w:rPr>
+              <w:t xml:space="preserve">Participantes</w:t>
               <w:tab/>
-              <w:t xml:space="preserve">6</w:t>
+              <w:t xml:space="preserve">5</w:t>
             </w:r>
           </w:hyperlink>
           <w:r>
@@ -2114,47 +1969,33 @@
         </w:p>
         <w:p>
           <w:pPr>
-            <w:keepNext w:val="0"/>
-            <w:keepLines w:val="0"/>
-            <w:pageBreakBefore w:val="0"/>
-            <w:widowControl w:val="1"/>
-            <w:pBdr>
-              <w:top w:space="0" w:sz="0" w:val="nil"/>
-              <w:left w:space="0" w:sz="0" w:val="nil"/>
-              <w:bottom w:space="0" w:sz="0" w:val="nil"/>
-              <w:right w:space="0" w:sz="0" w:val="nil"/>
-              <w:between w:space="0" w:sz="0" w:val="nil"/>
-            </w:pBdr>
-            <w:shd w:fill="auto" w:val="clear"/>
+            <w:widowControl w:val="0"/>
             <w:tabs>
-              <w:tab w:val="right" w:leader="none" w:pos="8505"/>
+              <w:tab w:val="right" w:leader="none" w:pos="12000"/>
             </w:tabs>
-            <w:spacing w:after="0" w:before="120" w:line="276" w:lineRule="auto"/>
-            <w:ind w:left="220" w:right="0" w:hanging="220"/>
-            <w:jc w:val="left"/>
+            <w:spacing w:before="60" w:line="240" w:lineRule="auto"/>
+            <w:ind w:left="720" w:firstLine="0"/>
             <w:rPr>
-              <w:rFonts w:ascii="Calibri" w:cs="Calibri" w:eastAsia="Calibri" w:hAnsi="Calibri"/>
-              <w:b w:val="0"/>
+              <w:rFonts w:ascii="Cambria" w:cs="Cambria" w:eastAsia="Cambria" w:hAnsi="Cambria"/>
               <w:i w:val="0"/>
               <w:smallCaps w:val="0"/>
               <w:strike w:val="0"/>
-              <w:color w:val="000000"/>
-              <w:sz w:val="22"/>
-              <w:szCs w:val="22"/>
+              <w:color w:val="548dd4"/>
+              <w:sz w:val="20"/>
+              <w:szCs w:val="20"/>
               <w:u w:val="none"/>
               <w:shd w:fill="auto" w:val="clear"/>
               <w:vertAlign w:val="baseline"/>
             </w:rPr>
           </w:pPr>
-          <w:hyperlink w:anchor="_g3o945glg5gv">
+          <w:hyperlink w:anchor="_38nmt9m8xld6">
             <w:r>
               <w:rPr>
                 <w:rFonts w:ascii="Cambria" w:cs="Cambria" w:eastAsia="Cambria" w:hAnsi="Cambria"/>
-                <w:b w:val="0"/>
-                <w:i w:val="1"/>
+                <w:i w:val="0"/>
                 <w:smallCaps w:val="0"/>
                 <w:strike w:val="0"/>
-                <w:color w:val="000000"/>
+                <w:color w:val="548dd4"/>
                 <w:sz w:val="20"/>
                 <w:szCs w:val="20"/>
                 <w:u w:val="none"/>
@@ -2162,25 +2003,7 @@
                 <w:vertAlign w:val="baseline"/>
                 <w:rtl w:val="0"/>
               </w:rPr>
-              <w:t xml:space="preserve">Objetivos:</w:t>
-            </w:r>
-          </w:hyperlink>
-          <w:hyperlink w:anchor="_g3o945glg5gv">
-            <w:r>
-              <w:rPr>
-                <w:rFonts w:ascii="Calibri" w:cs="Calibri" w:eastAsia="Calibri" w:hAnsi="Calibri"/>
-                <w:b w:val="0"/>
-                <w:i w:val="1"/>
-                <w:smallCaps w:val="0"/>
-                <w:strike w:val="0"/>
-                <w:color w:val="000000"/>
-                <w:sz w:val="20"/>
-                <w:szCs w:val="20"/>
-                <w:u w:val="none"/>
-                <w:shd w:fill="auto" w:val="clear"/>
-                <w:vertAlign w:val="baseline"/>
-                <w:rtl w:val="0"/>
-              </w:rPr>
+              <w:t xml:space="preserve">Temas Adicionales</w:t>
               <w:tab/>
               <w:t xml:space="preserve">6</w:t>
             </w:r>
@@ -2193,47 +2016,33 @@
         </w:p>
         <w:p>
           <w:pPr>
-            <w:keepNext w:val="0"/>
-            <w:keepLines w:val="0"/>
-            <w:pageBreakBefore w:val="0"/>
-            <w:widowControl w:val="1"/>
-            <w:pBdr>
-              <w:top w:space="0" w:sz="0" w:val="nil"/>
-              <w:left w:space="0" w:sz="0" w:val="nil"/>
-              <w:bottom w:space="0" w:sz="0" w:val="nil"/>
-              <w:right w:space="0" w:sz="0" w:val="nil"/>
-              <w:between w:space="0" w:sz="0" w:val="nil"/>
-            </w:pBdr>
-            <w:shd w:fill="auto" w:val="clear"/>
+            <w:widowControl w:val="0"/>
             <w:tabs>
-              <w:tab w:val="right" w:leader="none" w:pos="8505"/>
+              <w:tab w:val="right" w:leader="none" w:pos="12000"/>
             </w:tabs>
-            <w:spacing w:after="0" w:before="120" w:line="276" w:lineRule="auto"/>
-            <w:ind w:left="220" w:right="0" w:hanging="220"/>
-            <w:jc w:val="left"/>
+            <w:spacing w:before="60" w:line="240" w:lineRule="auto"/>
+            <w:ind w:left="720" w:firstLine="0"/>
             <w:rPr>
-              <w:rFonts w:ascii="Calibri" w:cs="Calibri" w:eastAsia="Calibri" w:hAnsi="Calibri"/>
-              <w:b w:val="0"/>
+              <w:rFonts w:ascii="Cambria" w:cs="Cambria" w:eastAsia="Cambria" w:hAnsi="Cambria"/>
               <w:i w:val="0"/>
               <w:smallCaps w:val="0"/>
               <w:strike w:val="0"/>
-              <w:color w:val="000000"/>
-              <w:sz w:val="22"/>
-              <w:szCs w:val="22"/>
+              <w:color w:val="548dd4"/>
+              <w:sz w:val="20"/>
+              <w:szCs w:val="20"/>
               <w:u w:val="none"/>
               <w:shd w:fill="auto" w:val="clear"/>
               <w:vertAlign w:val="baseline"/>
             </w:rPr>
           </w:pPr>
-          <w:hyperlink w:anchor="_h4x8h76ni645">
+          <w:hyperlink w:anchor="_pyejbyj42a22">
             <w:r>
               <w:rPr>
                 <w:rFonts w:ascii="Cambria" w:cs="Cambria" w:eastAsia="Cambria" w:hAnsi="Cambria"/>
-                <w:b w:val="0"/>
-                <w:i w:val="1"/>
+                <w:i w:val="0"/>
                 <w:smallCaps w:val="0"/>
                 <w:strike w:val="0"/>
-                <w:color w:val="000000"/>
+                <w:color w:val="548dd4"/>
                 <w:sz w:val="20"/>
                 <w:szCs w:val="20"/>
                 <w:u w:val="none"/>
@@ -2241,25 +2050,7 @@
                 <w:vertAlign w:val="baseline"/>
                 <w:rtl w:val="0"/>
               </w:rPr>
-              <w:t xml:space="preserve">Participantes</w:t>
-            </w:r>
-          </w:hyperlink>
-          <w:hyperlink w:anchor="_h4x8h76ni645">
-            <w:r>
-              <w:rPr>
-                <w:rFonts w:ascii="Calibri" w:cs="Calibri" w:eastAsia="Calibri" w:hAnsi="Calibri"/>
-                <w:b w:val="0"/>
-                <w:i w:val="1"/>
-                <w:smallCaps w:val="0"/>
-                <w:strike w:val="0"/>
-                <w:color w:val="000000"/>
-                <w:sz w:val="20"/>
-                <w:szCs w:val="20"/>
-                <w:u w:val="none"/>
-                <w:shd w:fill="auto" w:val="clear"/>
-                <w:vertAlign w:val="baseline"/>
-                <w:rtl w:val="0"/>
-              </w:rPr>
+              <w:t xml:space="preserve">Observaciones</w:t>
               <w:tab/>
               <w:t xml:space="preserve">6</w:t>
             </w:r>
@@ -2272,47 +2063,33 @@
         </w:p>
         <w:p>
           <w:pPr>
-            <w:keepNext w:val="0"/>
-            <w:keepLines w:val="0"/>
-            <w:pageBreakBefore w:val="0"/>
-            <w:widowControl w:val="1"/>
-            <w:pBdr>
-              <w:top w:space="0" w:sz="0" w:val="nil"/>
-              <w:left w:space="0" w:sz="0" w:val="nil"/>
-              <w:bottom w:space="0" w:sz="0" w:val="nil"/>
-              <w:right w:space="0" w:sz="0" w:val="nil"/>
-              <w:between w:space="0" w:sz="0" w:val="nil"/>
-            </w:pBdr>
-            <w:shd w:fill="auto" w:val="clear"/>
+            <w:widowControl w:val="0"/>
             <w:tabs>
-              <w:tab w:val="right" w:leader="none" w:pos="8505"/>
+              <w:tab w:val="right" w:leader="none" w:pos="12000"/>
             </w:tabs>
-            <w:spacing w:after="0" w:before="120" w:line="276" w:lineRule="auto"/>
-            <w:ind w:left="220" w:right="0" w:hanging="220"/>
-            <w:jc w:val="left"/>
+            <w:spacing w:before="60" w:line="240" w:lineRule="auto"/>
+            <w:ind w:left="720" w:firstLine="0"/>
             <w:rPr>
-              <w:rFonts w:ascii="Calibri" w:cs="Calibri" w:eastAsia="Calibri" w:hAnsi="Calibri"/>
-              <w:b w:val="0"/>
+              <w:rFonts w:ascii="Cambria" w:cs="Cambria" w:eastAsia="Cambria" w:hAnsi="Cambria"/>
               <w:i w:val="0"/>
               <w:smallCaps w:val="0"/>
               <w:strike w:val="0"/>
-              <w:color w:val="000000"/>
-              <w:sz w:val="22"/>
-              <w:szCs w:val="22"/>
+              <w:color w:val="548dd4"/>
+              <w:sz w:val="20"/>
+              <w:szCs w:val="20"/>
               <w:u w:val="none"/>
               <w:shd w:fill="auto" w:val="clear"/>
               <w:vertAlign w:val="baseline"/>
             </w:rPr>
           </w:pPr>
-          <w:hyperlink w:anchor="_o76c96y7iigt">
+          <w:hyperlink w:anchor="_f0o3gthlcuqq">
             <w:r>
               <w:rPr>
                 <w:rFonts w:ascii="Cambria" w:cs="Cambria" w:eastAsia="Cambria" w:hAnsi="Cambria"/>
-                <w:b w:val="0"/>
-                <w:i w:val="1"/>
+                <w:i w:val="0"/>
                 <w:smallCaps w:val="0"/>
                 <w:strike w:val="0"/>
-                <w:color w:val="000000"/>
+                <w:color w:val="548dd4"/>
                 <w:sz w:val="20"/>
                 <w:szCs w:val="20"/>
                 <w:u w:val="none"/>
@@ -2320,25 +2097,7 @@
                 <w:vertAlign w:val="baseline"/>
                 <w:rtl w:val="0"/>
               </w:rPr>
-              <w:t xml:space="preserve">Temas Adicionales</w:t>
-            </w:r>
-          </w:hyperlink>
-          <w:hyperlink w:anchor="_o76c96y7iigt">
-            <w:r>
-              <w:rPr>
-                <w:rFonts w:ascii="Calibri" w:cs="Calibri" w:eastAsia="Calibri" w:hAnsi="Calibri"/>
-                <w:b w:val="0"/>
-                <w:i w:val="1"/>
-                <w:smallCaps w:val="0"/>
-                <w:strike w:val="0"/>
-                <w:color w:val="000000"/>
-                <w:sz w:val="20"/>
-                <w:szCs w:val="20"/>
-                <w:u w:val="none"/>
-                <w:shd w:fill="auto" w:val="clear"/>
-                <w:vertAlign w:val="baseline"/>
-                <w:rtl w:val="0"/>
-              </w:rPr>
+              <w:t xml:space="preserve">Citas destacadas</w:t>
               <w:tab/>
               <w:t xml:space="preserve">6</w:t>
             </w:r>
@@ -2351,31 +2110,19 @@
         </w:p>
         <w:p>
           <w:pPr>
-            <w:keepNext w:val="0"/>
-            <w:keepLines w:val="0"/>
-            <w:pageBreakBefore w:val="0"/>
-            <w:widowControl w:val="1"/>
-            <w:pBdr>
-              <w:top w:space="0" w:sz="0" w:val="nil"/>
-              <w:left w:space="0" w:sz="0" w:val="nil"/>
-              <w:bottom w:space="0" w:sz="0" w:val="nil"/>
-              <w:right w:space="0" w:sz="0" w:val="nil"/>
-              <w:between w:space="0" w:sz="0" w:val="nil"/>
-            </w:pBdr>
-            <w:shd w:fill="auto" w:val="clear"/>
+            <w:widowControl w:val="0"/>
             <w:tabs>
-              <w:tab w:val="right" w:leader="none" w:pos="8505"/>
+              <w:tab w:val="right" w:leader="none" w:pos="12000"/>
             </w:tabs>
-            <w:spacing w:after="0" w:before="120" w:line="276" w:lineRule="auto"/>
-            <w:ind w:left="220" w:right="0" w:hanging="220"/>
-            <w:jc w:val="left"/>
+            <w:spacing w:before="60" w:line="240" w:lineRule="auto"/>
+            <w:ind w:left="0" w:firstLine="0"/>
             <w:rPr>
-              <w:rFonts w:ascii="Calibri" w:cs="Calibri" w:eastAsia="Calibri" w:hAnsi="Calibri"/>
-              <w:b w:val="0"/>
+              <w:rFonts w:ascii="Cambria" w:cs="Cambria" w:eastAsia="Cambria" w:hAnsi="Cambria"/>
+              <w:b w:val="1"/>
               <w:i w:val="0"/>
               <w:smallCaps w:val="0"/>
               <w:strike w:val="0"/>
-              <w:color w:val="000000"/>
+              <w:color w:val="366091"/>
               <w:sz w:val="22"/>
               <w:szCs w:val="22"/>
               <w:u w:val="none"/>
@@ -2383,216 +2130,27 @@
               <w:vertAlign w:val="baseline"/>
             </w:rPr>
           </w:pPr>
-          <w:hyperlink w:anchor="_ijppwbrsxmpr">
+          <w:hyperlink w:anchor="_ske54hg3pbya">
             <w:r>
               <w:rPr>
                 <w:rFonts w:ascii="Cambria" w:cs="Cambria" w:eastAsia="Cambria" w:hAnsi="Cambria"/>
-                <w:b w:val="0"/>
-                <w:i w:val="1"/>
+                <w:b w:val="1"/>
+                <w:i w:val="0"/>
                 <w:smallCaps w:val="0"/>
                 <w:strike w:val="0"/>
-                <w:color w:val="000000"/>
-                <w:sz w:val="20"/>
-                <w:szCs w:val="20"/>
+                <w:color w:val="366091"/>
+                <w:sz w:val="22"/>
+                <w:szCs w:val="22"/>
                 <w:u w:val="none"/>
                 <w:shd w:fill="auto" w:val="clear"/>
                 <w:vertAlign w:val="baseline"/>
                 <w:rtl w:val="0"/>
               </w:rPr>
-              <w:t xml:space="preserve">Observaciones:</w:t>
+              <w:t xml:space="preserve">Anexo</w:t>
+              <w:tab/>
+              <w:t xml:space="preserve">10</w:t>
             </w:r>
           </w:hyperlink>
-          <w:hyperlink w:anchor="_ijppwbrsxmpr">
-            <w:r>
-              <w:rPr>
-                <w:rFonts w:ascii="Calibri" w:cs="Calibri" w:eastAsia="Calibri" w:hAnsi="Calibri"/>
-                <w:b w:val="0"/>
-                <w:i w:val="1"/>
-                <w:smallCaps w:val="0"/>
-                <w:strike w:val="0"/>
-                <w:color w:val="000000"/>
-                <w:sz w:val="20"/>
-                <w:szCs w:val="20"/>
-                <w:u w:val="none"/>
-                <w:shd w:fill="auto" w:val="clear"/>
-                <w:vertAlign w:val="baseline"/>
-                <w:rtl w:val="0"/>
-              </w:rPr>
-              <w:tab/>
-              <w:t xml:space="preserve">6</w:t>
-            </w:r>
-          </w:hyperlink>
-          <w:r>
-            <w:rPr>
-              <w:rtl w:val="0"/>
-            </w:rPr>
-          </w:r>
-        </w:p>
-        <w:p>
-          <w:pPr>
-            <w:keepNext w:val="0"/>
-            <w:keepLines w:val="0"/>
-            <w:pageBreakBefore w:val="0"/>
-            <w:widowControl w:val="1"/>
-            <w:pBdr>
-              <w:top w:space="0" w:sz="0" w:val="nil"/>
-              <w:left w:space="0" w:sz="0" w:val="nil"/>
-              <w:bottom w:space="0" w:sz="0" w:val="nil"/>
-              <w:right w:space="0" w:sz="0" w:val="nil"/>
-              <w:between w:space="0" w:sz="0" w:val="nil"/>
-            </w:pBdr>
-            <w:shd w:fill="auto" w:val="clear"/>
-            <w:tabs>
-              <w:tab w:val="right" w:leader="none" w:pos="8505"/>
-            </w:tabs>
-            <w:spacing w:after="0" w:before="120" w:line="276" w:lineRule="auto"/>
-            <w:ind w:left="220" w:right="0" w:hanging="220"/>
-            <w:jc w:val="left"/>
-            <w:rPr>
-              <w:rFonts w:ascii="Calibri" w:cs="Calibri" w:eastAsia="Calibri" w:hAnsi="Calibri"/>
-              <w:b w:val="0"/>
-              <w:i w:val="0"/>
-              <w:smallCaps w:val="0"/>
-              <w:strike w:val="0"/>
-              <w:color w:val="000000"/>
-              <w:sz w:val="22"/>
-              <w:szCs w:val="22"/>
-              <w:u w:val="none"/>
-              <w:shd w:fill="auto" w:val="clear"/>
-              <w:vertAlign w:val="baseline"/>
-            </w:rPr>
-          </w:pPr>
-          <w:hyperlink w:anchor="_u8akkcba6cq1">
-            <w:r>
-              <w:rPr>
-                <w:rFonts w:ascii="Cambria" w:cs="Cambria" w:eastAsia="Cambria" w:hAnsi="Cambria"/>
-                <w:b w:val="0"/>
-                <w:i w:val="1"/>
-                <w:smallCaps w:val="0"/>
-                <w:strike w:val="0"/>
-                <w:color w:val="000000"/>
-                <w:sz w:val="20"/>
-                <w:szCs w:val="20"/>
-                <w:u w:val="none"/>
-                <w:shd w:fill="auto" w:val="clear"/>
-                <w:vertAlign w:val="baseline"/>
-                <w:rtl w:val="0"/>
-              </w:rPr>
-              <w:t xml:space="preserve">Anexos:</w:t>
-            </w:r>
-          </w:hyperlink>
-          <w:hyperlink w:anchor="_u8akkcba6cq1">
-            <w:r>
-              <w:rPr>
-                <w:rFonts w:ascii="Calibri" w:cs="Calibri" w:eastAsia="Calibri" w:hAnsi="Calibri"/>
-                <w:b w:val="0"/>
-                <w:i w:val="1"/>
-                <w:smallCaps w:val="0"/>
-                <w:strike w:val="0"/>
-                <w:color w:val="000000"/>
-                <w:sz w:val="20"/>
-                <w:szCs w:val="20"/>
-                <w:u w:val="none"/>
-                <w:shd w:fill="auto" w:val="clear"/>
-                <w:vertAlign w:val="baseline"/>
-                <w:rtl w:val="0"/>
-              </w:rPr>
-              <w:tab/>
-              <w:t xml:space="preserve">7</w:t>
-            </w:r>
-          </w:hyperlink>
-          <w:r>
-            <w:rPr>
-              <w:rtl w:val="0"/>
-            </w:rPr>
-          </w:r>
-        </w:p>
-        <w:p>
-          <w:pPr>
-            <w:keepNext w:val="0"/>
-            <w:keepLines w:val="0"/>
-            <w:pageBreakBefore w:val="0"/>
-            <w:widowControl w:val="1"/>
-            <w:pBdr>
-              <w:top w:space="0" w:sz="0" w:val="nil"/>
-              <w:left w:space="0" w:sz="0" w:val="nil"/>
-              <w:bottom w:space="0" w:sz="0" w:val="nil"/>
-              <w:right w:space="0" w:sz="0" w:val="nil"/>
-              <w:between w:space="0" w:sz="0" w:val="nil"/>
-            </w:pBdr>
-            <w:shd w:fill="auto" w:val="clear"/>
-            <w:tabs>
-              <w:tab w:val="right" w:leader="none" w:pos="8505"/>
-            </w:tabs>
-            <w:spacing w:after="0" w:before="120" w:line="276" w:lineRule="auto"/>
-            <w:ind w:left="220" w:right="0" w:hanging="220"/>
-            <w:jc w:val="left"/>
-            <w:rPr>
-              <w:rFonts w:ascii="Calibri" w:cs="Calibri" w:eastAsia="Calibri" w:hAnsi="Calibri"/>
-              <w:b w:val="0"/>
-              <w:i w:val="0"/>
-              <w:smallCaps w:val="0"/>
-              <w:strike w:val="0"/>
-              <w:color w:val="000000"/>
-              <w:sz w:val="22"/>
-              <w:szCs w:val="22"/>
-              <w:u w:val="none"/>
-              <w:shd w:fill="auto" w:val="clear"/>
-              <w:vertAlign w:val="baseline"/>
-            </w:rPr>
-          </w:pPr>
-          <w:hyperlink w:anchor="_n59soiww5zg2">
-            <w:r>
-              <w:rPr>
-                <w:rFonts w:ascii="Cambria" w:cs="Cambria" w:eastAsia="Cambria" w:hAnsi="Cambria"/>
-                <w:b w:val="0"/>
-                <w:i w:val="1"/>
-                <w:smallCaps w:val="0"/>
-                <w:strike w:val="0"/>
-                <w:color w:val="000000"/>
-                <w:sz w:val="20"/>
-                <w:szCs w:val="20"/>
-                <w:u w:val="none"/>
-                <w:shd w:fill="auto" w:val="clear"/>
-                <w:vertAlign w:val="baseline"/>
-                <w:rtl w:val="0"/>
-              </w:rPr>
-              <w:t xml:space="preserve">Citas destacadas:</w:t>
-            </w:r>
-          </w:hyperlink>
-          <w:hyperlink w:anchor="_n59soiww5zg2">
-            <w:r>
-              <w:rPr>
-                <w:rFonts w:ascii="Calibri" w:cs="Calibri" w:eastAsia="Calibri" w:hAnsi="Calibri"/>
-                <w:b w:val="0"/>
-                <w:i w:val="1"/>
-                <w:smallCaps w:val="0"/>
-                <w:strike w:val="0"/>
-                <w:color w:val="000000"/>
-                <w:sz w:val="20"/>
-                <w:szCs w:val="20"/>
-                <w:u w:val="none"/>
-                <w:shd w:fill="auto" w:val="clear"/>
-                <w:vertAlign w:val="baseline"/>
-                <w:rtl w:val="0"/>
-              </w:rPr>
-              <w:tab/>
-              <w:t xml:space="preserve">7</w:t>
-            </w:r>
-          </w:hyperlink>
-          <w:r>
-            <w:rPr>
-              <w:rtl w:val="0"/>
-            </w:rPr>
-          </w:r>
-        </w:p>
-        <w:p>
-          <w:pPr>
-            <w:tabs>
-              <w:tab w:val="left" w:leader="none" w:pos="5954"/>
-            </w:tabs>
-            <w:rPr/>
-          </w:pPr>
           <w:r>
             <w:rPr>
               <w:rtl w:val="0"/>
@@ -2630,47 +2188,25 @@
     </w:p>
     <w:p>
       <w:pPr>
-        <w:keepNext w:val="0"/>
-        <w:keepLines w:val="0"/>
-        <w:pageBreakBefore w:val="0"/>
-        <w:widowControl w:val="1"/>
+        <w:pStyle w:val="Heading1"/>
         <w:pBdr>
-          <w:top w:space="0" w:sz="0" w:val="nil"/>
-          <w:left w:space="0" w:sz="0" w:val="nil"/>
           <w:bottom w:color="4f81bd" w:space="4" w:sz="8" w:val="single"/>
-          <w:right w:space="0" w:sz="0" w:val="nil"/>
-          <w:between w:space="0" w:sz="0" w:val="nil"/>
         </w:pBdr>
-        <w:shd w:fill="auto" w:val="clear"/>
         <w:spacing w:after="300" w:before="0" w:line="240" w:lineRule="auto"/>
-        <w:ind w:left="357" w:right="0" w:hanging="357"/>
-        <w:jc w:val="left"/>
-        <w:rPr>
-          <w:rFonts w:ascii="Cambria" w:cs="Cambria" w:eastAsia="Cambria" w:hAnsi="Cambria"/>
+        <w:rPr>
           <w:b w:val="0"/>
-          <w:i w:val="0"/>
-          <w:smallCaps w:val="0"/>
-          <w:strike w:val="0"/>
-          <w:color w:val="17365d"/>
-          <w:sz w:val="52"/>
-          <w:szCs w:val="52"/>
-          <w:u w:val="none"/>
-          <w:shd w:fill="auto" w:val="clear"/>
+          <w:sz w:val="50"/>
+          <w:szCs w:val="50"/>
           <w:vertAlign w:val="baseline"/>
         </w:rPr>
       </w:pPr>
-      <w:r>
-        <w:rPr>
-          <w:rFonts w:ascii="Cambria" w:cs="Cambria" w:eastAsia="Cambria" w:hAnsi="Cambria"/>
+      <w:bookmarkStart w:colFirst="0" w:colLast="0" w:name="_x9ck94uo63u5" w:id="0"/>
+      <w:bookmarkEnd w:id="0"/>
+      <w:r>
+        <w:rPr>
           <w:b w:val="0"/>
-          <w:i w:val="0"/>
-          <w:smallCaps w:val="0"/>
-          <w:strike w:val="0"/>
-          <w:color w:val="17365d"/>
-          <w:sz w:val="52"/>
-          <w:szCs w:val="52"/>
-          <w:u w:val="none"/>
-          <w:shd w:fill="auto" w:val="clear"/>
+          <w:sz w:val="50"/>
+          <w:szCs w:val="50"/>
           <w:vertAlign w:val="baseline"/>
           <w:rtl w:val="0"/>
         </w:rPr>
@@ -2679,148 +2215,46 @@
     </w:p>
     <w:p>
       <w:pPr>
-        <w:keepNext w:val="1"/>
-        <w:keepLines w:val="0"/>
-        <w:pageBreakBefore w:val="0"/>
+        <w:pStyle w:val="Heading3"/>
         <w:widowControl w:val="0"/>
-        <w:pBdr>
-          <w:top w:space="0" w:sz="0" w:val="nil"/>
-          <w:left w:space="0" w:sz="0" w:val="nil"/>
-          <w:bottom w:space="0" w:sz="0" w:val="nil"/>
-          <w:right w:space="0" w:sz="0" w:val="nil"/>
-          <w:between w:space="0" w:sz="0" w:val="nil"/>
-        </w:pBdr>
-        <w:shd w:fill="auto" w:val="clear"/>
         <w:tabs>
           <w:tab w:val="left" w:leader="none" w:pos="0"/>
         </w:tabs>
-        <w:spacing w:after="60" w:before="120" w:line="276" w:lineRule="auto"/>
-        <w:ind w:left="0" w:right="0" w:firstLine="0"/>
-        <w:jc w:val="left"/>
-        <w:rPr>
-          <w:rFonts w:ascii="Cambria" w:cs="Cambria" w:eastAsia="Cambria" w:hAnsi="Cambria"/>
-          <w:b w:val="1"/>
-          <w:i w:val="0"/>
-          <w:smallCaps w:val="0"/>
-          <w:strike w:val="0"/>
+        <w:spacing w:after="60" w:before="120" w:lineRule="auto"/>
+        <w:ind w:left="0"/>
+        <w:rPr>
+          <w:sz w:val="26"/>
+          <w:szCs w:val="26"/>
+          <w:vertAlign w:val="baseline"/>
+        </w:rPr>
+      </w:pPr>
+      <w:bookmarkStart w:colFirst="0" w:colLast="0" w:name="_l2far6gjn5hz" w:id="1"/>
+      <w:bookmarkEnd w:id="1"/>
+      <w:r>
+        <w:rPr>
           <w:color w:val="366091"/>
           <w:sz w:val="28"/>
           <w:szCs w:val="28"/>
-          <w:u w:val="none"/>
-          <w:shd w:fill="auto" w:val="clear"/>
           <w:vertAlign w:val="baseline"/>
-        </w:rPr>
-      </w:pPr>
-      <w:r>
-        <w:rPr>
-          <w:rtl w:val="0"/>
-        </w:rPr>
-      </w:r>
-    </w:p>
-    <w:p>
-      <w:pPr>
-        <w:keepNext w:val="1"/>
-        <w:keepLines w:val="0"/>
-        <w:pageBreakBefore w:val="0"/>
-        <w:widowControl w:val="0"/>
-        <w:pBdr>
-          <w:top w:space="0" w:sz="0" w:val="nil"/>
-          <w:left w:space="0" w:sz="0" w:val="nil"/>
-          <w:bottom w:space="0" w:sz="0" w:val="nil"/>
-          <w:right w:space="0" w:sz="0" w:val="nil"/>
-          <w:between w:space="0" w:sz="0" w:val="nil"/>
-        </w:pBdr>
-        <w:shd w:fill="auto" w:val="clear"/>
-        <w:tabs>
-          <w:tab w:val="left" w:leader="none" w:pos="0"/>
-        </w:tabs>
-        <w:spacing w:after="60" w:before="120" w:line="276" w:lineRule="auto"/>
-        <w:ind w:left="0" w:right="0" w:firstLine="0"/>
-        <w:jc w:val="left"/>
-        <w:rPr>
-          <w:rFonts w:ascii="Cambria" w:cs="Cambria" w:eastAsia="Cambria" w:hAnsi="Cambria"/>
-          <w:b w:val="1"/>
-          <w:i w:val="0"/>
-          <w:smallCaps w:val="0"/>
-          <w:strike w:val="0"/>
-          <w:color w:val="366091"/>
-          <w:sz w:val="28"/>
-          <w:szCs w:val="28"/>
-          <w:u w:val="none"/>
-          <w:shd w:fill="auto" w:val="clear"/>
+          <w:rtl w:val="0"/>
+        </w:rPr>
+        <w:t xml:space="preserve">CONVOCATORIA</w:t>
+      </w:r>
+      <w:r>
+        <w:rPr>
           <w:vertAlign w:val="baseline"/>
-        </w:rPr>
-      </w:pPr>
-      <w:bookmarkStart w:colFirst="0" w:colLast="0" w:name="_l2far6gjn5hz" w:id="0"/>
-      <w:bookmarkEnd w:id="0"/>
-      <w:r>
-        <w:rPr>
-          <w:rFonts w:ascii="Cambria" w:cs="Cambria" w:eastAsia="Cambria" w:hAnsi="Cambria"/>
-          <w:b w:val="1"/>
-          <w:i w:val="0"/>
-          <w:smallCaps w:val="0"/>
-          <w:strike w:val="0"/>
-          <w:color w:val="366091"/>
-          <w:sz w:val="28"/>
-          <w:szCs w:val="28"/>
-          <w:u w:val="none"/>
-          <w:shd w:fill="auto" w:val="clear"/>
-          <w:vertAlign w:val="baseline"/>
-          <w:rtl w:val="0"/>
-        </w:rPr>
-        <w:t xml:space="preserve">CONVOCATORIA</w:t>
-      </w:r>
-    </w:p>
-    <w:p>
-      <w:pPr>
-        <w:keepNext w:val="1"/>
-        <w:keepLines w:val="1"/>
-        <w:pageBreakBefore w:val="0"/>
-        <w:widowControl w:val="1"/>
-        <w:pBdr>
-          <w:top w:space="0" w:sz="0" w:val="nil"/>
-          <w:left w:space="0" w:sz="0" w:val="nil"/>
-          <w:bottom w:space="0" w:sz="0" w:val="nil"/>
-          <w:right w:space="0" w:sz="0" w:val="nil"/>
-          <w:between w:space="0" w:sz="0" w:val="nil"/>
-        </w:pBdr>
-        <w:shd w:fill="auto" w:val="clear"/>
-        <w:spacing w:after="0" w:before="200" w:line="276" w:lineRule="auto"/>
-        <w:ind w:left="0" w:right="0" w:firstLine="0"/>
-        <w:jc w:val="left"/>
-        <w:rPr>
-          <w:rFonts w:ascii="Cambria" w:cs="Cambria" w:eastAsia="Cambria" w:hAnsi="Cambria"/>
-          <w:b w:val="1"/>
-          <w:i w:val="0"/>
-          <w:smallCaps w:val="0"/>
-          <w:strike w:val="0"/>
-          <w:color w:val="4f81bd"/>
+          <w:rtl w:val="0"/>
+        </w:rPr>
+        <w:br w:type="textWrapping"/>
+      </w:r>
+      <w:r>
+        <w:rPr>
           <w:sz w:val="26"/>
           <w:szCs w:val="26"/>
-          <w:u w:val="none"/>
-          <w:shd w:fill="auto" w:val="clear"/>
           <w:vertAlign w:val="baseline"/>
-        </w:rPr>
-      </w:pPr>
-      <w:bookmarkStart w:colFirst="0" w:colLast="0" w:name="_musp1khumtrc" w:id="1"/>
-      <w:bookmarkEnd w:id="1"/>
-      <w:r>
-        <w:rPr>
-          <w:rFonts w:ascii="Cambria" w:cs="Cambria" w:eastAsia="Cambria" w:hAnsi="Cambria"/>
-          <w:b w:val="1"/>
-          <w:i w:val="0"/>
-          <w:smallCaps w:val="0"/>
-          <w:strike w:val="0"/>
-          <w:color w:val="4f81bd"/>
-          <w:sz w:val="26"/>
-          <w:szCs w:val="26"/>
-          <w:u w:val="none"/>
-          <w:shd w:fill="auto" w:val="clear"/>
-          <w:vertAlign w:val="baseline"/>
-          <w:rtl w:val="0"/>
-        </w:rPr>
-        <w:br w:type="textWrapping"/>
-        <w:t xml:space="preserve">Convoca la entrevista:</w:t>
+          <w:rtl w:val="0"/>
+        </w:rPr>
+        <w:t xml:space="preserve">Convoca la entrevista</w:t>
       </w:r>
     </w:p>
     <w:p>
@@ -2833,7 +2267,7 @@
         <w:rPr>
           <w:rtl w:val="0"/>
         </w:rPr>
-        <w:t xml:space="preserve">- Gonzalo Ulloa.</w:t>
+        <w:t xml:space="preserve">- Gonzalo Alejandro Ulloa.</w:t>
       </w:r>
     </w:p>
     <w:p>
@@ -2846,7 +2280,7 @@
         <w:rPr>
           <w:rtl w:val="0"/>
         </w:rPr>
-        <w:t xml:space="preserve">- Guillermo Escalante.</w:t>
+        <w:t xml:space="preserve">- Guillermo Ariel Escalante.</w:t>
       </w:r>
     </w:p>
     <w:p>
@@ -2859,7 +2293,7 @@
         <w:rPr>
           <w:rtl w:val="0"/>
         </w:rPr>
-        <w:t xml:space="preserve">- Agustina Maldonado.</w:t>
+        <w:t xml:space="preserve">- María Agustina Maldonado.</w:t>
       </w:r>
     </w:p>
     <w:p>
@@ -2872,7 +2306,7 @@
         <w:rPr>
           <w:rtl w:val="0"/>
         </w:rPr>
-        <w:t xml:space="preserve">- Valeria Centurión.</w:t>
+        <w:t xml:space="preserve">- Valeria Andrea Centurión.</w:t>
       </w:r>
     </w:p>
     <w:p>
@@ -2885,42 +2319,23 @@
         <w:rPr>
           <w:rtl w:val="0"/>
         </w:rPr>
-        <w:t xml:space="preserve">- Florencia Mendez.</w:t>
-      </w:r>
-      <w:r>
-        <w:rPr>
-          <w:rtl w:val="0"/>
-        </w:rPr>
-      </w:r>
-    </w:p>
-    <w:p>
-      <w:pPr>
+        <w:t xml:space="preserve">- Florencia Estefanía Mendez Garai.</w:t>
+      </w:r>
+      <w:r>
+        <w:rPr>
+          <w:rtl w:val="0"/>
+        </w:rPr>
+      </w:r>
+    </w:p>
+    <w:p>
+      <w:pPr>
+        <w:pStyle w:val="Heading3"/>
         <w:keepNext w:val="1"/>
         <w:keepLines w:val="1"/>
-        <w:pageBreakBefore w:val="0"/>
-        <w:widowControl w:val="1"/>
-        <w:pBdr>
-          <w:top w:space="0" w:sz="0" w:val="nil"/>
-          <w:left w:space="0" w:sz="0" w:val="nil"/>
-          <w:bottom w:space="0" w:sz="0" w:val="nil"/>
-          <w:right w:space="0" w:sz="0" w:val="nil"/>
-          <w:between w:space="0" w:sz="0" w:val="nil"/>
-        </w:pBdr>
-        <w:shd w:fill="auto" w:val="clear"/>
-        <w:spacing w:after="0" w:before="200" w:line="276" w:lineRule="auto"/>
-        <w:ind w:left="0" w:right="0" w:firstLine="0"/>
-        <w:jc w:val="left"/>
-        <w:rPr>
-          <w:rFonts w:ascii="Cambria" w:cs="Cambria" w:eastAsia="Cambria" w:hAnsi="Cambria"/>
-          <w:b w:val="1"/>
-          <w:i w:val="0"/>
-          <w:smallCaps w:val="0"/>
-          <w:strike w:val="0"/>
-          <w:color w:val="4f81bd"/>
+        <w:ind w:left="0"/>
+        <w:rPr>
           <w:sz w:val="26"/>
           <w:szCs w:val="26"/>
-          <w:u w:val="none"/>
-          <w:shd w:fill="auto" w:val="clear"/>
           <w:vertAlign w:val="baseline"/>
         </w:rPr>
       </w:pPr>
@@ -2928,22 +2343,12 @@
       <w:bookmarkEnd w:id="2"/>
       <w:r>
         <w:rPr>
-          <w:rFonts w:ascii="Cambria" w:cs="Cambria" w:eastAsia="Cambria" w:hAnsi="Cambria"/>
-          <w:b w:val="1"/>
-          <w:i w:val="0"/>
-          <w:smallCaps w:val="0"/>
-          <w:strike w:val="0"/>
-          <w:color w:val="4f81bd"/>
           <w:sz w:val="26"/>
           <w:szCs w:val="26"/>
-          <w:u w:val="none"/>
-          <w:shd w:fill="auto" w:val="clear"/>
           <w:vertAlign w:val="baseline"/>
           <w:rtl w:val="0"/>
         </w:rPr>
-        <w:br w:type="textWrapping"/>
-        <w:t xml:space="preserve">Fecha de entrevista:</w:t>
-        <w:tab/>
+        <w:t xml:space="preserve">Fecha de entrevista</w:t>
       </w:r>
     </w:p>
     <w:p>
@@ -2968,42 +2373,23 @@
         <w:rPr>
           <w:rtl w:val="0"/>
         </w:rPr>
-        <w:t xml:space="preserve">La entrevista se llevó a cabo el día 25 de Agosto del año 2025.</w:t>
-      </w:r>
-      <w:r>
-        <w:rPr>
-          <w:rtl w:val="0"/>
-        </w:rPr>
-      </w:r>
-    </w:p>
-    <w:p>
-      <w:pPr>
+        <w:t xml:space="preserve">La entrevista se llevó a cabo el día 26 de Agosto del año 2025.</w:t>
+      </w:r>
+      <w:r>
+        <w:rPr>
+          <w:rtl w:val="0"/>
+        </w:rPr>
+      </w:r>
+    </w:p>
+    <w:p>
+      <w:pPr>
+        <w:pStyle w:val="Heading3"/>
         <w:keepNext w:val="1"/>
         <w:keepLines w:val="1"/>
-        <w:pageBreakBefore w:val="0"/>
-        <w:widowControl w:val="1"/>
-        <w:pBdr>
-          <w:top w:space="0" w:sz="0" w:val="nil"/>
-          <w:left w:space="0" w:sz="0" w:val="nil"/>
-          <w:bottom w:space="0" w:sz="0" w:val="nil"/>
-          <w:right w:space="0" w:sz="0" w:val="nil"/>
-          <w:between w:space="0" w:sz="0" w:val="nil"/>
-        </w:pBdr>
-        <w:shd w:fill="auto" w:val="clear"/>
-        <w:spacing w:after="0" w:before="200" w:line="276" w:lineRule="auto"/>
-        <w:ind w:left="0" w:right="0" w:firstLine="0"/>
-        <w:jc w:val="left"/>
-        <w:rPr>
-          <w:rFonts w:ascii="Cambria" w:cs="Cambria" w:eastAsia="Cambria" w:hAnsi="Cambria"/>
-          <w:b w:val="1"/>
-          <w:i w:val="0"/>
-          <w:smallCaps w:val="0"/>
-          <w:strike w:val="0"/>
-          <w:color w:val="4f81bd"/>
+        <w:ind w:left="0"/>
+        <w:rPr>
           <w:sz w:val="26"/>
           <w:szCs w:val="26"/>
-          <w:u w:val="none"/>
-          <w:shd w:fill="auto" w:val="clear"/>
           <w:vertAlign w:val="baseline"/>
         </w:rPr>
       </w:pPr>
@@ -3011,21 +2397,16 @@
       <w:bookmarkEnd w:id="3"/>
       <w:r>
         <w:rPr>
-          <w:rFonts w:ascii="Cambria" w:cs="Cambria" w:eastAsia="Cambria" w:hAnsi="Cambria"/>
-          <w:b w:val="1"/>
-          <w:i w:val="0"/>
-          <w:smallCaps w:val="0"/>
-          <w:strike w:val="0"/>
-          <w:color w:val="4f81bd"/>
           <w:sz w:val="26"/>
           <w:szCs w:val="26"/>
-          <w:u w:val="none"/>
-          <w:shd w:fill="auto" w:val="clear"/>
-          <w:vertAlign w:val="baseline"/>
-          <w:rtl w:val="0"/>
-        </w:rPr>
-        <w:br w:type="textWrapping"/>
-        <w:t xml:space="preserve">Medio de Comunicación:</w:t>
+          <w:rtl w:val="0"/>
+        </w:rPr>
+        <w:t xml:space="preserve">Medio de Comunicación</w:t>
+      </w:r>
+      <w:r>
+        <w:rPr>
+          <w:rtl w:val="0"/>
+        </w:rPr>
       </w:r>
     </w:p>
     <w:p>
@@ -3057,75 +2438,18 @@
     </w:p>
     <w:p>
       <w:pPr>
-        <w:keepNext w:val="0"/>
-        <w:keepLines w:val="0"/>
-        <w:pageBreakBefore w:val="0"/>
-        <w:widowControl w:val="1"/>
-        <w:pBdr>
-          <w:top w:space="0" w:sz="0" w:val="nil"/>
-          <w:left w:space="0" w:sz="0" w:val="nil"/>
-          <w:bottom w:space="0" w:sz="0" w:val="nil"/>
-          <w:right w:space="0" w:sz="0" w:val="nil"/>
-          <w:between w:space="0" w:sz="0" w:val="nil"/>
-        </w:pBdr>
-        <w:shd w:fill="auto" w:val="clear"/>
+        <w:pStyle w:val="Heading3"/>
+        <w:keepNext w:val="1"/>
+        <w:widowControl w:val="0"/>
         <w:tabs>
           <w:tab w:val="left" w:leader="none" w:pos="0"/>
         </w:tabs>
-        <w:spacing w:after="0" w:before="200" w:line="276" w:lineRule="auto"/>
-        <w:ind w:left="115" w:right="0" w:hanging="5.9999999999999964"/>
-        <w:jc w:val="both"/>
-        <w:rPr>
-          <w:rFonts w:ascii="Calibri" w:cs="Calibri" w:eastAsia="Calibri" w:hAnsi="Calibri"/>
-          <w:b w:val="0"/>
-          <w:i w:val="1"/>
-          <w:smallCaps w:val="0"/>
-          <w:strike w:val="0"/>
-          <w:color w:val="548dd4"/>
-          <w:sz w:val="22"/>
-          <w:szCs w:val="22"/>
-          <w:u w:val="none"/>
-          <w:shd w:fill="auto" w:val="clear"/>
-          <w:vertAlign w:val="baseline"/>
-        </w:rPr>
-      </w:pPr>
-      <w:r>
-        <w:rPr>
-          <w:rtl w:val="0"/>
-        </w:rPr>
-      </w:r>
-    </w:p>
-    <w:p>
-      <w:pPr>
-        <w:keepNext w:val="1"/>
-        <w:keepLines w:val="0"/>
-        <w:pageBreakBefore w:val="0"/>
-        <w:widowControl w:val="0"/>
-        <w:pBdr>
-          <w:top w:space="0" w:sz="0" w:val="nil"/>
-          <w:left w:space="0" w:sz="0" w:val="nil"/>
-          <w:bottom w:space="0" w:sz="0" w:val="nil"/>
-          <w:right w:space="0" w:sz="0" w:val="nil"/>
-          <w:between w:space="0" w:sz="0" w:val="nil"/>
-        </w:pBdr>
-        <w:shd w:fill="auto" w:val="clear"/>
-        <w:tabs>
-          <w:tab w:val="left" w:leader="none" w:pos="0"/>
-        </w:tabs>
-        <w:spacing w:after="60" w:before="120" w:line="276" w:lineRule="auto"/>
-        <w:ind w:left="0" w:right="0" w:firstLine="0"/>
-        <w:jc w:val="left"/>
-        <w:rPr>
-          <w:rFonts w:ascii="Cambria" w:cs="Cambria" w:eastAsia="Cambria" w:hAnsi="Cambria"/>
-          <w:b w:val="1"/>
-          <w:i w:val="0"/>
-          <w:smallCaps w:val="0"/>
-          <w:strike w:val="0"/>
+        <w:spacing w:after="60" w:before="120" w:lineRule="auto"/>
+        <w:ind w:left="0"/>
+        <w:rPr>
           <w:color w:val="366091"/>
           <w:sz w:val="28"/>
           <w:szCs w:val="28"/>
-          <w:u w:val="none"/>
-          <w:shd w:fill="auto" w:val="clear"/>
           <w:vertAlign w:val="baseline"/>
         </w:rPr>
       </w:pPr>
@@ -3133,16 +2457,9 @@
       <w:bookmarkEnd w:id="4"/>
       <w:r>
         <w:rPr>
-          <w:rFonts w:ascii="Cambria" w:cs="Cambria" w:eastAsia="Cambria" w:hAnsi="Cambria"/>
-          <w:b w:val="1"/>
-          <w:i w:val="0"/>
-          <w:smallCaps w:val="0"/>
-          <w:strike w:val="0"/>
           <w:color w:val="366091"/>
           <w:sz w:val="28"/>
           <w:szCs w:val="28"/>
-          <w:u w:val="none"/>
-          <w:shd w:fill="auto" w:val="clear"/>
           <w:vertAlign w:val="baseline"/>
           <w:rtl w:val="0"/>
         </w:rPr>
@@ -3167,7 +2484,7 @@
           <w:tab w:val="left" w:leader="none" w:pos="0"/>
         </w:tabs>
         <w:spacing w:after="0" w:before="0" w:line="360" w:lineRule="auto"/>
-        <w:ind w:left="1072" w:right="0" w:firstLine="0"/>
+        <w:ind w:left="0" w:right="0" w:firstLine="0"/>
         <w:jc w:val="both"/>
         <w:rPr/>
       </w:pPr>
@@ -3200,7 +2517,7 @@
           <w:tab w:val="left" w:leader="none" w:pos="0"/>
         </w:tabs>
         <w:spacing w:after="0" w:before="0" w:line="360" w:lineRule="auto"/>
-        <w:ind w:left="1440" w:right="0" w:hanging="360"/>
+        <w:ind w:left="720" w:right="0" w:hanging="360"/>
         <w:jc w:val="both"/>
         <w:rPr>
           <w:u w:val="none"/>
@@ -3235,7 +2552,7 @@
           <w:tab w:val="left" w:leader="none" w:pos="0"/>
         </w:tabs>
         <w:spacing w:after="0" w:before="0" w:line="360" w:lineRule="auto"/>
-        <w:ind w:left="1440" w:right="0" w:hanging="360"/>
+        <w:ind w:left="720" w:right="0" w:hanging="360"/>
         <w:jc w:val="both"/>
         <w:rPr>
           <w:u w:val="none"/>
@@ -3245,7 +2562,7 @@
         <w:rPr>
           <w:rtl w:val="0"/>
         </w:rPr>
-        <w:t xml:space="preserve">El entrevistador.</w:t>
+        <w:t xml:space="preserve">Los entrevistadores.</w:t>
       </w:r>
     </w:p>
     <w:p>
@@ -3270,7 +2587,7 @@
           <w:tab w:val="left" w:leader="none" w:pos="0"/>
         </w:tabs>
         <w:spacing w:after="0" w:before="0" w:line="360" w:lineRule="auto"/>
-        <w:ind w:left="1440" w:right="0" w:hanging="360"/>
+        <w:ind w:left="720" w:right="0" w:hanging="360"/>
         <w:jc w:val="both"/>
         <w:rPr>
           <w:u w:val="none"/>
@@ -3316,7 +2633,20 @@
         <w:rPr>
           <w:rtl w:val="0"/>
         </w:rPr>
-        <w:t xml:space="preserve">Los clientes son los profesores encargados de la materia Laboratorio de Desarrollo de Software dictada en la cátedra en el año 2025.</w:t>
+        <w:t xml:space="preserve">Los clientes son los docentes a cargo de la materia ‘</w:t>
+      </w:r>
+      <w:r>
+        <w:rPr>
+          <w:i w:val="1"/>
+          <w:rtl w:val="0"/>
+        </w:rPr>
+        <w:t xml:space="preserve">Laboratorio de Desarrollo de Software’</w:t>
+      </w:r>
+      <w:r>
+        <w:rPr>
+          <w:rtl w:val="0"/>
+        </w:rPr>
+        <w:t xml:space="preserve"> dictada en el año 2025.</w:t>
       </w:r>
     </w:p>
     <w:p>
@@ -3347,7 +2677,7 @@
         <w:rPr>
           <w:rtl w:val="0"/>
         </w:rPr>
-        <w:t xml:space="preserve">El entrevistador y los anotadores forman parte del grupo NexTech, conformado por alumnos de nivel avanzado dentro de la carrera Analista de Sistemas/Licenciatura en Sistemas de la Universidad de la Patagonia Austral de la unidad académica de Río Gallegos (UNPA UARG)</w:t>
+        <w:t xml:space="preserve">Los entrevistadores y los anotadores forman parte del grupo NexTech, conformado por alumnos de nivel avanzado dentro de la carrera Analista de Sistemas/Licenciatura en Sistemas de la Universidad Nacional de la Patagonia Austral de la Unidad Académica Río Gallegos (UNPA - UARG)</w:t>
       </w:r>
       <w:r>
         <w:rPr>
@@ -3376,75 +2706,166 @@
     </w:p>
     <w:p>
       <w:pPr>
-        <w:keepNext w:val="1"/>
-        <w:keepLines w:val="0"/>
-        <w:pageBreakBefore w:val="0"/>
+        <w:pStyle w:val="Heading3"/>
         <w:widowControl w:val="0"/>
-        <w:pBdr>
-          <w:top w:space="0" w:sz="0" w:val="nil"/>
-          <w:left w:space="0" w:sz="0" w:val="nil"/>
-          <w:bottom w:space="0" w:sz="0" w:val="nil"/>
-          <w:right w:space="0" w:sz="0" w:val="nil"/>
-          <w:between w:space="0" w:sz="0" w:val="nil"/>
-        </w:pBdr>
-        <w:shd w:fill="auto" w:val="clear"/>
         <w:tabs>
           <w:tab w:val="left" w:leader="none" w:pos="0"/>
         </w:tabs>
-        <w:spacing w:after="60" w:before="120" w:line="276" w:lineRule="auto"/>
-        <w:ind w:left="0" w:right="0" w:firstLine="0"/>
-        <w:jc w:val="left"/>
+        <w:spacing w:after="60" w:before="120" w:lineRule="auto"/>
+        <w:ind w:left="0"/>
         <w:rPr>
           <w:rFonts w:ascii="Cambria" w:cs="Cambria" w:eastAsia="Cambria" w:hAnsi="Cambria"/>
           <w:b w:val="1"/>
-          <w:i w:val="0"/>
-          <w:smallCaps w:val="0"/>
-          <w:strike w:val="0"/>
           <w:color w:val="365f91"/>
           <w:sz w:val="28"/>
           <w:szCs w:val="28"/>
+        </w:rPr>
+      </w:pPr>
+      <w:bookmarkStart w:colFirst="0" w:colLast="0" w:name="_kxpre17ungld" w:id="7"/>
+      <w:bookmarkEnd w:id="7"/>
+      <w:r>
+        <w:rPr>
+          <w:color w:val="366091"/>
+          <w:sz w:val="28"/>
+          <w:szCs w:val="28"/>
+          <w:rtl w:val="0"/>
+        </w:rPr>
+        <w:t xml:space="preserve">Temario de la entrevista</w:t>
+      </w:r>
+      <w:r>
+        <w:rPr>
+          <w:rtl w:val="0"/>
+        </w:rPr>
+      </w:r>
+    </w:p>
+    <w:p>
+      <w:pPr>
+        <w:pStyle w:val="Heading3"/>
+        <w:ind w:left="0"/>
+        <w:rPr>
+          <w:rFonts w:ascii="Cambria" w:cs="Cambria" w:eastAsia="Cambria" w:hAnsi="Cambria"/>
+          <w:b w:val="1"/>
+          <w:color w:val="4f81bd"/>
+          <w:sz w:val="26"/>
+          <w:szCs w:val="26"/>
+        </w:rPr>
+      </w:pPr>
+      <w:bookmarkStart w:colFirst="0" w:colLast="0" w:name="_vnhxdjp6b3pp" w:id="8"/>
+      <w:bookmarkEnd w:id="8"/>
+      <w:r>
+        <w:rPr>
+          <w:sz w:val="26"/>
+          <w:szCs w:val="26"/>
+          <w:rtl w:val="0"/>
+        </w:rPr>
+        <w:t xml:space="preserve">Fecha</w:t>
+      </w:r>
+      <w:r>
+        <w:rPr>
+          <w:rtl w:val="0"/>
+        </w:rPr>
+      </w:r>
+    </w:p>
+    <w:p>
+      <w:pPr>
+        <w:ind w:left="0"/>
+        <w:jc w:val="both"/>
+        <w:rPr>
+          <w:rFonts w:ascii="Calibri" w:cs="Calibri" w:eastAsia="Calibri" w:hAnsi="Calibri"/>
+          <w:b w:val="0"/>
+          <w:i w:val="1"/>
+          <w:smallCaps w:val="0"/>
+          <w:strike w:val="0"/>
+          <w:color w:val="548dd4"/>
+          <w:sz w:val="22"/>
+          <w:szCs w:val="22"/>
           <w:u w:val="none"/>
           <w:shd w:fill="auto" w:val="clear"/>
           <w:vertAlign w:val="baseline"/>
         </w:rPr>
       </w:pPr>
-      <w:bookmarkStart w:colFirst="0" w:colLast="0" w:name="_er1yro2f5yk3" w:id="7"/>
-      <w:bookmarkEnd w:id="7"/>
-      <w:r>
+      <w:r>
+        <w:rPr>
+          <w:rtl w:val="0"/>
+        </w:rPr>
+        <w:t xml:space="preserve">La entrevista se llevó a cabo el día 26 de Agosto del año 2025.</w:t>
+      </w:r>
+      <w:r>
+        <w:rPr>
+          <w:rtl w:val="0"/>
+        </w:rPr>
+      </w:r>
+    </w:p>
+    <w:p>
+      <w:pPr>
+        <w:pStyle w:val="Heading3"/>
+        <w:ind w:left="0"/>
         <w:rPr>
           <w:rFonts w:ascii="Cambria" w:cs="Cambria" w:eastAsia="Cambria" w:hAnsi="Cambria"/>
           <w:b w:val="1"/>
-          <w:i w:val="0"/>
+          <w:color w:val="4f81bd"/>
+          <w:sz w:val="26"/>
+          <w:szCs w:val="26"/>
+        </w:rPr>
+      </w:pPr>
+      <w:bookmarkStart w:colFirst="0" w:colLast="0" w:name="_gn5olxnkek1q" w:id="9"/>
+      <w:bookmarkEnd w:id="9"/>
+      <w:r>
+        <w:rPr>
+          <w:sz w:val="26"/>
+          <w:szCs w:val="26"/>
+          <w:rtl w:val="0"/>
+        </w:rPr>
+        <w:t xml:space="preserve">Hor</w:t>
+      </w:r>
+      <w:r>
+        <w:rPr>
+          <w:sz w:val="26"/>
+          <w:szCs w:val="26"/>
+          <w:rtl w:val="0"/>
+        </w:rPr>
+        <w:t xml:space="preserve">a</w:t>
+      </w:r>
+      <w:r>
+        <w:rPr>
+          <w:rtl w:val="0"/>
+        </w:rPr>
+      </w:r>
+    </w:p>
+    <w:p>
+      <w:pPr>
+        <w:ind w:left="0"/>
+        <w:jc w:val="both"/>
+        <w:rPr>
+          <w:rFonts w:ascii="Calibri" w:cs="Calibri" w:eastAsia="Calibri" w:hAnsi="Calibri"/>
+          <w:b w:val="0"/>
+          <w:i w:val="1"/>
           <w:smallCaps w:val="0"/>
           <w:strike w:val="0"/>
-          <w:color w:val="365f91"/>
-          <w:sz w:val="28"/>
-          <w:szCs w:val="28"/>
+          <w:color w:val="548dd4"/>
+          <w:sz w:val="22"/>
+          <w:szCs w:val="22"/>
           <w:u w:val="none"/>
           <w:shd w:fill="auto" w:val="clear"/>
           <w:vertAlign w:val="baseline"/>
-          <w:rtl w:val="0"/>
-        </w:rPr>
-        <w:t xml:space="preserve">Temario de la entrevista</w:t>
-      </w:r>
-    </w:p>
-    <w:p>
-      <w:pPr>
-        <w:keepNext w:val="1"/>
-        <w:keepLines w:val="1"/>
-        <w:pageBreakBefore w:val="0"/>
-        <w:widowControl w:val="1"/>
-        <w:pBdr>
-          <w:top w:space="0" w:sz="0" w:val="nil"/>
-          <w:left w:space="0" w:sz="0" w:val="nil"/>
-          <w:bottom w:space="0" w:sz="0" w:val="nil"/>
-          <w:right w:space="0" w:sz="0" w:val="nil"/>
-          <w:between w:space="0" w:sz="0" w:val="nil"/>
-        </w:pBdr>
-        <w:shd w:fill="auto" w:val="clear"/>
-        <w:spacing w:after="0" w:before="200" w:line="276" w:lineRule="auto"/>
-        <w:ind w:left="357" w:right="0" w:hanging="357"/>
-        <w:jc w:val="left"/>
+        </w:rPr>
+      </w:pPr>
+      <w:r>
+        <w:rPr>
+          <w:rtl w:val="0"/>
+        </w:rPr>
+        <w:t xml:space="preserve">La entrevista tuvo lugar entre las 18:00hs y las 21:00 hs, (dio comienzo a las 19:45 hs aprox.)</w:t>
+      </w:r>
+      <w:r>
+        <w:rPr>
+          <w:rtl w:val="0"/>
+        </w:rPr>
+      </w:r>
+    </w:p>
+    <w:p>
+      <w:pPr>
+        <w:pStyle w:val="Heading3"/>
+        <w:ind w:left="0"/>
         <w:rPr>
           <w:rFonts w:ascii="Cambria" w:cs="Cambria" w:eastAsia="Cambria" w:hAnsi="Cambria"/>
           <w:b w:val="1"/>
@@ -3459,8 +2880,24 @@
           <w:vertAlign w:val="baseline"/>
         </w:rPr>
       </w:pPr>
-      <w:bookmarkStart w:colFirst="0" w:colLast="0" w:name="_fzh97t8qzwpb" w:id="8"/>
-      <w:bookmarkEnd w:id="8"/>
+      <w:bookmarkStart w:colFirst="0" w:colLast="0" w:name="_20dc967u97kj" w:id="10"/>
+      <w:bookmarkEnd w:id="10"/>
+      <w:r>
+        <w:rPr>
+          <w:sz w:val="26"/>
+          <w:szCs w:val="26"/>
+          <w:rtl w:val="0"/>
+        </w:rPr>
+        <w:t xml:space="preserve">Lug</w:t>
+      </w:r>
+      <w:r>
+        <w:rPr>
+          <w:sz w:val="26"/>
+          <w:szCs w:val="26"/>
+          <w:rtl w:val="0"/>
+        </w:rPr>
+        <w:t xml:space="preserve">ar</w:t>
+      </w:r>
       <w:r>
         <w:rPr>
           <w:rFonts w:ascii="Cambria" w:cs="Cambria" w:eastAsia="Cambria" w:hAnsi="Cambria"/>
@@ -3476,7 +2913,6 @@
           <w:vertAlign w:val="baseline"/>
           <w:rtl w:val="0"/>
         </w:rPr>
-        <w:t xml:space="preserve">Fecha:</w:t>
         <w:tab/>
       </w:r>
     </w:p>
@@ -3502,227 +2938,40 @@
         <w:rPr>
           <w:rtl w:val="0"/>
         </w:rPr>
-        <w:t xml:space="preserve">La entrevista se llevó a cabo el día 26 de Agosto del año 2025.</w:t>
-      </w:r>
-      <w:r>
-        <w:rPr>
-          <w:rtl w:val="0"/>
-        </w:rPr>
-      </w:r>
-    </w:p>
-    <w:p>
-      <w:pPr>
-        <w:keepNext w:val="1"/>
-        <w:keepLines w:val="1"/>
-        <w:pageBreakBefore w:val="0"/>
-        <w:widowControl w:val="1"/>
-        <w:pBdr>
-          <w:top w:space="0" w:sz="0" w:val="nil"/>
-          <w:left w:space="0" w:sz="0" w:val="nil"/>
-          <w:bottom w:space="0" w:sz="0" w:val="nil"/>
-          <w:right w:space="0" w:sz="0" w:val="nil"/>
-          <w:between w:space="0" w:sz="0" w:val="nil"/>
-        </w:pBdr>
-        <w:shd w:fill="auto" w:val="clear"/>
-        <w:spacing w:after="0" w:before="200" w:line="276" w:lineRule="auto"/>
-        <w:ind w:left="357" w:right="0" w:hanging="357"/>
-        <w:jc w:val="left"/>
+        <w:t xml:space="preserve">Universidad Nacional de la Patagonia Austral, Río Gallegos, Santa Cruz, Argentina, Aula A7.</w:t>
+      </w:r>
+      <w:r>
+        <w:rPr>
+          <w:rtl w:val="0"/>
+        </w:rPr>
+      </w:r>
+    </w:p>
+    <w:p>
+      <w:pPr>
+        <w:pStyle w:val="Heading3"/>
+        <w:ind w:left="0"/>
         <w:rPr>
           <w:rFonts w:ascii="Cambria" w:cs="Cambria" w:eastAsia="Cambria" w:hAnsi="Cambria"/>
           <w:b w:val="1"/>
-          <w:i w:val="0"/>
-          <w:smallCaps w:val="0"/>
-          <w:strike w:val="0"/>
           <w:color w:val="4f81bd"/>
           <w:sz w:val="26"/>
           <w:szCs w:val="26"/>
-          <w:u w:val="none"/>
-          <w:shd w:fill="auto" w:val="clear"/>
-          <w:vertAlign w:val="baseline"/>
-        </w:rPr>
-      </w:pPr>
-      <w:bookmarkStart w:colFirst="0" w:colLast="0" w:name="_ix420zrkvvsz" w:id="9"/>
-      <w:bookmarkEnd w:id="9"/>
-      <w:r>
-        <w:rPr>
-          <w:rFonts w:ascii="Cambria" w:cs="Cambria" w:eastAsia="Cambria" w:hAnsi="Cambria"/>
-          <w:b w:val="1"/>
-          <w:i w:val="0"/>
-          <w:smallCaps w:val="0"/>
-          <w:strike w:val="0"/>
-          <w:color w:val="4f81bd"/>
+        </w:rPr>
+      </w:pPr>
+      <w:bookmarkStart w:colFirst="0" w:colLast="0" w:name="_9pb8n9f3y2vu" w:id="11"/>
+      <w:bookmarkEnd w:id="11"/>
+      <w:r>
+        <w:rPr>
           <w:sz w:val="26"/>
           <w:szCs w:val="26"/>
-          <w:u w:val="none"/>
-          <w:shd w:fill="auto" w:val="clear"/>
-          <w:vertAlign w:val="baseline"/>
-          <w:rtl w:val="0"/>
-        </w:rPr>
-        <w:t xml:space="preserve">Hora:</w:t>
-        <w:tab/>
-      </w:r>
-    </w:p>
-    <w:p>
-      <w:pPr>
-        <w:ind w:left="0"/>
-        <w:jc w:val="both"/>
-        <w:rPr>
-          <w:rFonts w:ascii="Calibri" w:cs="Calibri" w:eastAsia="Calibri" w:hAnsi="Calibri"/>
-          <w:b w:val="0"/>
-          <w:i w:val="1"/>
-          <w:smallCaps w:val="0"/>
-          <w:strike w:val="0"/>
-          <w:color w:val="548dd4"/>
-          <w:sz w:val="22"/>
-          <w:szCs w:val="22"/>
-          <w:u w:val="none"/>
-          <w:shd w:fill="auto" w:val="clear"/>
-          <w:vertAlign w:val="baseline"/>
-        </w:rPr>
-      </w:pPr>
-      <w:r>
-        <w:rPr>
-          <w:rtl w:val="0"/>
-        </w:rPr>
-        <w:t xml:space="preserve">La entrevista tuvo lugar entre las 18:00hs y las 21:00 hs, (dio comienzo a las 19:45 hs aprox.)</w:t>
-      </w:r>
-      <w:r>
-        <w:rPr>
-          <w:rtl w:val="0"/>
-        </w:rPr>
-      </w:r>
-    </w:p>
-    <w:p>
-      <w:pPr>
-        <w:keepNext w:val="1"/>
-        <w:keepLines w:val="1"/>
-        <w:pageBreakBefore w:val="0"/>
-        <w:widowControl w:val="1"/>
-        <w:pBdr>
-          <w:top w:space="0" w:sz="0" w:val="nil"/>
-          <w:left w:space="0" w:sz="0" w:val="nil"/>
-          <w:bottom w:space="0" w:sz="0" w:val="nil"/>
-          <w:right w:space="0" w:sz="0" w:val="nil"/>
-          <w:between w:space="0" w:sz="0" w:val="nil"/>
-        </w:pBdr>
-        <w:shd w:fill="auto" w:val="clear"/>
-        <w:spacing w:after="0" w:before="200" w:line="276" w:lineRule="auto"/>
-        <w:ind w:left="357" w:right="0" w:hanging="357"/>
-        <w:jc w:val="left"/>
-        <w:rPr>
-          <w:rFonts w:ascii="Cambria" w:cs="Cambria" w:eastAsia="Cambria" w:hAnsi="Cambria"/>
-          <w:b w:val="1"/>
-          <w:i w:val="0"/>
-          <w:smallCaps w:val="0"/>
-          <w:strike w:val="0"/>
-          <w:color w:val="4f81bd"/>
-          <w:sz w:val="26"/>
-          <w:szCs w:val="26"/>
-          <w:u w:val="none"/>
-          <w:shd w:fill="auto" w:val="clear"/>
-          <w:vertAlign w:val="baseline"/>
-        </w:rPr>
-      </w:pPr>
-      <w:bookmarkStart w:colFirst="0" w:colLast="0" w:name="_veuwfs9nab8d" w:id="10"/>
-      <w:bookmarkEnd w:id="10"/>
-      <w:r>
-        <w:rPr>
-          <w:rFonts w:ascii="Cambria" w:cs="Cambria" w:eastAsia="Cambria" w:hAnsi="Cambria"/>
-          <w:b w:val="1"/>
-          <w:i w:val="0"/>
-          <w:smallCaps w:val="0"/>
-          <w:strike w:val="0"/>
-          <w:color w:val="4f81bd"/>
-          <w:sz w:val="26"/>
-          <w:szCs w:val="26"/>
-          <w:u w:val="none"/>
-          <w:shd w:fill="auto" w:val="clear"/>
-          <w:vertAlign w:val="baseline"/>
-          <w:rtl w:val="0"/>
-        </w:rPr>
-        <w:t xml:space="preserve">Lugar:</w:t>
-        <w:tab/>
-      </w:r>
-    </w:p>
-    <w:p>
-      <w:pPr>
-        <w:ind w:left="0"/>
-        <w:jc w:val="both"/>
-        <w:rPr>
-          <w:rFonts w:ascii="Calibri" w:cs="Calibri" w:eastAsia="Calibri" w:hAnsi="Calibri"/>
-          <w:b w:val="0"/>
-          <w:i w:val="1"/>
-          <w:smallCaps w:val="0"/>
-          <w:strike w:val="0"/>
-          <w:color w:val="548dd4"/>
-          <w:sz w:val="22"/>
-          <w:szCs w:val="22"/>
-          <w:u w:val="none"/>
-          <w:shd w:fill="auto" w:val="clear"/>
-          <w:vertAlign w:val="baseline"/>
-        </w:rPr>
-      </w:pPr>
-      <w:r>
-        <w:rPr>
-          <w:rtl w:val="0"/>
-        </w:rPr>
-        <w:t xml:space="preserve">Universidad Nacional de la Patagonia Austral, Río Gallegos, Santa Cruz, Argentina, Aula A7.</w:t>
-      </w:r>
-      <w:r>
-        <w:rPr>
-          <w:rtl w:val="0"/>
-        </w:rPr>
-      </w:r>
-    </w:p>
-    <w:p>
-      <w:pPr>
-        <w:keepNext w:val="1"/>
-        <w:keepLines w:val="1"/>
-        <w:pageBreakBefore w:val="0"/>
-        <w:widowControl w:val="1"/>
-        <w:pBdr>
-          <w:top w:space="0" w:sz="0" w:val="nil"/>
-          <w:left w:space="0" w:sz="0" w:val="nil"/>
-          <w:bottom w:space="0" w:sz="0" w:val="nil"/>
-          <w:right w:space="0" w:sz="0" w:val="nil"/>
-          <w:between w:space="0" w:sz="0" w:val="nil"/>
-        </w:pBdr>
-        <w:shd w:fill="auto" w:val="clear"/>
-        <w:spacing w:after="0" w:before="200" w:line="276" w:lineRule="auto"/>
-        <w:ind w:left="357" w:right="0" w:hanging="357"/>
-        <w:jc w:val="left"/>
-        <w:rPr>
-          <w:rFonts w:ascii="Cambria" w:cs="Cambria" w:eastAsia="Cambria" w:hAnsi="Cambria"/>
-          <w:b w:val="1"/>
-          <w:i w:val="0"/>
-          <w:smallCaps w:val="0"/>
-          <w:strike w:val="0"/>
-          <w:color w:val="4f81bd"/>
-          <w:sz w:val="26"/>
-          <w:szCs w:val="26"/>
-          <w:u w:val="none"/>
-          <w:shd w:fill="auto" w:val="clear"/>
-          <w:vertAlign w:val="baseline"/>
-        </w:rPr>
-      </w:pPr>
-      <w:bookmarkStart w:colFirst="0" w:colLast="0" w:name="_w1s7ifl96mrr" w:id="11"/>
-      <w:bookmarkEnd w:id="11"/>
-      <w:r>
-        <w:rPr>
-          <w:rFonts w:ascii="Cambria" w:cs="Cambria" w:eastAsia="Cambria" w:hAnsi="Cambria"/>
-          <w:b w:val="1"/>
-          <w:i w:val="0"/>
-          <w:smallCaps w:val="0"/>
-          <w:strike w:val="0"/>
-          <w:color w:val="4f81bd"/>
-          <w:sz w:val="26"/>
-          <w:szCs w:val="26"/>
-          <w:u w:val="none"/>
-          <w:shd w:fill="auto" w:val="clear"/>
-          <w:vertAlign w:val="baseline"/>
-          <w:rtl w:val="0"/>
-        </w:rPr>
-        <w:t xml:space="preserve">Temario Propuesto:</w:t>
+          <w:rtl w:val="0"/>
+        </w:rPr>
+        <w:t xml:space="preserve">Temario propuesto</w:t>
+      </w:r>
+      <w:r>
+        <w:rPr>
+          <w:rtl w:val="0"/>
+        </w:rPr>
       </w:r>
     </w:p>
     <w:p>
@@ -3874,53 +3123,30 @@
     </w:p>
     <w:p>
       <w:pPr>
-        <w:keepNext w:val="1"/>
-        <w:keepLines w:val="1"/>
-        <w:pageBreakBefore w:val="0"/>
-        <w:widowControl w:val="1"/>
-        <w:pBdr>
-          <w:top w:space="0" w:sz="0" w:val="nil"/>
-          <w:left w:space="0" w:sz="0" w:val="nil"/>
-          <w:bottom w:space="0" w:sz="0" w:val="nil"/>
-          <w:right w:space="0" w:sz="0" w:val="nil"/>
-          <w:between w:space="0" w:sz="0" w:val="nil"/>
-        </w:pBdr>
-        <w:shd w:fill="auto" w:val="clear"/>
-        <w:spacing w:after="0" w:before="200" w:line="276" w:lineRule="auto"/>
-        <w:ind w:left="357" w:right="0" w:hanging="357"/>
-        <w:jc w:val="left"/>
+        <w:pStyle w:val="Heading3"/>
+        <w:ind w:left="0"/>
         <w:rPr>
           <w:rFonts w:ascii="Cambria" w:cs="Cambria" w:eastAsia="Cambria" w:hAnsi="Cambria"/>
           <w:b w:val="1"/>
-          <w:i w:val="0"/>
-          <w:smallCaps w:val="0"/>
-          <w:strike w:val="0"/>
           <w:color w:val="4f81bd"/>
           <w:sz w:val="26"/>
           <w:szCs w:val="26"/>
-          <w:u w:val="none"/>
-          <w:shd w:fill="auto" w:val="clear"/>
-          <w:vertAlign w:val="baseline"/>
-        </w:rPr>
-      </w:pPr>
-      <w:bookmarkStart w:colFirst="0" w:colLast="0" w:name="_g3o945glg5gv" w:id="13"/>
+        </w:rPr>
+      </w:pPr>
+      <w:bookmarkStart w:colFirst="0" w:colLast="0" w:name="_1qcmei8dmnjy" w:id="13"/>
       <w:bookmarkEnd w:id="13"/>
       <w:r>
         <w:rPr>
-          <w:rFonts w:ascii="Cambria" w:cs="Cambria" w:eastAsia="Cambria" w:hAnsi="Cambria"/>
-          <w:b w:val="1"/>
-          <w:i w:val="0"/>
-          <w:smallCaps w:val="0"/>
-          <w:strike w:val="0"/>
-          <w:color w:val="4f81bd"/>
           <w:sz w:val="26"/>
           <w:szCs w:val="26"/>
-          <w:u w:val="none"/>
-          <w:shd w:fill="auto" w:val="clear"/>
-          <w:vertAlign w:val="baseline"/>
-          <w:rtl w:val="0"/>
-        </w:rPr>
-        <w:t xml:space="preserve">Objetivos:</w:t>
+          <w:rtl w:val="0"/>
+        </w:rPr>
+        <w:t xml:space="preserve">Objetivos</w:t>
+      </w:r>
+      <w:r>
+        <w:rPr>
+          <w:rtl w:val="0"/>
+        </w:rPr>
       </w:r>
     </w:p>
     <w:p>
@@ -3971,6 +3197,211 @@
     </w:p>
     <w:p>
       <w:pPr>
+        <w:pStyle w:val="Heading3"/>
+        <w:ind w:left="0"/>
+        <w:rPr>
+          <w:rFonts w:ascii="Cambria" w:cs="Cambria" w:eastAsia="Cambria" w:hAnsi="Cambria"/>
+          <w:b w:val="1"/>
+          <w:color w:val="4f81bd"/>
+          <w:sz w:val="26"/>
+          <w:szCs w:val="26"/>
+        </w:rPr>
+      </w:pPr>
+      <w:bookmarkStart w:colFirst="0" w:colLast="0" w:name="_uwaxt5jf9ofh" w:id="14"/>
+      <w:bookmarkEnd w:id="14"/>
+      <w:r>
+        <w:rPr>
+          <w:sz w:val="26"/>
+          <w:szCs w:val="26"/>
+          <w:rtl w:val="0"/>
+        </w:rPr>
+        <w:t xml:space="preserve">Participantes</w:t>
+      </w:r>
+      <w:r>
+        <w:rPr>
+          <w:rtl w:val="0"/>
+        </w:rPr>
+      </w:r>
+    </w:p>
+    <w:p>
+      <w:pPr>
+        <w:ind w:left="0"/>
+        <w:jc w:val="both"/>
+        <w:rPr/>
+      </w:pPr>
+      <w:r>
+        <w:rPr>
+          <w:b w:val="1"/>
+          <w:rtl w:val="0"/>
+        </w:rPr>
+        <w:t xml:space="preserve">Entrevistadores y Anotadores</w:t>
+      </w:r>
+      <w:r>
+        <w:rPr>
+          <w:rtl w:val="0"/>
+        </w:rPr>
+        <w:t xml:space="preserve">:</w:t>
+      </w:r>
+    </w:p>
+    <w:p>
+      <w:pPr>
+        <w:ind w:left="0"/>
+        <w:jc w:val="both"/>
+        <w:rPr/>
+      </w:pPr>
+      <w:r>
+        <w:rPr>
+          <w:rtl w:val="0"/>
+        </w:rPr>
+        <w:t xml:space="preserve">- Gonzalo Alejandro Ulloa.</w:t>
+      </w:r>
+    </w:p>
+    <w:p>
+      <w:pPr>
+        <w:ind w:left="0"/>
+        <w:jc w:val="both"/>
+        <w:rPr/>
+      </w:pPr>
+      <w:r>
+        <w:rPr>
+          <w:rtl w:val="0"/>
+        </w:rPr>
+        <w:t xml:space="preserve">- Guillermo Ariel Escalante.</w:t>
+      </w:r>
+    </w:p>
+    <w:p>
+      <w:pPr>
+        <w:ind w:left="0"/>
+        <w:jc w:val="both"/>
+        <w:rPr/>
+      </w:pPr>
+      <w:r>
+        <w:rPr>
+          <w:rtl w:val="0"/>
+        </w:rPr>
+        <w:t xml:space="preserve">- María Agustina Maldonado.</w:t>
+      </w:r>
+    </w:p>
+    <w:p>
+      <w:pPr>
+        <w:ind w:left="0"/>
+        <w:jc w:val="both"/>
+        <w:rPr/>
+      </w:pPr>
+      <w:r>
+        <w:rPr>
+          <w:rtl w:val="0"/>
+        </w:rPr>
+        <w:t xml:space="preserve">- Valeria Andrea Centurión.</w:t>
+      </w:r>
+    </w:p>
+    <w:p>
+      <w:pPr>
+        <w:ind w:left="0"/>
+        <w:jc w:val="both"/>
+        <w:rPr/>
+      </w:pPr>
+      <w:r>
+        <w:rPr>
+          <w:rtl w:val="0"/>
+        </w:rPr>
+        <w:t xml:space="preserve">- Florencia Estefanía Mendez Garai.</w:t>
+      </w:r>
+    </w:p>
+    <w:p>
+      <w:pPr>
+        <w:ind w:left="0"/>
+        <w:jc w:val="both"/>
+        <w:rPr/>
+      </w:pPr>
+      <w:r>
+        <w:rPr>
+          <w:b w:val="1"/>
+          <w:rtl w:val="0"/>
+        </w:rPr>
+        <w:t xml:space="preserve">Clientes entrevistados</w:t>
+      </w:r>
+      <w:r>
+        <w:rPr>
+          <w:rtl w:val="0"/>
+        </w:rPr>
+        <w:t xml:space="preserve">:</w:t>
+      </w:r>
+    </w:p>
+    <w:p>
+      <w:pPr>
+        <w:ind w:left="0"/>
+        <w:jc w:val="both"/>
+        <w:rPr/>
+      </w:pPr>
+      <w:r>
+        <w:rPr>
+          <w:rtl w:val="0"/>
+        </w:rPr>
+        <w:t xml:space="preserve">- Albert Aníbal Osiris Sofía.</w:t>
+      </w:r>
+    </w:p>
+    <w:p>
+      <w:pPr>
+        <w:ind w:left="0"/>
+        <w:jc w:val="both"/>
+        <w:rPr/>
+      </w:pPr>
+      <w:r>
+        <w:rPr>
+          <w:rtl w:val="0"/>
+        </w:rPr>
+        <w:t xml:space="preserve">- Esteban Guillermo Gesto.</w:t>
+      </w:r>
+    </w:p>
+    <w:p>
+      <w:pPr>
+        <w:ind w:left="0"/>
+        <w:jc w:val="both"/>
+        <w:rPr/>
+      </w:pPr>
+      <w:r>
+        <w:rPr>
+          <w:rtl w:val="0"/>
+        </w:rPr>
+        <w:t xml:space="preserve">- Karim Omar Hallar.</w:t>
+      </w:r>
+      <w:r>
+        <w:rPr>
+          <w:rtl w:val="0"/>
+        </w:rPr>
+      </w:r>
+    </w:p>
+    <w:p>
+      <w:pPr>
+        <w:pStyle w:val="Heading3"/>
+        <w:ind w:left="0"/>
+        <w:rPr>
+          <w:rFonts w:ascii="Cambria" w:cs="Cambria" w:eastAsia="Cambria" w:hAnsi="Cambria"/>
+          <w:b w:val="1"/>
+          <w:color w:val="4f81bd"/>
+          <w:sz w:val="26"/>
+          <w:szCs w:val="26"/>
+        </w:rPr>
+      </w:pPr>
+      <w:bookmarkStart w:colFirst="0" w:colLast="0" w:name="_38nmt9m8xld6" w:id="15"/>
+      <w:bookmarkEnd w:id="15"/>
+      <w:r>
+        <w:rPr>
+          <w:sz w:val="26"/>
+          <w:szCs w:val="26"/>
+          <w:rtl w:val="0"/>
+        </w:rPr>
+        <w:t xml:space="preserve">Temas Adicionales</w:t>
+      </w:r>
+      <w:r>
+        <w:rPr>
+          <w:rtl w:val="0"/>
+        </w:rPr>
+      </w:r>
+    </w:p>
+    <w:p>
+      <w:pPr>
         <w:keepNext w:val="1"/>
         <w:keepLines w:val="1"/>
         <w:pageBreakBefore w:val="0"/>
@@ -3989,10 +3420,8 @@
         <w:rPr>
           <w:rFonts w:ascii="Cambria" w:cs="Cambria" w:eastAsia="Cambria" w:hAnsi="Cambria"/>
           <w:b w:val="1"/>
-          <w:i w:val="0"/>
           <w:smallCaps w:val="0"/>
           <w:strike w:val="0"/>
-          <w:color w:val="4f81bd"/>
           <w:sz w:val="26"/>
           <w:szCs w:val="26"/>
           <w:u w:val="none"/>
@@ -4000,168 +3429,41 @@
           <w:vertAlign w:val="baseline"/>
         </w:rPr>
       </w:pPr>
-      <w:bookmarkStart w:colFirst="0" w:colLast="0" w:name="_h4x8h76ni645" w:id="14"/>
-      <w:bookmarkEnd w:id="14"/>
-      <w:r>
+      <w:bookmarkStart w:colFirst="0" w:colLast="0" w:name="_pzcxyyxztyzv" w:id="16"/>
+      <w:bookmarkEnd w:id="16"/>
+      <w:r>
+        <w:rPr>
+          <w:rtl w:val="0"/>
+        </w:rPr>
+        <w:t xml:space="preserve">En esta entrevista no fueron contemplados y/o tratados temas fuera del temario propuesto.</w:t>
+      </w:r>
+      <w:r>
+        <w:rPr>
+          <w:rtl w:val="0"/>
+        </w:rPr>
+      </w:r>
+    </w:p>
+    <w:p>
+      <w:pPr>
+        <w:pStyle w:val="Heading3"/>
+        <w:ind w:left="0"/>
         <w:rPr>
           <w:rFonts w:ascii="Cambria" w:cs="Cambria" w:eastAsia="Cambria" w:hAnsi="Cambria"/>
           <w:b w:val="1"/>
-          <w:i w:val="0"/>
-          <w:smallCaps w:val="0"/>
-          <w:strike w:val="0"/>
           <w:color w:val="4f81bd"/>
           <w:sz w:val="26"/>
           <w:szCs w:val="26"/>
-          <w:u w:val="none"/>
-          <w:shd w:fill="auto" w:val="clear"/>
-          <w:vertAlign w:val="baseline"/>
-          <w:rtl w:val="0"/>
-        </w:rPr>
-        <w:t xml:space="preserve">Participantes </w:t>
-      </w:r>
-    </w:p>
-    <w:p>
-      <w:pPr>
-        <w:ind w:left="0"/>
-        <w:jc w:val="both"/>
-        <w:rPr/>
-      </w:pPr>
-      <w:r>
-        <w:rPr>
-          <w:b w:val="1"/>
-          <w:rtl w:val="0"/>
-        </w:rPr>
-        <w:t xml:space="preserve">Entrevistadores</w:t>
-      </w:r>
-      <w:r>
-        <w:rPr>
-          <w:rtl w:val="0"/>
-        </w:rPr>
-        <w:t xml:space="preserve">:</w:t>
-      </w:r>
-    </w:p>
-    <w:p>
-      <w:pPr>
-        <w:ind w:left="0"/>
-        <w:jc w:val="both"/>
-        <w:rPr/>
-      </w:pPr>
-      <w:r>
-        <w:rPr>
-          <w:rtl w:val="0"/>
-        </w:rPr>
-        <w:t xml:space="preserve">- Gonzalo Alejandro Ulloa.</w:t>
-      </w:r>
-    </w:p>
-    <w:p>
-      <w:pPr>
-        <w:ind w:left="0"/>
-        <w:jc w:val="both"/>
-        <w:rPr/>
-      </w:pPr>
-      <w:r>
-        <w:rPr>
-          <w:rtl w:val="0"/>
-        </w:rPr>
-        <w:t xml:space="preserve">- Guillermo Ariel Escalante.</w:t>
-      </w:r>
-    </w:p>
-    <w:p>
-      <w:pPr>
-        <w:ind w:left="0"/>
-        <w:jc w:val="both"/>
-        <w:rPr/>
-      </w:pPr>
-      <w:r>
-        <w:rPr>
-          <w:rtl w:val="0"/>
-        </w:rPr>
-        <w:t xml:space="preserve">- María Agustina Maldonado.</w:t>
-      </w:r>
-    </w:p>
-    <w:p>
-      <w:pPr>
-        <w:ind w:left="0"/>
-        <w:jc w:val="both"/>
-        <w:rPr/>
-      </w:pPr>
-      <w:r>
-        <w:rPr>
-          <w:rtl w:val="0"/>
-        </w:rPr>
-        <w:t xml:space="preserve">- Valeria Andrea Centurión.</w:t>
-      </w:r>
-    </w:p>
-    <w:p>
-      <w:pPr>
-        <w:ind w:left="0"/>
-        <w:jc w:val="both"/>
-        <w:rPr/>
-      </w:pPr>
-      <w:r>
-        <w:rPr>
-          <w:rtl w:val="0"/>
-        </w:rPr>
-        <w:t xml:space="preserve">- Florencia Estefanía Mendez Garai.</w:t>
-      </w:r>
-    </w:p>
-    <w:p>
-      <w:pPr>
-        <w:ind w:left="0"/>
-        <w:jc w:val="both"/>
-        <w:rPr/>
-      </w:pPr>
-      <w:r>
-        <w:rPr>
-          <w:b w:val="1"/>
-          <w:rtl w:val="0"/>
-        </w:rPr>
-        <w:t xml:space="preserve">Clientes entrevistados</w:t>
-      </w:r>
-      <w:r>
-        <w:rPr>
-          <w:rtl w:val="0"/>
-        </w:rPr>
-        <w:t xml:space="preserve">:</w:t>
-      </w:r>
-    </w:p>
-    <w:p>
-      <w:pPr>
-        <w:ind w:left="0"/>
-        <w:jc w:val="both"/>
-        <w:rPr/>
-      </w:pPr>
-      <w:r>
-        <w:rPr>
-          <w:rtl w:val="0"/>
-        </w:rPr>
-        <w:t xml:space="preserve">- Albert Aníbal Osiris Sofía.</w:t>
-      </w:r>
-    </w:p>
-    <w:p>
-      <w:pPr>
-        <w:ind w:left="0"/>
-        <w:jc w:val="both"/>
-        <w:rPr/>
-      </w:pPr>
-      <w:r>
-        <w:rPr>
-          <w:rtl w:val="0"/>
-        </w:rPr>
-        <w:t xml:space="preserve">- Esteban Guillermo Gesto.</w:t>
-      </w:r>
-    </w:p>
-    <w:p>
-      <w:pPr>
-        <w:ind w:left="0"/>
-        <w:jc w:val="both"/>
-        <w:rPr/>
-      </w:pPr>
-      <w:r>
-        <w:rPr>
-          <w:rtl w:val="0"/>
-        </w:rPr>
-        <w:t xml:space="preserve">- Karim Omar Hallar.</w:t>
+        </w:rPr>
+      </w:pPr>
+      <w:bookmarkStart w:colFirst="0" w:colLast="0" w:name="_pyejbyj42a22" w:id="17"/>
+      <w:bookmarkEnd w:id="17"/>
+      <w:r>
+        <w:rPr>
+          <w:sz w:val="26"/>
+          <w:szCs w:val="26"/>
+          <w:rtl w:val="0"/>
+        </w:rPr>
+        <w:t xml:space="preserve">Observaciones</w:t>
       </w:r>
       <w:r>
         <w:rPr>
@@ -4186,209 +3488,6 @@
         <w:spacing w:after="0" w:before="200" w:line="276" w:lineRule="auto"/>
         <w:ind w:left="357" w:right="0" w:hanging="357"/>
         <w:jc w:val="left"/>
-        <w:rPr/>
-      </w:pPr>
-      <w:bookmarkStart w:colFirst="0" w:colLast="0" w:name="_pwpmfqe31sv9" w:id="15"/>
-      <w:bookmarkEnd w:id="15"/>
-      <w:r>
-        <w:rPr>
-          <w:rtl w:val="0"/>
-        </w:rPr>
-        <w:t xml:space="preserve">Los participantes qué realizaron anotaciones bajo el rol (anotador) fueron:</w:t>
-      </w:r>
-    </w:p>
-    <w:p>
-      <w:pPr>
-        <w:keepNext w:val="1"/>
-        <w:keepLines w:val="1"/>
-        <w:pageBreakBefore w:val="0"/>
-        <w:widowControl w:val="1"/>
-        <w:numPr>
-          <w:ilvl w:val="0"/>
-          <w:numId w:val="3"/>
-        </w:numPr>
-        <w:pBdr>
-          <w:top w:space="0" w:sz="0" w:val="nil"/>
-          <w:left w:space="0" w:sz="0" w:val="nil"/>
-          <w:bottom w:space="0" w:sz="0" w:val="nil"/>
-          <w:right w:space="0" w:sz="0" w:val="nil"/>
-          <w:between w:space="0" w:sz="0" w:val="nil"/>
-        </w:pBdr>
-        <w:shd w:fill="auto" w:val="clear"/>
-        <w:spacing w:after="0" w:afterAutospacing="0" w:before="200" w:line="276" w:lineRule="auto"/>
-        <w:ind w:left="720" w:right="0" w:hanging="360"/>
-        <w:jc w:val="left"/>
-        <w:rPr>
-          <w:u w:val="none"/>
-        </w:rPr>
-      </w:pPr>
-      <w:bookmarkStart w:colFirst="0" w:colLast="0" w:name="_42cyvifcownh" w:id="16"/>
-      <w:bookmarkEnd w:id="16"/>
-      <w:r>
-        <w:rPr>
-          <w:rtl w:val="0"/>
-        </w:rPr>
-        <w:t xml:space="preserve">Mendez Florencia </w:t>
-      </w:r>
-    </w:p>
-    <w:p>
-      <w:pPr>
-        <w:keepNext w:val="1"/>
-        <w:keepLines w:val="1"/>
-        <w:pageBreakBefore w:val="0"/>
-        <w:widowControl w:val="1"/>
-        <w:numPr>
-          <w:ilvl w:val="0"/>
-          <w:numId w:val="4"/>
-        </w:numPr>
-        <w:pBdr>
-          <w:top w:space="0" w:sz="0" w:val="nil"/>
-          <w:left w:space="0" w:sz="0" w:val="nil"/>
-          <w:bottom w:space="0" w:sz="0" w:val="nil"/>
-          <w:right w:space="0" w:sz="0" w:val="nil"/>
-          <w:between w:space="0" w:sz="0" w:val="nil"/>
-        </w:pBdr>
-        <w:shd w:fill="auto" w:val="clear"/>
-        <w:spacing w:after="0" w:afterAutospacing="0" w:before="0" w:beforeAutospacing="0" w:line="276" w:lineRule="auto"/>
-        <w:ind w:left="720" w:right="0" w:hanging="360"/>
-        <w:jc w:val="left"/>
-        <w:rPr>
-          <w:u w:val="none"/>
-        </w:rPr>
-      </w:pPr>
-      <w:bookmarkStart w:colFirst="0" w:colLast="0" w:name="_xisyqgxt9v5y" w:id="17"/>
-      <w:bookmarkEnd w:id="17"/>
-      <w:r>
-        <w:rPr>
-          <w:rtl w:val="0"/>
-        </w:rPr>
-        <w:t xml:space="preserve">Centurión Valeria Andrea</w:t>
-      </w:r>
-    </w:p>
-    <w:p>
-      <w:pPr>
-        <w:keepNext w:val="1"/>
-        <w:keepLines w:val="1"/>
-        <w:pageBreakBefore w:val="0"/>
-        <w:widowControl w:val="1"/>
-        <w:numPr>
-          <w:ilvl w:val="0"/>
-          <w:numId w:val="4"/>
-        </w:numPr>
-        <w:pBdr>
-          <w:top w:space="0" w:sz="0" w:val="nil"/>
-          <w:left w:space="0" w:sz="0" w:val="nil"/>
-          <w:bottom w:space="0" w:sz="0" w:val="nil"/>
-          <w:right w:space="0" w:sz="0" w:val="nil"/>
-          <w:between w:space="0" w:sz="0" w:val="nil"/>
-        </w:pBdr>
-        <w:shd w:fill="auto" w:val="clear"/>
-        <w:spacing w:after="0" w:afterAutospacing="0" w:before="0" w:beforeAutospacing="0" w:line="276" w:lineRule="auto"/>
-        <w:ind w:left="720" w:right="0" w:hanging="360"/>
-        <w:jc w:val="left"/>
-        <w:rPr>
-          <w:u w:val="none"/>
-        </w:rPr>
-      </w:pPr>
-      <w:bookmarkStart w:colFirst="0" w:colLast="0" w:name="_pncbf9pihy2q" w:id="18"/>
-      <w:bookmarkEnd w:id="18"/>
-      <w:r>
-        <w:rPr>
-          <w:rtl w:val="0"/>
-        </w:rPr>
-        <w:t xml:space="preserve">Ulloa Gonzalo </w:t>
-      </w:r>
-    </w:p>
-    <w:p>
-      <w:pPr>
-        <w:keepNext w:val="1"/>
-        <w:keepLines w:val="1"/>
-        <w:pageBreakBefore w:val="0"/>
-        <w:widowControl w:val="1"/>
-        <w:numPr>
-          <w:ilvl w:val="0"/>
-          <w:numId w:val="4"/>
-        </w:numPr>
-        <w:pBdr>
-          <w:top w:space="0" w:sz="0" w:val="nil"/>
-          <w:left w:space="0" w:sz="0" w:val="nil"/>
-          <w:bottom w:space="0" w:sz="0" w:val="nil"/>
-          <w:right w:space="0" w:sz="0" w:val="nil"/>
-          <w:between w:space="0" w:sz="0" w:val="nil"/>
-        </w:pBdr>
-        <w:shd w:fill="auto" w:val="clear"/>
-        <w:spacing w:after="0" w:afterAutospacing="0" w:before="0" w:beforeAutospacing="0" w:line="276" w:lineRule="auto"/>
-        <w:ind w:left="720" w:right="0" w:hanging="360"/>
-        <w:jc w:val="left"/>
-        <w:rPr>
-          <w:u w:val="none"/>
-        </w:rPr>
-      </w:pPr>
-      <w:bookmarkStart w:colFirst="0" w:colLast="0" w:name="_wcin0arigoso" w:id="19"/>
-      <w:bookmarkEnd w:id="19"/>
-      <w:r>
-        <w:rPr>
-          <w:rtl w:val="0"/>
-        </w:rPr>
-        <w:t xml:space="preserve">Escalante Guillermo</w:t>
-      </w:r>
-    </w:p>
-    <w:p>
-      <w:pPr>
-        <w:keepNext w:val="1"/>
-        <w:keepLines w:val="1"/>
-        <w:pageBreakBefore w:val="0"/>
-        <w:widowControl w:val="1"/>
-        <w:numPr>
-          <w:ilvl w:val="0"/>
-          <w:numId w:val="4"/>
-        </w:numPr>
-        <w:pBdr>
-          <w:top w:space="0" w:sz="0" w:val="nil"/>
-          <w:left w:space="0" w:sz="0" w:val="nil"/>
-          <w:bottom w:space="0" w:sz="0" w:val="nil"/>
-          <w:right w:space="0" w:sz="0" w:val="nil"/>
-          <w:between w:space="0" w:sz="0" w:val="nil"/>
-        </w:pBdr>
-        <w:shd w:fill="auto" w:val="clear"/>
-        <w:spacing w:after="0" w:before="0" w:beforeAutospacing="0" w:line="276" w:lineRule="auto"/>
-        <w:ind w:left="720" w:right="0" w:hanging="360"/>
-        <w:jc w:val="left"/>
-        <w:rPr>
-          <w:u w:val="none"/>
-        </w:rPr>
-      </w:pPr>
-      <w:bookmarkStart w:colFirst="0" w:colLast="0" w:name="_z264k2ldf2dk" w:id="20"/>
-      <w:bookmarkEnd w:id="20"/>
-      <w:r>
-        <w:rPr>
-          <w:rtl w:val="0"/>
-        </w:rPr>
-        <w:t xml:space="preserve">Maldonado Agustina</w:t>
-      </w:r>
-      <w:r>
-        <w:rPr>
-          <w:rtl w:val="0"/>
-        </w:rPr>
-      </w:r>
-    </w:p>
-    <w:p>
-      <w:pPr>
-        <w:keepNext w:val="1"/>
-        <w:keepLines w:val="1"/>
-        <w:pageBreakBefore w:val="0"/>
-        <w:widowControl w:val="1"/>
-        <w:pBdr>
-          <w:top w:space="0" w:sz="0" w:val="nil"/>
-          <w:left w:space="0" w:sz="0" w:val="nil"/>
-          <w:bottom w:space="0" w:sz="0" w:val="nil"/>
-          <w:right w:space="0" w:sz="0" w:val="nil"/>
-          <w:between w:space="0" w:sz="0" w:val="nil"/>
-        </w:pBdr>
-        <w:shd w:fill="auto" w:val="clear"/>
-        <w:spacing w:after="0" w:before="200" w:line="276" w:lineRule="auto"/>
-        <w:ind w:left="357" w:right="0" w:hanging="357"/>
-        <w:jc w:val="left"/>
         <w:rPr>
           <w:rFonts w:ascii="Cambria" w:cs="Cambria" w:eastAsia="Cambria" w:hAnsi="Cambria"/>
           <w:b w:val="1"/>
@@ -4403,214 +3502,46 @@
           <w:vertAlign w:val="baseline"/>
         </w:rPr>
       </w:pPr>
-      <w:bookmarkStart w:colFirst="0" w:colLast="0" w:name="_o76c96y7iigt" w:id="21"/>
-      <w:bookmarkEnd w:id="21"/>
-      <w:r>
+      <w:bookmarkStart w:colFirst="0" w:colLast="0" w:name="_76hlm5cnml1o" w:id="18"/>
+      <w:bookmarkEnd w:id="18"/>
+      <w:r>
+        <w:rPr>
+          <w:rtl w:val="0"/>
+        </w:rPr>
+        <w:t xml:space="preserve">No se ha contemplado ninguna observación.</w:t>
+      </w:r>
+      <w:r>
+        <w:rPr>
+          <w:rtl w:val="0"/>
+        </w:rPr>
+      </w:r>
+    </w:p>
+    <w:p>
+      <w:pPr>
+        <w:pStyle w:val="Heading3"/>
+        <w:ind w:left="0"/>
         <w:rPr>
           <w:rFonts w:ascii="Cambria" w:cs="Cambria" w:eastAsia="Cambria" w:hAnsi="Cambria"/>
           <w:b w:val="1"/>
-          <w:i w:val="0"/>
-          <w:smallCaps w:val="0"/>
-          <w:strike w:val="0"/>
           <w:color w:val="4f81bd"/>
           <w:sz w:val="26"/>
           <w:szCs w:val="26"/>
-          <w:u w:val="none"/>
-          <w:shd w:fill="auto" w:val="clear"/>
-          <w:vertAlign w:val="baseline"/>
-          <w:rtl w:val="0"/>
-        </w:rPr>
-        <w:t xml:space="preserve">Temas Adicionales</w:t>
-      </w:r>
-    </w:p>
-    <w:p>
-      <w:pPr>
-        <w:keepNext w:val="1"/>
-        <w:keepLines w:val="1"/>
-        <w:pageBreakBefore w:val="0"/>
-        <w:widowControl w:val="1"/>
-        <w:pBdr>
-          <w:top w:space="0" w:sz="0" w:val="nil"/>
-          <w:left w:space="0" w:sz="0" w:val="nil"/>
-          <w:bottom w:space="0" w:sz="0" w:val="nil"/>
-          <w:right w:space="0" w:sz="0" w:val="nil"/>
-          <w:between w:space="0" w:sz="0" w:val="nil"/>
-        </w:pBdr>
-        <w:shd w:fill="auto" w:val="clear"/>
-        <w:spacing w:after="0" w:before="200" w:line="276" w:lineRule="auto"/>
-        <w:ind w:left="357" w:right="0" w:hanging="357"/>
-        <w:jc w:val="left"/>
-        <w:rPr>
-          <w:rFonts w:ascii="Cambria" w:cs="Cambria" w:eastAsia="Cambria" w:hAnsi="Cambria"/>
-          <w:b w:val="1"/>
-          <w:smallCaps w:val="0"/>
-          <w:strike w:val="0"/>
+        </w:rPr>
+      </w:pPr>
+      <w:bookmarkStart w:colFirst="0" w:colLast="0" w:name="_f0o3gthlcuqq" w:id="19"/>
+      <w:bookmarkEnd w:id="19"/>
+      <w:r>
+        <w:rPr>
           <w:sz w:val="26"/>
           <w:szCs w:val="26"/>
-          <w:u w:val="none"/>
-          <w:shd w:fill="auto" w:val="clear"/>
-          <w:vertAlign w:val="baseline"/>
-        </w:rPr>
-      </w:pPr>
-      <w:bookmarkStart w:colFirst="0" w:colLast="0" w:name="_pzcxyyxztyzv" w:id="22"/>
-      <w:bookmarkEnd w:id="22"/>
-      <w:r>
-        <w:rPr>
-          <w:rtl w:val="0"/>
-        </w:rPr>
-        <w:t xml:space="preserve">En esta entrevista no fueron contemplados y/o tratados temas fuera del temario propuesto.</w:t>
-      </w:r>
-      <w:r>
-        <w:rPr>
-          <w:rtl w:val="0"/>
-        </w:rPr>
-      </w:r>
-    </w:p>
-    <w:p>
-      <w:pPr>
-        <w:keepNext w:val="1"/>
-        <w:keepLines w:val="1"/>
-        <w:pageBreakBefore w:val="0"/>
-        <w:widowControl w:val="1"/>
-        <w:pBdr>
-          <w:top w:space="0" w:sz="0" w:val="nil"/>
-          <w:left w:space="0" w:sz="0" w:val="nil"/>
-          <w:bottom w:space="0" w:sz="0" w:val="nil"/>
-          <w:right w:space="0" w:sz="0" w:val="nil"/>
-          <w:between w:space="0" w:sz="0" w:val="nil"/>
-        </w:pBdr>
-        <w:shd w:fill="auto" w:val="clear"/>
-        <w:spacing w:after="0" w:before="200" w:line="276" w:lineRule="auto"/>
-        <w:ind w:left="357" w:right="0" w:hanging="357"/>
-        <w:jc w:val="left"/>
-        <w:rPr>
-          <w:rFonts w:ascii="Cambria" w:cs="Cambria" w:eastAsia="Cambria" w:hAnsi="Cambria"/>
-          <w:b w:val="1"/>
-          <w:i w:val="0"/>
-          <w:smallCaps w:val="0"/>
-          <w:strike w:val="0"/>
-          <w:color w:val="4f81bd"/>
-          <w:sz w:val="26"/>
-          <w:szCs w:val="26"/>
-          <w:u w:val="none"/>
-          <w:shd w:fill="auto" w:val="clear"/>
-          <w:vertAlign w:val="baseline"/>
-        </w:rPr>
-      </w:pPr>
-      <w:bookmarkStart w:colFirst="0" w:colLast="0" w:name="_ijppwbrsxmpr" w:id="23"/>
-      <w:bookmarkEnd w:id="23"/>
-      <w:r>
-        <w:rPr>
-          <w:rFonts w:ascii="Cambria" w:cs="Cambria" w:eastAsia="Cambria" w:hAnsi="Cambria"/>
-          <w:b w:val="1"/>
-          <w:i w:val="0"/>
-          <w:smallCaps w:val="0"/>
-          <w:strike w:val="0"/>
-          <w:color w:val="4f81bd"/>
-          <w:sz w:val="26"/>
-          <w:szCs w:val="26"/>
-          <w:u w:val="none"/>
-          <w:shd w:fill="auto" w:val="clear"/>
-          <w:vertAlign w:val="baseline"/>
-          <w:rtl w:val="0"/>
-        </w:rPr>
-        <w:t xml:space="preserve">Observaciones:</w:t>
-      </w:r>
-    </w:p>
-    <w:p>
-      <w:pPr>
-        <w:keepNext w:val="1"/>
-        <w:keepLines w:val="1"/>
-        <w:pageBreakBefore w:val="0"/>
-        <w:widowControl w:val="1"/>
-        <w:pBdr>
-          <w:top w:space="0" w:sz="0" w:val="nil"/>
-          <w:left w:space="0" w:sz="0" w:val="nil"/>
-          <w:bottom w:space="0" w:sz="0" w:val="nil"/>
-          <w:right w:space="0" w:sz="0" w:val="nil"/>
-          <w:between w:space="0" w:sz="0" w:val="nil"/>
-        </w:pBdr>
-        <w:shd w:fill="auto" w:val="clear"/>
-        <w:spacing w:after="0" w:before="200" w:line="276" w:lineRule="auto"/>
-        <w:ind w:left="357" w:right="0" w:hanging="357"/>
-        <w:jc w:val="left"/>
-        <w:rPr>
-          <w:rFonts w:ascii="Cambria" w:cs="Cambria" w:eastAsia="Cambria" w:hAnsi="Cambria"/>
-          <w:b w:val="1"/>
-          <w:i w:val="0"/>
-          <w:smallCaps w:val="0"/>
-          <w:strike w:val="0"/>
-          <w:color w:val="4f81bd"/>
-          <w:sz w:val="26"/>
-          <w:szCs w:val="26"/>
-          <w:u w:val="none"/>
-          <w:shd w:fill="auto" w:val="clear"/>
-          <w:vertAlign w:val="baseline"/>
-        </w:rPr>
-      </w:pPr>
-      <w:bookmarkStart w:colFirst="0" w:colLast="0" w:name="_76hlm5cnml1o" w:id="24"/>
-      <w:bookmarkEnd w:id="24"/>
-      <w:r>
-        <w:rPr>
-          <w:rtl w:val="0"/>
-        </w:rPr>
-        <w:t xml:space="preserve">No se ha contemplado ninguna observación.</w:t>
-      </w:r>
-      <w:r>
-        <w:rPr>
-          <w:rtl w:val="0"/>
-        </w:rPr>
-      </w:r>
-    </w:p>
-    <w:p>
-      <w:pPr>
-        <w:keepNext w:val="1"/>
-        <w:keepLines w:val="1"/>
-        <w:pageBreakBefore w:val="0"/>
-        <w:widowControl w:val="1"/>
-        <w:pBdr>
-          <w:top w:space="0" w:sz="0" w:val="nil"/>
-          <w:left w:space="0" w:sz="0" w:val="nil"/>
-          <w:bottom w:space="0" w:sz="0" w:val="nil"/>
-          <w:right w:space="0" w:sz="0" w:val="nil"/>
-          <w:between w:space="0" w:sz="0" w:val="nil"/>
-        </w:pBdr>
-        <w:shd w:fill="auto" w:val="clear"/>
-        <w:spacing w:after="0" w:before="200" w:line="276" w:lineRule="auto"/>
-        <w:ind w:left="357" w:right="0" w:hanging="357"/>
-        <w:jc w:val="left"/>
-        <w:rPr>
-          <w:rFonts w:ascii="Cambria" w:cs="Cambria" w:eastAsia="Cambria" w:hAnsi="Cambria"/>
-          <w:b w:val="1"/>
-          <w:i w:val="0"/>
-          <w:smallCaps w:val="0"/>
-          <w:strike w:val="0"/>
-          <w:color w:val="4f81bd"/>
-          <w:sz w:val="26"/>
-          <w:szCs w:val="26"/>
-          <w:u w:val="none"/>
-          <w:shd w:fill="auto" w:val="clear"/>
-          <w:vertAlign w:val="baseline"/>
-        </w:rPr>
-      </w:pPr>
-      <w:bookmarkStart w:colFirst="0" w:colLast="0" w:name="_n59soiww5zg2" w:id="25"/>
-      <w:bookmarkEnd w:id="25"/>
-      <w:r>
-        <w:rPr>
-          <w:rFonts w:ascii="Cambria" w:cs="Cambria" w:eastAsia="Cambria" w:hAnsi="Cambria"/>
-          <w:b w:val="1"/>
-          <w:i w:val="0"/>
-          <w:smallCaps w:val="0"/>
-          <w:strike w:val="0"/>
-          <w:color w:val="4f81bd"/>
-          <w:sz w:val="26"/>
-          <w:szCs w:val="26"/>
-          <w:u w:val="none"/>
-          <w:shd w:fill="auto" w:val="clear"/>
-          <w:vertAlign w:val="baseline"/>
-          <w:rtl w:val="0"/>
-        </w:rPr>
-        <w:t xml:space="preserve">Citas destacadas:</w:t>
+          <w:rtl w:val="0"/>
+        </w:rPr>
+        <w:t xml:space="preserve">Citas destacadas</w:t>
+      </w:r>
+      <w:r>
+        <w:rPr>
+          <w:rtl w:val="0"/>
+        </w:rPr>
       </w:r>
     </w:p>
     <w:p>
@@ -4701,9 +3632,16 @@
       </w:pPr>
       <w:r>
         <w:rPr>
-          <w:rtl w:val="0"/>
-        </w:rPr>
-        <w:t xml:space="preserve">OS en representación al cliente Albert Anibal Osiris Sofia.</w:t>
+          <w:i w:val="1"/>
+          <w:rtl w:val="0"/>
+        </w:rPr>
+        <w:t xml:space="preserve">OS</w:t>
+      </w:r>
+      <w:r>
+        <w:rPr>
+          <w:rtl w:val="0"/>
+        </w:rPr>
+        <w:t xml:space="preserve"> en representación al cliente Albert Anibal Osiris Sofia.</w:t>
       </w:r>
     </w:p>
     <w:p>
@@ -4736,9 +3674,16 @@
       </w:pPr>
       <w:r>
         <w:rPr>
-          <w:rtl w:val="0"/>
-        </w:rPr>
-        <w:t xml:space="preserve">KH en representación al cliente Karim Omar Hallar.</w:t>
+          <w:i w:val="1"/>
+          <w:rtl w:val="0"/>
+        </w:rPr>
+        <w:t xml:space="preserve">KH</w:t>
+      </w:r>
+      <w:r>
+        <w:rPr>
+          <w:rtl w:val="0"/>
+        </w:rPr>
+        <w:t xml:space="preserve"> en representación al cliente Karim Omar Hallar.</w:t>
       </w:r>
     </w:p>
     <w:p>
@@ -4771,229 +3716,17 @@
       </w:pPr>
       <w:r>
         <w:rPr>
-          <w:rtl w:val="0"/>
-        </w:rPr>
-        <w:t xml:space="preserve">EG en representación al cliente Esteban Guillermo Gesto.</w:t>
-      </w:r>
-    </w:p>
-    <w:p>
-      <w:pPr>
-        <w:keepNext w:val="0"/>
-        <w:keepLines w:val="0"/>
-        <w:pageBreakBefore w:val="0"/>
-        <w:widowControl w:val="1"/>
-        <w:pBdr>
-          <w:top w:space="0" w:sz="0" w:val="nil"/>
-          <w:left w:space="0" w:sz="0" w:val="nil"/>
-          <w:bottom w:space="0" w:sz="0" w:val="nil"/>
-          <w:right w:space="0" w:sz="0" w:val="nil"/>
-          <w:between w:space="0" w:sz="0" w:val="nil"/>
-        </w:pBdr>
-        <w:shd w:fill="auto" w:val="clear"/>
-        <w:tabs>
-          <w:tab w:val="left" w:leader="none" w:pos="0"/>
-        </w:tabs>
-        <w:spacing w:after="0" w:before="200" w:line="276" w:lineRule="auto"/>
-        <w:ind w:left="720" w:right="0" w:firstLine="0"/>
-        <w:jc w:val="both"/>
-        <w:rPr/>
-      </w:pPr>
-      <w:r>
-        <w:rPr>
-          <w:rtl w:val="0"/>
-        </w:rPr>
-      </w:r>
-    </w:p>
-    <w:p>
-      <w:pPr>
-        <w:keepNext w:val="0"/>
-        <w:keepLines w:val="0"/>
-        <w:pageBreakBefore w:val="0"/>
-        <w:widowControl w:val="1"/>
-        <w:pBdr>
-          <w:top w:space="0" w:sz="0" w:val="nil"/>
-          <w:left w:space="0" w:sz="0" w:val="nil"/>
-          <w:bottom w:space="0" w:sz="0" w:val="nil"/>
-          <w:right w:space="0" w:sz="0" w:val="nil"/>
-          <w:between w:space="0" w:sz="0" w:val="nil"/>
-        </w:pBdr>
-        <w:shd w:fill="auto" w:val="clear"/>
-        <w:tabs>
-          <w:tab w:val="left" w:leader="none" w:pos="0"/>
-        </w:tabs>
-        <w:spacing w:after="0" w:before="200" w:line="276" w:lineRule="auto"/>
-        <w:ind w:left="720" w:right="0" w:firstLine="0"/>
-        <w:jc w:val="both"/>
-        <w:rPr/>
-      </w:pPr>
-      <w:r>
-        <w:rPr>
-          <w:rtl w:val="0"/>
-        </w:rPr>
-      </w:r>
-    </w:p>
-    <w:p>
-      <w:pPr>
-        <w:keepNext w:val="0"/>
-        <w:keepLines w:val="0"/>
-        <w:pageBreakBefore w:val="0"/>
-        <w:widowControl w:val="1"/>
-        <w:pBdr>
-          <w:top w:space="0" w:sz="0" w:val="nil"/>
-          <w:left w:space="0" w:sz="0" w:val="nil"/>
-          <w:bottom w:space="0" w:sz="0" w:val="nil"/>
-          <w:right w:space="0" w:sz="0" w:val="nil"/>
-          <w:between w:space="0" w:sz="0" w:val="nil"/>
-        </w:pBdr>
-        <w:shd w:fill="auto" w:val="clear"/>
-        <w:tabs>
-          <w:tab w:val="left" w:leader="none" w:pos="0"/>
-        </w:tabs>
-        <w:spacing w:after="0" w:before="200" w:line="276" w:lineRule="auto"/>
-        <w:ind w:left="720" w:right="0" w:firstLine="0"/>
-        <w:jc w:val="both"/>
-        <w:rPr/>
-      </w:pPr>
-      <w:r>
-        <w:rPr>
-          <w:rtl w:val="0"/>
-        </w:rPr>
-      </w:r>
-    </w:p>
-    <w:p>
-      <w:pPr>
-        <w:keepNext w:val="0"/>
-        <w:keepLines w:val="0"/>
-        <w:pageBreakBefore w:val="0"/>
-        <w:widowControl w:val="1"/>
-        <w:pBdr>
-          <w:top w:space="0" w:sz="0" w:val="nil"/>
-          <w:left w:space="0" w:sz="0" w:val="nil"/>
-          <w:bottom w:space="0" w:sz="0" w:val="nil"/>
-          <w:right w:space="0" w:sz="0" w:val="nil"/>
-          <w:between w:space="0" w:sz="0" w:val="nil"/>
-        </w:pBdr>
-        <w:shd w:fill="auto" w:val="clear"/>
-        <w:tabs>
-          <w:tab w:val="left" w:leader="none" w:pos="0"/>
-        </w:tabs>
-        <w:spacing w:after="0" w:before="200" w:line="276" w:lineRule="auto"/>
-        <w:ind w:left="720" w:right="0" w:firstLine="0"/>
-        <w:jc w:val="both"/>
-        <w:rPr/>
-      </w:pPr>
-      <w:r>
-        <w:rPr>
-          <w:rtl w:val="0"/>
-        </w:rPr>
-      </w:r>
-    </w:p>
-    <w:p>
-      <w:pPr>
-        <w:keepNext w:val="0"/>
-        <w:keepLines w:val="0"/>
-        <w:pageBreakBefore w:val="0"/>
-        <w:widowControl w:val="1"/>
-        <w:pBdr>
-          <w:top w:space="0" w:sz="0" w:val="nil"/>
-          <w:left w:space="0" w:sz="0" w:val="nil"/>
-          <w:bottom w:space="0" w:sz="0" w:val="nil"/>
-          <w:right w:space="0" w:sz="0" w:val="nil"/>
-          <w:between w:space="0" w:sz="0" w:val="nil"/>
-        </w:pBdr>
-        <w:shd w:fill="auto" w:val="clear"/>
-        <w:tabs>
-          <w:tab w:val="left" w:leader="none" w:pos="0"/>
-        </w:tabs>
-        <w:spacing w:after="0" w:before="200" w:line="276" w:lineRule="auto"/>
-        <w:ind w:left="720" w:right="0" w:firstLine="0"/>
-        <w:jc w:val="both"/>
-        <w:rPr/>
-      </w:pPr>
-      <w:r>
-        <w:rPr>
-          <w:rtl w:val="0"/>
-        </w:rPr>
-      </w:r>
-    </w:p>
-    <w:p>
-      <w:pPr>
-        <w:keepNext w:val="0"/>
-        <w:keepLines w:val="0"/>
-        <w:pageBreakBefore w:val="0"/>
-        <w:widowControl w:val="1"/>
-        <w:pBdr>
-          <w:top w:space="0" w:sz="0" w:val="nil"/>
-          <w:left w:space="0" w:sz="0" w:val="nil"/>
-          <w:bottom w:space="0" w:sz="0" w:val="nil"/>
-          <w:right w:space="0" w:sz="0" w:val="nil"/>
-          <w:between w:space="0" w:sz="0" w:val="nil"/>
-        </w:pBdr>
-        <w:shd w:fill="auto" w:val="clear"/>
-        <w:tabs>
-          <w:tab w:val="left" w:leader="none" w:pos="0"/>
-        </w:tabs>
-        <w:spacing w:after="0" w:before="200" w:line="276" w:lineRule="auto"/>
-        <w:ind w:left="720" w:right="0" w:firstLine="0"/>
-        <w:jc w:val="both"/>
-        <w:rPr/>
-      </w:pPr>
-      <w:r>
-        <w:rPr>
-          <w:rtl w:val="0"/>
-        </w:rPr>
-      </w:r>
-    </w:p>
-    <w:p>
-      <w:pPr>
-        <w:keepNext w:val="0"/>
-        <w:keepLines w:val="0"/>
-        <w:pageBreakBefore w:val="0"/>
-        <w:widowControl w:val="1"/>
-        <w:pBdr>
-          <w:top w:space="0" w:sz="0" w:val="nil"/>
-          <w:left w:space="0" w:sz="0" w:val="nil"/>
-          <w:bottom w:space="0" w:sz="0" w:val="nil"/>
-          <w:right w:space="0" w:sz="0" w:val="nil"/>
-          <w:between w:space="0" w:sz="0" w:val="nil"/>
-        </w:pBdr>
-        <w:shd w:fill="auto" w:val="clear"/>
-        <w:tabs>
-          <w:tab w:val="left" w:leader="none" w:pos="0"/>
-        </w:tabs>
-        <w:spacing w:after="0" w:before="200" w:line="276" w:lineRule="auto"/>
-        <w:ind w:left="720" w:right="0" w:firstLine="0"/>
-        <w:jc w:val="both"/>
-        <w:rPr/>
-      </w:pPr>
-      <w:r>
-        <w:rPr>
-          <w:rtl w:val="0"/>
-        </w:rPr>
-      </w:r>
-    </w:p>
-    <w:p>
-      <w:pPr>
-        <w:keepNext w:val="0"/>
-        <w:keepLines w:val="0"/>
-        <w:pageBreakBefore w:val="0"/>
-        <w:widowControl w:val="1"/>
-        <w:pBdr>
-          <w:top w:space="0" w:sz="0" w:val="nil"/>
-          <w:left w:space="0" w:sz="0" w:val="nil"/>
-          <w:bottom w:space="0" w:sz="0" w:val="nil"/>
-          <w:right w:space="0" w:sz="0" w:val="nil"/>
-          <w:between w:space="0" w:sz="0" w:val="nil"/>
-        </w:pBdr>
-        <w:shd w:fill="auto" w:val="clear"/>
-        <w:tabs>
-          <w:tab w:val="left" w:leader="none" w:pos="0"/>
-        </w:tabs>
-        <w:spacing w:after="0" w:before="200" w:line="276" w:lineRule="auto"/>
-        <w:ind w:left="720" w:right="0" w:firstLine="0"/>
-        <w:jc w:val="both"/>
-        <w:rPr/>
-      </w:pPr>
+          <w:i w:val="1"/>
+          <w:rtl w:val="0"/>
+        </w:rPr>
+        <w:t xml:space="preserve">EG</w:t>
+      </w:r>
+      <w:r>
+        <w:rPr>
+          <w:rtl w:val="0"/>
+        </w:rPr>
+        <w:t xml:space="preserve"> en representación al cliente Esteban Guillermo Gesto.</w:t>
+      </w:r>
       <w:r>
         <w:rPr>
           <w:rtl w:val="0"/>
@@ -5633,6 +4366,20 @@
               <w:rPr>
                 <w:rtl w:val="0"/>
               </w:rPr>
+              <w:t xml:space="preserve">El sistema no debe </w:t>
+            </w:r>
+            <w:r>
+              <w:rPr>
+                <w:i w:val="1"/>
+                <w:rtl w:val="0"/>
+              </w:rPr>
+              <w:t xml:space="preserve">bloquear las tareas </w:t>
+            </w:r>
+            <w:r>
+              <w:rPr>
+                <w:rtl w:val="0"/>
+              </w:rPr>
+              <w:t xml:space="preserve">definidas por roles, sino qué permita que los demás usuarios y sus distintos roles también puedan continuar una tarea en determinado momento si fuera necesario.</w:t>
             </w:r>
           </w:p>
         </w:tc>
@@ -5737,6 +4484,7 @@
               <w:rPr>
                 <w:rtl w:val="0"/>
               </w:rPr>
+              <w:t xml:space="preserve">La versatilidad jugará un punto importante a la hora de la creación de tareas, ya qué se espera qué las tareas puedan ser creadas durante una planificación ya predefinida, sin limitaciones, dando posibilidad a corregir la planificación en su actualidad así cómo en etapas posteriores.</w:t>
             </w:r>
           </w:p>
         </w:tc>
@@ -5825,6 +4573,7 @@
               <w:rPr>
                 <w:rtl w:val="0"/>
               </w:rPr>
+              <w:t xml:space="preserve">Esta cita demuestra la necesidad de contar con una funcionalidad intuitiva qué permita iniciar el registro del tiempo de manera inmediata. Simplificar la interacción del usuario con el sistema es un requerimiento necesario e implícito en cualquier proyecto.</w:t>
             </w:r>
           </w:p>
         </w:tc>
@@ -5897,7 +4646,7 @@
               <w:rPr>
                 <w:rtl w:val="0"/>
               </w:rPr>
-              <w:t xml:space="preserve">“Seguramente habrá un actor qué le interese ver en qué están trabajando los compañeros del proyecto registrado para poder tomar datos de referencia”</w:t>
+              <w:t xml:space="preserve">“Seguramente habrá un actor que le interese ver en qué están trabajando los compañeros del proyecto registrado para poder tomar datos de referencia”</w:t>
             </w:r>
           </w:p>
         </w:tc>
@@ -5929,6 +4678,7 @@
               <w:rPr>
                 <w:rtl w:val="0"/>
               </w:rPr>
+              <w:t xml:space="preserve">Es de suma importancia para este proyecto, qué el sistema brinde transparencia y visibilidad sobre el trabajo de los miembros del equipo, para la toma de decisiones, así cómo también mejorar la coordinación dentro del proyecto.</w:t>
             </w:r>
           </w:p>
         </w:tc>
@@ -6033,6 +4783,7 @@
               <w:rPr>
                 <w:rtl w:val="0"/>
               </w:rPr>
+              <w:t xml:space="preserve">Esta cita apunta a la dependencia entre roles; para este proyecto se plantea qué los usuarios puedan crear sus propias tareas qué consideren oportunas, garantizando autonomía, y una mejor experiencia en el uso de la app.</w:t>
             </w:r>
           </w:p>
         </w:tc>
@@ -6137,6 +4888,7 @@
               <w:rPr>
                 <w:rtl w:val="0"/>
               </w:rPr>
+              <w:t xml:space="preserve">En esta cita se observa la necesidad de una arquitectura flexible y escalable, donde los usuarios puedan interactuar con el sistema bajo diferentes roles y etapas según el proyecto en el qué participen.</w:t>
             </w:r>
           </w:p>
         </w:tc>
@@ -6225,6 +4977,7 @@
               <w:rPr>
                 <w:rtl w:val="0"/>
               </w:rPr>
+              <w:t xml:space="preserve">Cómo el proyecto apunta a un objetivo concreto, los datos del perfil qué tenga cada usuario deberán ser básicos.</w:t>
             </w:r>
           </w:p>
         </w:tc>
@@ -6297,7 +5050,7 @@
               <w:rPr>
                 <w:rtl w:val="0"/>
               </w:rPr>
-              <w:t xml:space="preserve">“Si nos interesa saber qué el lider de proyecto tenga un buen panel de lo qué está trabajando su gente”</w:t>
+              <w:t xml:space="preserve">“Si nos interesa saber qué el líder de proyecto tenga un buen panel de lo qué está trabajando su gente”</w:t>
             </w:r>
           </w:p>
           <w:p>
@@ -6313,7 +5066,6 @@
               <w:rPr>
                 <w:rtl w:val="0"/>
               </w:rPr>
-              <w:t xml:space="preserve">“Nos interesa saber qué cada usuario pueda poder bajar todos sus datos para llevarlo a otra aplicación y qué tal vez pueda exportar esos datos en algún formato y por qué no importar algún set de datos.”</w:t>
             </w:r>
           </w:p>
         </w:tc>
@@ -6345,6 +5097,7 @@
               <w:rPr>
                 <w:rtl w:val="0"/>
               </w:rPr>
+              <w:t xml:space="preserve">Se debe tener en cuenta qué los reportes serán flexibles, la elección de la  información a mostrar dependerá de la actividad, etapa y momento del desarrollo.</w:t>
             </w:r>
           </w:p>
         </w:tc>
@@ -6382,7 +5135,7 @@
               <w:rPr>
                 <w:rtl w:val="0"/>
               </w:rPr>
-              <w:t xml:space="preserve">EG</w:t>
+              <w:t xml:space="preserve">KH</w:t>
             </w:r>
           </w:p>
         </w:tc>
@@ -6401,7 +5154,7 @@
               <w:rPr>
                 <w:rtl w:val="0"/>
               </w:rPr>
-              <w:t xml:space="preserve">“Tener una visualización rápida de la comparación con lo qué se encuentra estimado con lo qué realmente se está realizando”</w:t>
+              <w:t xml:space="preserve">“Nos interesa saber qué cada usuario pueda poder bajar todos sus datos para llevarlo a otra aplicación y qué tal vez pueda exportar esos datos en algún formato y por qué no, importar algún set de datos.”</w:t>
             </w:r>
           </w:p>
         </w:tc>
@@ -6433,6 +5186,7 @@
               <w:rPr>
                 <w:rtl w:val="0"/>
               </w:rPr>
+              <w:t xml:space="preserve">El proyecto aportará una gran utilidad con respecto a la portabilidad de la información, garantizando una utilidad práctica, autonomía e interoperabilidad de la herramienta.</w:t>
             </w:r>
           </w:p>
         </w:tc>
@@ -6470,7 +5224,7 @@
               <w:rPr>
                 <w:rtl w:val="0"/>
               </w:rPr>
-              <w:t xml:space="preserve">KH</w:t>
+              <w:t xml:space="preserve">EG</w:t>
             </w:r>
           </w:p>
         </w:tc>
@@ -6489,7 +5243,7 @@
               <w:rPr>
                 <w:rtl w:val="0"/>
               </w:rPr>
-              <w:t xml:space="preserve">“Alguna notificacion al momento en qué entro a trabajar (en la aplicación), y el usuario por ej: Project Manager, agregó tareas a realizar”</w:t>
+              <w:t xml:space="preserve">“Tener una visualización rápida de la comparación de lo qué se encuentra estimado con lo qué realmente se está realizando”</w:t>
             </w:r>
           </w:p>
         </w:tc>
@@ -6521,7 +5275,7 @@
               <w:rPr>
                 <w:rtl w:val="0"/>
               </w:rPr>
-              <w:t xml:space="preserve">Contemplar todo tipo de alertas: tareas finalizadas, pendientes, demoradas, agregadas recientemente.</w:t>
+              <w:t xml:space="preserve">Es de gran utilidad qué al posicionarse sobre una actividad, se implemente una comparación visual de la estimación previa.</w:t>
             </w:r>
           </w:p>
         </w:tc>
@@ -6559,7 +5313,7 @@
               <w:rPr>
                 <w:rtl w:val="0"/>
               </w:rPr>
-              <w:t xml:space="preserve">KH y OS</w:t>
+              <w:t xml:space="preserve">KH</w:t>
             </w:r>
           </w:p>
         </w:tc>
@@ -6578,7 +5332,7 @@
               <w:rPr>
                 <w:rtl w:val="0"/>
               </w:rPr>
-              <w:t xml:space="preserve">“Preferimos qué la visualización sea de todas las formas, dependiendo de cada situación”</w:t>
+              <w:t xml:space="preserve">“Alguna notificación al momento en que entro a trabajar (en la aplicación), y el usuario por ej: Project Manager, agregó tareas a realizar”</w:t>
             </w:r>
           </w:p>
         </w:tc>
@@ -6610,7 +5364,7 @@
               <w:rPr>
                 <w:rtl w:val="0"/>
               </w:rPr>
-              <w:t xml:space="preserve">Qué la visualización se adapte a la etapa, iteraciones, y demás, utilizando los distintos tipos de reportes posibles: tablas, gráficos, dashboard, etc.</w:t>
+              <w:t xml:space="preserve">Contemplar todo tipo de alertas: tareas finalizadas, pendientes, demoradas, agregadas recientemente.</w:t>
             </w:r>
           </w:p>
         </w:tc>
@@ -6648,7 +5402,7 @@
               <w:rPr>
                 <w:rtl w:val="0"/>
               </w:rPr>
-              <w:t xml:space="preserve">OS</w:t>
+              <w:t xml:space="preserve">KH y OS</w:t>
             </w:r>
           </w:p>
         </w:tc>
@@ -6667,7 +5421,7 @@
               <w:rPr>
                 <w:rtl w:val="0"/>
               </w:rPr>
-              <w:t xml:space="preserve">“Podría ser útil el poder desgranar tiempos, es decir categorizar los tiempos”</w:t>
+              <w:t xml:space="preserve">“Preferimos qué la visualización sea de todas las formas, dependiendo de cada situación”</w:t>
             </w:r>
           </w:p>
         </w:tc>
@@ -6699,6 +5453,112 @@
               <w:rPr>
                 <w:rtl w:val="0"/>
               </w:rPr>
+              <w:t xml:space="preserve">Qué la visualización se adapte a la etapa, iteraciones, y demás, utilizando los distintos tipos de reportes posibles: tablas, gráficos, dashboard, etc.</w:t>
+            </w:r>
+          </w:p>
+        </w:tc>
+      </w:tr>
+      <w:tr>
+        <w:trPr>
+          <w:cantSplit w:val="0"/>
+          <w:tblHeader w:val="0"/>
+        </w:trPr>
+        <w:tc>
+          <w:tcPr/>
+          <w:p>
+            <w:pPr>
+              <w:keepNext w:val="0"/>
+              <w:keepLines w:val="0"/>
+              <w:pageBreakBefore w:val="0"/>
+              <w:widowControl w:val="1"/>
+              <w:pBdr>
+                <w:top w:space="0" w:sz="0" w:val="nil"/>
+                <w:left w:space="0" w:sz="0" w:val="nil"/>
+                <w:bottom w:space="0" w:sz="0" w:val="nil"/>
+                <w:right w:space="0" w:sz="0" w:val="nil"/>
+                <w:between w:space="0" w:sz="0" w:val="nil"/>
+              </w:pBdr>
+              <w:shd w:fill="auto" w:val="clear"/>
+              <w:tabs>
+                <w:tab w:val="left" w:leader="none" w:pos="0"/>
+              </w:tabs>
+              <w:spacing w:after="0" w:before="200" w:line="276" w:lineRule="auto"/>
+              <w:ind w:left="109" w:right="0" w:firstLine="0"/>
+              <w:jc w:val="left"/>
+              <w:rPr/>
+            </w:pPr>
+            <w:r>
+              <w:rPr>
+                <w:rtl w:val="0"/>
+              </w:rPr>
+              <w:t xml:space="preserve">OS</w:t>
+            </w:r>
+          </w:p>
+        </w:tc>
+        <w:tc>
+          <w:tcPr/>
+          <w:p>
+            <w:pPr>
+              <w:tabs>
+                <w:tab w:val="left" w:leader="none" w:pos="0"/>
+              </w:tabs>
+              <w:spacing w:before="200" w:line="276" w:lineRule="auto"/>
+              <w:ind w:left="109" w:firstLine="0"/>
+              <w:rPr/>
+            </w:pPr>
+            <w:r>
+              <w:rPr>
+                <w:rtl w:val="0"/>
+              </w:rPr>
+              <w:t xml:space="preserve">“Podría ser útil el poder desgranar tiempos, es decir identificar/ categorizar los tiempos”</w:t>
+            </w:r>
+          </w:p>
+          <w:p>
+            <w:pPr>
+              <w:tabs>
+                <w:tab w:val="left" w:leader="none" w:pos="0"/>
+              </w:tabs>
+              <w:spacing w:before="200" w:line="276" w:lineRule="auto"/>
+              <w:ind w:left="109" w:firstLine="0"/>
+              <w:rPr/>
+            </w:pPr>
+            <w:r>
+              <w:rPr>
+                <w:rtl w:val="0"/>
+              </w:rPr>
+              <w:t xml:space="preserve">“Poder ver promedios del tiempo qué conllevan tareas”</w:t>
+            </w:r>
+          </w:p>
+        </w:tc>
+        <w:tc>
+          <w:tcPr/>
+          <w:p>
+            <w:pPr>
+              <w:keepNext w:val="0"/>
+              <w:keepLines w:val="0"/>
+              <w:pageBreakBefore w:val="0"/>
+              <w:widowControl w:val="1"/>
+              <w:pBdr>
+                <w:top w:space="0" w:sz="0" w:val="nil"/>
+                <w:left w:space="0" w:sz="0" w:val="nil"/>
+                <w:bottom w:space="0" w:sz="0" w:val="nil"/>
+                <w:right w:space="0" w:sz="0" w:val="nil"/>
+                <w:between w:space="0" w:sz="0" w:val="nil"/>
+              </w:pBdr>
+              <w:shd w:fill="auto" w:val="clear"/>
+              <w:tabs>
+                <w:tab w:val="left" w:leader="none" w:pos="0"/>
+              </w:tabs>
+              <w:spacing w:after="0" w:before="200" w:line="276" w:lineRule="auto"/>
+              <w:ind w:left="115" w:right="0" w:hanging="5.9999999999999964"/>
+              <w:jc w:val="left"/>
+              <w:rPr/>
+            </w:pPr>
+            <w:r>
+              <w:rPr>
+                <w:rtl w:val="0"/>
+              </w:rPr>
+              <w:t xml:space="preserve">Con el propósito de aportar mayor control y entendimiento sobre la duración de las actividades, será importante qué el sistema posibilite la categorización y obtención de métricas cómo los promedios de las tareas, dando pie a comparaciones posteriores.</w:t>
             </w:r>
           </w:p>
         </w:tc>
@@ -6746,8 +5606,8 @@
     </w:p>
     <w:p>
       <w:pPr>
-        <w:keepNext w:val="1"/>
-        <w:keepLines w:val="1"/>
+        <w:pStyle w:val="Heading3"/>
+        <w:ind w:left="0"/>
         <w:rPr>
           <w:rFonts w:ascii="Cambria" w:cs="Cambria" w:eastAsia="Cambria" w:hAnsi="Cambria"/>
           <w:b w:val="1"/>
@@ -6756,91 +5616,20 @@
           <w:szCs w:val="26"/>
         </w:rPr>
       </w:pPr>
-      <w:bookmarkStart w:colFirst="0" w:colLast="0" w:name="_ijppwbrsxmpr" w:id="23"/>
-      <w:bookmarkEnd w:id="23"/>
-      <w:r>
-        <w:rPr>
-          <w:rFonts w:ascii="Cambria" w:cs="Cambria" w:eastAsia="Cambria" w:hAnsi="Cambria"/>
-          <w:b w:val="1"/>
-          <w:color w:val="4f81bd"/>
+      <w:bookmarkStart w:colFirst="0" w:colLast="0" w:name="_ske54hg3pbya" w:id="20"/>
+      <w:bookmarkEnd w:id="20"/>
+      <w:r>
+        <w:rPr>
           <w:sz w:val="26"/>
           <w:szCs w:val="26"/>
           <w:rtl w:val="0"/>
         </w:rPr>
-        <w:t xml:space="preserve">Requerimientos:</w:t>
-      </w:r>
-    </w:p>
-    <w:p>
-      <w:pPr>
-        <w:keepNext w:val="1"/>
-        <w:keepLines w:val="1"/>
-        <w:ind w:left="0" w:firstLine="0"/>
-        <w:rPr/>
-      </w:pPr>
-      <w:bookmarkStart w:colFirst="0" w:colLast="0" w:name="_cs556dwckuyt" w:id="26"/>
-      <w:bookmarkEnd w:id="26"/>
-      <w:r>
-        <w:rPr>
-          <w:rtl w:val="0"/>
-        </w:rPr>
-        <w:t xml:space="preserve">En esta sección se definirá una lista de los posibles requerimientos del sistema. Estos serán expresados cómo requerimientos de usuario.</w:t>
-      </w:r>
-    </w:p>
-    <w:p>
-      <w:pPr>
-        <w:keepNext w:val="1"/>
-        <w:keepLines w:val="1"/>
-        <w:ind w:left="0" w:firstLine="0"/>
-        <w:rPr/>
-      </w:pPr>
-      <w:bookmarkStart w:colFirst="0" w:colLast="0" w:name="_ymg9hac6pqyg" w:id="27"/>
-      <w:bookmarkEnd w:id="27"/>
-      <w:r>
-        <w:rPr>
-          <w:rtl w:val="0"/>
-        </w:rPr>
-        <w:t xml:space="preserve">Los requerimientos detectados durante la entrevista son:</w:t>
-      </w:r>
-    </w:p>
-    <w:p>
-      <w:pPr>
-        <w:keepNext w:val="1"/>
-        <w:keepLines w:val="1"/>
-        <w:ind w:left="0" w:firstLine="0"/>
-        <w:rPr/>
-      </w:pPr>
-      <w:bookmarkStart w:colFirst="0" w:colLast="0" w:name="_1mtcs09iefok" w:id="28"/>
-      <w:bookmarkEnd w:id="28"/>
-      <w:r>
-        <w:rPr>
-          <w:rtl w:val="0"/>
-        </w:rPr>
-      </w:r>
-    </w:p>
-    <w:p>
-      <w:pPr>
-        <w:keepNext w:val="1"/>
-        <w:keepLines w:val="1"/>
-        <w:rPr>
-          <w:rFonts w:ascii="Cambria" w:cs="Cambria" w:eastAsia="Cambria" w:hAnsi="Cambria"/>
-          <w:b w:val="1"/>
-          <w:color w:val="4f81bd"/>
-          <w:sz w:val="26"/>
-          <w:szCs w:val="26"/>
-        </w:rPr>
-      </w:pPr>
-      <w:bookmarkStart w:colFirst="0" w:colLast="0" w:name="_ijppwbrsxmpr" w:id="23"/>
-      <w:bookmarkEnd w:id="23"/>
-      <w:r>
-        <w:rPr>
-          <w:rFonts w:ascii="Cambria" w:cs="Cambria" w:eastAsia="Cambria" w:hAnsi="Cambria"/>
-          <w:b w:val="1"/>
-          <w:color w:val="4f81bd"/>
-          <w:sz w:val="26"/>
-          <w:szCs w:val="26"/>
-          <w:rtl w:val="0"/>
-        </w:rPr>
-        <w:t xml:space="preserve">Anexos:</w:t>
+        <w:t xml:space="preserve">Anexo</w:t>
+      </w:r>
+      <w:r>
+        <w:rPr>
+          <w:rtl w:val="0"/>
+        </w:rPr>
       </w:r>
     </w:p>
     <w:p>
@@ -6858,22 +5647,100 @@
         </w:pBdr>
         <w:shd w:fill="auto" w:val="clear"/>
         <w:spacing w:after="0" w:before="200" w:line="276" w:lineRule="auto"/>
-        <w:ind w:left="357" w:right="0" w:hanging="357"/>
+        <w:ind w:left="0" w:right="0" w:firstLine="0"/>
         <w:jc w:val="both"/>
-        <w:rPr>
-          <w:rFonts w:ascii="Calibri" w:cs="Calibri" w:eastAsia="Calibri" w:hAnsi="Calibri"/>
-          <w:b w:val="0"/>
-          <w:i w:val="0"/>
-          <w:smallCaps w:val="0"/>
-          <w:strike w:val="0"/>
-          <w:color w:val="000000"/>
-          <w:sz w:val="22"/>
-          <w:szCs w:val="22"/>
-          <w:u w:val="none"/>
-          <w:shd w:fill="auto" w:val="clear"/>
-          <w:vertAlign w:val="baseline"/>
-        </w:rPr>
-      </w:pPr>
+        <w:rPr/>
+      </w:pPr>
+      <w:r>
+        <w:rPr>
+          <w:rtl w:val="0"/>
+        </w:rPr>
+        <w:t xml:space="preserve">Grabación de la entrevista:</w:t>
+      </w:r>
+      <w:r>
+        <w:rPr>
+          <w:rtl w:val="0"/>
+        </w:rPr>
+      </w:r>
+    </w:p>
+    <w:p>
+      <w:pPr>
+        <w:keepNext w:val="0"/>
+        <w:keepLines w:val="0"/>
+        <w:pageBreakBefore w:val="0"/>
+        <w:widowControl w:val="1"/>
+        <w:pBdr>
+          <w:top w:space="0" w:sz="0" w:val="nil"/>
+          <w:left w:space="0" w:sz="0" w:val="nil"/>
+          <w:bottom w:space="0" w:sz="0" w:val="nil"/>
+          <w:right w:space="0" w:sz="0" w:val="nil"/>
+          <w:between w:space="0" w:sz="0" w:val="nil"/>
+        </w:pBdr>
+        <w:shd w:fill="auto" w:val="clear"/>
+        <w:spacing w:after="0" w:before="200" w:line="276" w:lineRule="auto"/>
+        <w:ind w:left="0" w:right="0" w:firstLine="0"/>
+        <w:jc w:val="both"/>
+        <w:rPr/>
+      </w:pPr>
+      <w:hyperlink r:id="rId9">
+        <w:r>
+          <w:rPr>
+            <w:color w:val="1155cc"/>
+            <w:u w:val="single"/>
+            <w:rtl w:val="0"/>
+          </w:rPr>
+          <w:t xml:space="preserve">https://github.com/NejoBMG/Kairos/blob/main/Requerimientos/primer%20entrevista%2026-8.opus</w:t>
+        </w:r>
+      </w:hyperlink>
+      <w:r>
+        <w:rPr>
+          <w:rtl w:val="0"/>
+        </w:rPr>
+        <w:t xml:space="preserve"> </w:t>
+      </w:r>
+    </w:p>
+    <w:p>
+      <w:pPr>
+        <w:ind w:left="0"/>
+        <w:jc w:val="both"/>
+        <w:rPr/>
+      </w:pPr>
+      <w:r>
+        <w:rPr>
+          <w:rtl w:val="0"/>
+        </w:rPr>
+        <w:t xml:space="preserve">Apuntes de la entrevista:</w:t>
+      </w:r>
+    </w:p>
+    <w:p>
+      <w:pPr>
+        <w:keepNext w:val="0"/>
+        <w:keepLines w:val="0"/>
+        <w:pageBreakBefore w:val="0"/>
+        <w:widowControl w:val="1"/>
+        <w:pBdr>
+          <w:top w:space="0" w:sz="0" w:val="nil"/>
+          <w:left w:space="0" w:sz="0" w:val="nil"/>
+          <w:bottom w:space="0" w:sz="0" w:val="nil"/>
+          <w:right w:space="0" w:sz="0" w:val="nil"/>
+          <w:between w:space="0" w:sz="0" w:val="nil"/>
+        </w:pBdr>
+        <w:shd w:fill="auto" w:val="clear"/>
+        <w:spacing w:after="0" w:before="200" w:line="276" w:lineRule="auto"/>
+        <w:ind w:left="0" w:right="0" w:firstLine="0"/>
+        <w:jc w:val="both"/>
+        <w:rPr/>
+      </w:pPr>
+      <w:hyperlink r:id="rId10">
+        <w:r>
+          <w:rPr>
+            <w:color w:val="0000ee"/>
+            <w:u w:val="single"/>
+            <w:rtl w:val="0"/>
+          </w:rPr>
+          <w:t xml:space="preserve">Notas de la Entrevista</w:t>
+        </w:r>
+      </w:hyperlink>
       <w:r>
         <w:rPr>
           <w:rtl w:val="0"/>
@@ -6881,8 +5748,8 @@
       </w:r>
     </w:p>
     <w:sectPr>
-      <w:headerReference r:id="rId10" w:type="default"/>
-      <w:footerReference r:id="rId11" w:type="default"/>
+      <w:headerReference r:id="rId11" w:type="default"/>
+      <w:footerReference r:id="rId12" w:type="default"/>
       <w:pgSz w:h="16838" w:w="11906" w:orient="portrait"/>
       <w:pgMar w:bottom="1417" w:top="1535" w:left="1701" w:right="1701" w:header="567" w:footer="0"/>
       <w:pgNumType w:start="1"/>
@@ -7715,12 +6582,12 @@
           <wp:extent cx="669290" cy="669290"/>
           <wp:effectExtent b="0" l="0" r="0" t="0"/>
           <wp:wrapSquare wrapText="bothSides" distB="0" distT="0" distL="114300" distR="114300"/>
-          <wp:docPr descr="psi-negro.png" id="14" name="image2.png"/>
+          <wp:docPr descr="psi-negro.png" id="13" name="image3.png"/>
           <a:graphic>
             <a:graphicData uri="http://schemas.openxmlformats.org/drawingml/2006/picture">
               <pic:pic>
                 <pic:nvPicPr>
-                  <pic:cNvPr descr="psi-negro.png" id="0" name="image2.png"/>
+                  <pic:cNvPr descr="psi-negro.png" id="0" name="image3.png"/>
                   <pic:cNvPicPr preferRelativeResize="0"/>
                 </pic:nvPicPr>
                 <pic:blipFill>
@@ -7770,12 +6637,12 @@
           <wp:extent cx="425450" cy="666750"/>
           <wp:effectExtent b="0" l="0" r="0" t="0"/>
           <wp:wrapSquare wrapText="bothSides" distB="0" distT="0" distL="114300" distR="114300"/>
-          <wp:docPr descr="UNPA.JPG" id="12" name="image4.jpg"/>
+          <wp:docPr descr="UNPA.JPG" id="12" name="image2.jpg"/>
           <a:graphic>
             <a:graphicData uri="http://schemas.openxmlformats.org/drawingml/2006/picture">
               <pic:pic>
                 <pic:nvPicPr>
-                  <pic:cNvPr descr="UNPA.JPG" id="0" name="image4.jpg"/>
+                  <pic:cNvPr descr="UNPA.JPG" id="0" name="image2.jpg"/>
                   <pic:cNvPicPr preferRelativeResize="0"/>
                 </pic:nvPicPr>
                 <pic:blipFill>
@@ -8289,237 +7156,11 @@
       </w:rPr>
     </w:lvl>
   </w:abstractNum>
-  <w:abstractNum w:abstractNumId="3">
-    <w:lvl w:ilvl="0">
-      <w:start w:val="1"/>
-      <w:numFmt w:val="bullet"/>
-      <w:lvlText w:val="-"/>
-      <w:lvlJc w:val="left"/>
-      <w:pPr>
-        <w:ind w:left="720" w:hanging="360"/>
-      </w:pPr>
-      <w:rPr>
-        <w:u w:val="none"/>
-      </w:rPr>
-    </w:lvl>
-    <w:lvl w:ilvl="1">
-      <w:start w:val="1"/>
-      <w:numFmt w:val="bullet"/>
-      <w:lvlText w:val="-"/>
-      <w:lvlJc w:val="left"/>
-      <w:pPr>
-        <w:ind w:left="1440" w:hanging="360"/>
-      </w:pPr>
-      <w:rPr>
-        <w:u w:val="none"/>
-      </w:rPr>
-    </w:lvl>
-    <w:lvl w:ilvl="2">
-      <w:start w:val="1"/>
-      <w:numFmt w:val="bullet"/>
-      <w:lvlText w:val="-"/>
-      <w:lvlJc w:val="left"/>
-      <w:pPr>
-        <w:ind w:left="2160" w:hanging="360"/>
-      </w:pPr>
-      <w:rPr>
-        <w:u w:val="none"/>
-      </w:rPr>
-    </w:lvl>
-    <w:lvl w:ilvl="3">
-      <w:start w:val="1"/>
-      <w:numFmt w:val="bullet"/>
-      <w:lvlText w:val="-"/>
-      <w:lvlJc w:val="left"/>
-      <w:pPr>
-        <w:ind w:left="2880" w:hanging="360"/>
-      </w:pPr>
-      <w:rPr>
-        <w:u w:val="none"/>
-      </w:rPr>
-    </w:lvl>
-    <w:lvl w:ilvl="4">
-      <w:start w:val="1"/>
-      <w:numFmt w:val="bullet"/>
-      <w:lvlText w:val="-"/>
-      <w:lvlJc w:val="left"/>
-      <w:pPr>
-        <w:ind w:left="3600" w:hanging="360"/>
-      </w:pPr>
-      <w:rPr>
-        <w:u w:val="none"/>
-      </w:rPr>
-    </w:lvl>
-    <w:lvl w:ilvl="5">
-      <w:start w:val="1"/>
-      <w:numFmt w:val="bullet"/>
-      <w:lvlText w:val="-"/>
-      <w:lvlJc w:val="left"/>
-      <w:pPr>
-        <w:ind w:left="4320" w:hanging="360"/>
-      </w:pPr>
-      <w:rPr>
-        <w:u w:val="none"/>
-      </w:rPr>
-    </w:lvl>
-    <w:lvl w:ilvl="6">
-      <w:start w:val="1"/>
-      <w:numFmt w:val="bullet"/>
-      <w:lvlText w:val="-"/>
-      <w:lvlJc w:val="left"/>
-      <w:pPr>
-        <w:ind w:left="5040" w:hanging="360"/>
-      </w:pPr>
-      <w:rPr>
-        <w:u w:val="none"/>
-      </w:rPr>
-    </w:lvl>
-    <w:lvl w:ilvl="7">
-      <w:start w:val="1"/>
-      <w:numFmt w:val="bullet"/>
-      <w:lvlText w:val="-"/>
-      <w:lvlJc w:val="left"/>
-      <w:pPr>
-        <w:ind w:left="5760" w:hanging="360"/>
-      </w:pPr>
-      <w:rPr>
-        <w:u w:val="none"/>
-      </w:rPr>
-    </w:lvl>
-    <w:lvl w:ilvl="8">
-      <w:start w:val="1"/>
-      <w:numFmt w:val="bullet"/>
-      <w:lvlText w:val="-"/>
-      <w:lvlJc w:val="left"/>
-      <w:pPr>
-        <w:ind w:left="6480" w:hanging="360"/>
-      </w:pPr>
-      <w:rPr>
-        <w:u w:val="none"/>
-      </w:rPr>
-    </w:lvl>
-  </w:abstractNum>
-  <w:abstractNum w:abstractNumId="4">
-    <w:lvl w:ilvl="0">
-      <w:start w:val="1"/>
-      <w:numFmt w:val="bullet"/>
-      <w:lvlText w:val="-"/>
-      <w:lvlJc w:val="left"/>
-      <w:pPr>
-        <w:ind w:left="720" w:hanging="360"/>
-      </w:pPr>
-      <w:rPr>
-        <w:u w:val="none"/>
-      </w:rPr>
-    </w:lvl>
-    <w:lvl w:ilvl="1">
-      <w:start w:val="1"/>
-      <w:numFmt w:val="bullet"/>
-      <w:lvlText w:val="-"/>
-      <w:lvlJc w:val="left"/>
-      <w:pPr>
-        <w:ind w:left="1440" w:hanging="360"/>
-      </w:pPr>
-      <w:rPr>
-        <w:u w:val="none"/>
-      </w:rPr>
-    </w:lvl>
-    <w:lvl w:ilvl="2">
-      <w:start w:val="1"/>
-      <w:numFmt w:val="bullet"/>
-      <w:lvlText w:val="-"/>
-      <w:lvlJc w:val="left"/>
-      <w:pPr>
-        <w:ind w:left="2160" w:hanging="360"/>
-      </w:pPr>
-      <w:rPr>
-        <w:u w:val="none"/>
-      </w:rPr>
-    </w:lvl>
-    <w:lvl w:ilvl="3">
-      <w:start w:val="1"/>
-      <w:numFmt w:val="bullet"/>
-      <w:lvlText w:val="-"/>
-      <w:lvlJc w:val="left"/>
-      <w:pPr>
-        <w:ind w:left="2880" w:hanging="360"/>
-      </w:pPr>
-      <w:rPr>
-        <w:u w:val="none"/>
-      </w:rPr>
-    </w:lvl>
-    <w:lvl w:ilvl="4">
-      <w:start w:val="1"/>
-      <w:numFmt w:val="bullet"/>
-      <w:lvlText w:val="-"/>
-      <w:lvlJc w:val="left"/>
-      <w:pPr>
-        <w:ind w:left="3600" w:hanging="360"/>
-      </w:pPr>
-      <w:rPr>
-        <w:u w:val="none"/>
-      </w:rPr>
-    </w:lvl>
-    <w:lvl w:ilvl="5">
-      <w:start w:val="1"/>
-      <w:numFmt w:val="bullet"/>
-      <w:lvlText w:val="-"/>
-      <w:lvlJc w:val="left"/>
-      <w:pPr>
-        <w:ind w:left="4320" w:hanging="360"/>
-      </w:pPr>
-      <w:rPr>
-        <w:u w:val="none"/>
-      </w:rPr>
-    </w:lvl>
-    <w:lvl w:ilvl="6">
-      <w:start w:val="1"/>
-      <w:numFmt w:val="bullet"/>
-      <w:lvlText w:val="-"/>
-      <w:lvlJc w:val="left"/>
-      <w:pPr>
-        <w:ind w:left="5040" w:hanging="360"/>
-      </w:pPr>
-      <w:rPr>
-        <w:u w:val="none"/>
-      </w:rPr>
-    </w:lvl>
-    <w:lvl w:ilvl="7">
-      <w:start w:val="1"/>
-      <w:numFmt w:val="bullet"/>
-      <w:lvlText w:val="-"/>
-      <w:lvlJc w:val="left"/>
-      <w:pPr>
-        <w:ind w:left="5760" w:hanging="360"/>
-      </w:pPr>
-      <w:rPr>
-        <w:u w:val="none"/>
-      </w:rPr>
-    </w:lvl>
-    <w:lvl w:ilvl="8">
-      <w:start w:val="1"/>
-      <w:numFmt w:val="bullet"/>
-      <w:lvlText w:val="-"/>
-      <w:lvlJc w:val="left"/>
-      <w:pPr>
-        <w:ind w:left="6480" w:hanging="360"/>
-      </w:pPr>
-      <w:rPr>
-        <w:u w:val="none"/>
-      </w:rPr>
-    </w:lvl>
-  </w:abstractNum>
   <w:num w:numId="1">
     <w:abstractNumId w:val="1"/>
   </w:num>
   <w:num w:numId="2">
     <w:abstractNumId w:val="2"/>
-  </w:num>
-  <w:num w:numId="3">
-    <w:abstractNumId w:val="3"/>
-  </w:num>
-  <w:num w:numId="4">
-    <w:abstractNumId w:val="4"/>
   </w:num>
 </w:numbering>
 </file>

</xml_diff>

<commit_message>
Resumen de entrevista versión final
</commit_message>
<xml_diff>
--- a/Gestion del proyecto/Etapa Inicio/Resumen de Entrevista - Kairos - NexTech.docx
+++ b/Gestion del proyecto/Etapa Inicio/Resumen de Entrevista - Kairos - NexTech.docx
@@ -815,12 +815,12 @@
             <wp:extent cx="1200150" cy="1200150"/>
             <wp:effectExtent b="0" l="0" r="0" t="0"/>
             <wp:wrapSquare wrapText="bothSides" distB="0" distT="0" distL="114300" distR="114300"/>
-            <wp:docPr descr="psi-negro.png" id="16" name="image4.png"/>
+            <wp:docPr descr="psi-negro.png" id="16" name="image3.png"/>
             <a:graphic>
               <a:graphicData uri="http://schemas.openxmlformats.org/drawingml/2006/picture">
                 <pic:pic>
                   <pic:nvPicPr>
-                    <pic:cNvPr descr="psi-negro.png" id="0" name="image4.png"/>
+                    <pic:cNvPr descr="psi-negro.png" id="0" name="image3.png"/>
                     <pic:cNvPicPr preferRelativeResize="0"/>
                   </pic:nvPicPr>
                   <pic:blipFill>
@@ -870,12 +870,12 @@
             <wp:extent cx="1304925" cy="2019300"/>
             <wp:effectExtent b="0" l="0" r="0" t="0"/>
             <wp:wrapSquare wrapText="bothSides" distB="0" distT="0" distL="114300" distR="114300"/>
-            <wp:docPr descr="UNPA.JPG" id="14" name="image2.jpg"/>
+            <wp:docPr descr="UNPA.JPG" id="14" name="image1.jpg"/>
             <a:graphic>
               <a:graphicData uri="http://schemas.openxmlformats.org/drawingml/2006/picture">
                 <pic:pic>
                   <pic:nvPicPr>
-                    <pic:cNvPr descr="UNPA.JPG" id="0" name="image2.jpg"/>
+                    <pic:cNvPr descr="UNPA.JPG" id="0" name="image1.jpg"/>
                     <pic:cNvPicPr preferRelativeResize="0"/>
                   </pic:nvPicPr>
                   <pic:blipFill>
@@ -1243,12 +1243,12 @@
             <wp:extent cx="1200150" cy="1200150"/>
             <wp:effectExtent b="0" l="0" r="0" t="0"/>
             <wp:wrapSquare wrapText="bothSides" distB="0" distT="0" distL="114300" distR="114300"/>
-            <wp:docPr id="15" name="image1.png"/>
+            <wp:docPr id="15" name="image4.png"/>
             <a:graphic>
               <a:graphicData uri="http://schemas.openxmlformats.org/drawingml/2006/picture">
                 <pic:pic>
                   <pic:nvPicPr>
-                    <pic:cNvPr id="0" name="image1.png"/>
+                    <pic:cNvPr id="0" name="image4.png"/>
                     <pic:cNvPicPr preferRelativeResize="0"/>
                   </pic:nvPicPr>
                   <pic:blipFill>
@@ -1346,7 +1346,7 @@
     </w:p>
     <w:sdt>
       <w:sdtPr>
-        <w:id w:val="-1542258991"/>
+        <w:id w:val="-1945849996"/>
         <w:docPartObj>
           <w:docPartGallery w:val="Table of Contents"/>
           <w:docPartUnique w:val="1"/>
@@ -4379,7 +4379,19 @@
               <w:rPr>
                 <w:rtl w:val="0"/>
               </w:rPr>
-              <w:t xml:space="preserve">definidas por roles, sino qué permita que los demás usuarios y sus distintos roles también puedan continuar una tarea en determinado momento si fuera necesario.</w:t>
+              <w:t xml:space="preserve">definidas por roles, sino que </w:t>
+            </w:r>
+            <w:r>
+              <w:rPr>
+                <w:rtl w:val="0"/>
+              </w:rPr>
+              <w:t xml:space="preserve">permita</w:t>
+            </w:r>
+            <w:r>
+              <w:rPr>
+                <w:rtl w:val="0"/>
+              </w:rPr>
+              <w:t xml:space="preserve"> que los demás usuarios y sus distintos roles también puedan continuar una tarea en determinado momento si fuera necesario.</w:t>
             </w:r>
           </w:p>
         </w:tc>
@@ -6582,12 +6594,12 @@
           <wp:extent cx="669290" cy="669290"/>
           <wp:effectExtent b="0" l="0" r="0" t="0"/>
           <wp:wrapSquare wrapText="bothSides" distB="0" distT="0" distL="114300" distR="114300"/>
-          <wp:docPr descr="psi-negro.png" id="13" name="image3.png"/>
+          <wp:docPr descr="psi-negro.png" id="13" name="image2.png"/>
           <a:graphic>
             <a:graphicData uri="http://schemas.openxmlformats.org/drawingml/2006/picture">
               <pic:pic>
                 <pic:nvPicPr>
-                  <pic:cNvPr descr="psi-negro.png" id="0" name="image3.png"/>
+                  <pic:cNvPr descr="psi-negro.png" id="0" name="image2.png"/>
                   <pic:cNvPicPr preferRelativeResize="0"/>
                 </pic:nvPicPr>
                 <pic:blipFill>
@@ -6637,12 +6649,12 @@
           <wp:extent cx="425450" cy="666750"/>
           <wp:effectExtent b="0" l="0" r="0" t="0"/>
           <wp:wrapSquare wrapText="bothSides" distB="0" distT="0" distL="114300" distR="114300"/>
-          <wp:docPr descr="UNPA.JPG" id="12" name="image2.jpg"/>
+          <wp:docPr descr="UNPA.JPG" id="12" name="image1.jpg"/>
           <a:graphic>
             <a:graphicData uri="http://schemas.openxmlformats.org/drawingml/2006/picture">
               <pic:pic>
                 <pic:nvPicPr>
-                  <pic:cNvPr descr="UNPA.JPG" id="0" name="image2.jpg"/>
+                  <pic:cNvPr descr="UNPA.JPG" id="0" name="image1.jpg"/>
                   <pic:cNvPicPr preferRelativeResize="0"/>
                 </pic:nvPicPr>
                 <pic:blipFill>

</xml_diff>